<commit_message>
AUTO FROM WORK 26.08.2021  9:18:48,18
</commit_message>
<xml_diff>
--- a/2-kurs/2-1/Конструирование и языки/Листопадова/Контрольная работа 1 вариант 21.docx
+++ b/2-kurs/2-1/Конструирование и языки/Листопадова/Контрольная работа 1 вариант 21.docx
@@ -1053,7 +1053,6 @@
           <w:color w:val="000000"/>
           <w:sz w:val="28"/>
           <w:szCs w:val="28"/>
-          <w:lang w:val="en-US"/>
         </w:rPr>
       </w:pPr>
     </w:p>
@@ -1524,7 +1523,6 @@
           <w:color w:val="000000"/>
           <w:sz w:val="28"/>
           <w:szCs w:val="28"/>
-          <w:lang w:val="en-US"/>
         </w:rPr>
       </w:pPr>
     </w:p>
@@ -2492,7 +2490,6 @@
           <w:color w:val="000000"/>
           <w:sz w:val="28"/>
           <w:szCs w:val="28"/>
-          <w:lang w:val="en-US"/>
         </w:rPr>
       </w:pPr>
     </w:p>
@@ -3000,7 +2997,6 @@
           <w:color w:val="000000"/>
           <w:sz w:val="28"/>
           <w:szCs w:val="28"/>
-          <w:lang w:val="en-US"/>
         </w:rPr>
       </w:pPr>
     </w:p>
@@ -4418,15 +4414,18 @@
           <w:color w:val="000000"/>
           <w:sz w:val="28"/>
           <w:szCs w:val="28"/>
-        </w:rPr>
-      </w:pPr>
-      <w:proofErr w:type="spellStart"/>
-      <w:r>
-        <w:rPr>
-          <w:rFonts w:ascii="Times New Roman" w:hAnsi="Times New Roman"/>
-          <w:color w:val="000000"/>
-          <w:sz w:val="28"/>
-          <w:szCs w:val="28"/>
+          <w:lang w:val="en-US"/>
+        </w:rPr>
+      </w:pPr>
+      <w:proofErr w:type="spellStart"/>
+      <w:proofErr w:type="gramStart"/>
+      <w:r>
+        <w:rPr>
+          <w:rFonts w:ascii="Times New Roman" w:hAnsi="Times New Roman"/>
+          <w:color w:val="000000"/>
+          <w:sz w:val="28"/>
+          <w:szCs w:val="28"/>
+          <w:lang w:val="en-US"/>
         </w:rPr>
         <w:t>Console.WriteLine</w:t>
       </w:r>
@@ -4437,8 +4436,68 @@
           <w:color w:val="000000"/>
           <w:sz w:val="28"/>
           <w:szCs w:val="28"/>
-        </w:rPr>
-        <w:t>(b);</w:t>
+          <w:lang w:val="en-US"/>
+        </w:rPr>
+        <w:t>(</w:t>
+      </w:r>
+      <w:proofErr w:type="gramEnd"/>
+      <w:r>
+        <w:rPr>
+          <w:rFonts w:ascii="Times New Roman" w:hAnsi="Times New Roman"/>
+          <w:color w:val="000000"/>
+          <w:sz w:val="28"/>
+          <w:szCs w:val="28"/>
+          <w:lang w:val="en-US"/>
+        </w:rPr>
+        <w:t>b);</w:t>
+      </w:r>
+    </w:p>
+    <w:p>
+      <w:pPr>
+        <w:spacing w:after="0" w:line="259" w:lineRule="auto"/>
+        <w:ind w:firstLine="567"/>
+        <w:jc w:val="both"/>
+        <w:rPr>
+          <w:rFonts w:ascii="Times New Roman" w:hAnsi="Times New Roman"/>
+          <w:color w:val="000000"/>
+          <w:sz w:val="28"/>
+          <w:szCs w:val="28"/>
+          <w:lang w:val="en-US"/>
+        </w:rPr>
+      </w:pPr>
+      <w:r>
+        <w:rPr>
+          <w:rFonts w:ascii="Times New Roman" w:hAnsi="Times New Roman"/>
+          <w:color w:val="000000"/>
+          <w:sz w:val="28"/>
+          <w:szCs w:val="28"/>
+          <w:lang w:val="en-US"/>
+        </w:rPr>
+        <w:t>// Output:</w:t>
+      </w:r>
+    </w:p>
+    <w:p>
+      <w:pPr>
+        <w:spacing w:after="0" w:line="259" w:lineRule="auto"/>
+        <w:ind w:firstLine="567"/>
+        <w:jc w:val="both"/>
+        <w:rPr>
+          <w:rFonts w:ascii="Times New Roman" w:hAnsi="Times New Roman"/>
+          <w:color w:val="000000"/>
+          <w:sz w:val="28"/>
+          <w:szCs w:val="28"/>
+          <w:lang w:val="en-US"/>
+        </w:rPr>
+      </w:pPr>
+      <w:r>
+        <w:rPr>
+          <w:rFonts w:ascii="Times New Roman" w:hAnsi="Times New Roman"/>
+          <w:color w:val="000000"/>
+          <w:sz w:val="28"/>
+          <w:szCs w:val="28"/>
+          <w:lang w:val="en-US"/>
+        </w:rPr>
+        <w:t>// Second operand is evaluated.</w:t>
       </w:r>
     </w:p>
     <w:p>
@@ -4470,7 +4529,263 @@
           <w:sz w:val="28"/>
           <w:szCs w:val="28"/>
         </w:rPr>
-        <w:t>Output</w:t>
+        <w:t>True</w:t>
+      </w:r>
+      <w:proofErr w:type="spellEnd"/>
+    </w:p>
+    <w:p>
+      <w:pPr>
+        <w:spacing w:after="0" w:line="259" w:lineRule="auto"/>
+        <w:ind w:firstLine="567"/>
+        <w:jc w:val="both"/>
+        <w:rPr>
+          <w:rFonts w:ascii="Times New Roman" w:hAnsi="Times New Roman"/>
+          <w:color w:val="000000"/>
+          <w:sz w:val="28"/>
+          <w:szCs w:val="28"/>
+        </w:rPr>
+      </w:pPr>
+      <w:r>
+        <w:rPr>
+          <w:rFonts w:ascii="Times New Roman" w:hAnsi="Times New Roman"/>
+          <w:color w:val="000000"/>
+          <w:sz w:val="28"/>
+          <w:szCs w:val="28"/>
+        </w:rPr>
+        <w:t>Оператор логического</w:t>
+      </w:r>
+      <w:proofErr w:type="gramStart"/>
+      <w:r>
+        <w:rPr>
+          <w:rFonts w:ascii="Times New Roman" w:hAnsi="Times New Roman"/>
+          <w:color w:val="000000"/>
+          <w:sz w:val="28"/>
+          <w:szCs w:val="28"/>
+        </w:rPr>
+        <w:t xml:space="preserve"> И</w:t>
+      </w:r>
+      <w:proofErr w:type="gramEnd"/>
+      <w:r>
+        <w:rPr>
+          <w:rFonts w:ascii="Times New Roman" w:hAnsi="Times New Roman"/>
+          <w:color w:val="000000"/>
+          <w:sz w:val="28"/>
+          <w:szCs w:val="28"/>
+        </w:rPr>
+        <w:t xml:space="preserve"> &amp; также вычисляет логическое И для своих операндов, но он всегда вычисляет оба операнда.</w:t>
+      </w:r>
+    </w:p>
+    <w:p>
+      <w:pPr>
+        <w:spacing w:after="0" w:line="259" w:lineRule="auto"/>
+        <w:ind w:firstLine="567"/>
+        <w:jc w:val="both"/>
+        <w:rPr>
+          <w:rFonts w:ascii="Times New Roman" w:hAnsi="Times New Roman"/>
+          <w:color w:val="000000"/>
+          <w:sz w:val="28"/>
+          <w:szCs w:val="28"/>
+        </w:rPr>
+      </w:pPr>
+    </w:p>
+    <w:p>
+      <w:pPr>
+        <w:spacing w:after="0" w:line="259" w:lineRule="auto"/>
+        <w:ind w:firstLine="567"/>
+        <w:jc w:val="both"/>
+        <w:rPr>
+          <w:rFonts w:ascii="Times New Roman" w:hAnsi="Times New Roman"/>
+          <w:b/>
+          <w:color w:val="000000"/>
+          <w:sz w:val="28"/>
+          <w:szCs w:val="28"/>
+        </w:rPr>
+      </w:pPr>
+      <w:r>
+        <w:rPr>
+          <w:rFonts w:ascii="Times New Roman" w:hAnsi="Times New Roman"/>
+          <w:b/>
+          <w:color w:val="000000"/>
+          <w:sz w:val="28"/>
+          <w:szCs w:val="28"/>
+        </w:rPr>
+        <w:t xml:space="preserve">Условный оператор </w:t>
+      </w:r>
+      <w:proofErr w:type="gramStart"/>
+      <w:r>
+        <w:rPr>
+          <w:rFonts w:ascii="Times New Roman" w:hAnsi="Times New Roman"/>
+          <w:b/>
+          <w:color w:val="000000"/>
+          <w:sz w:val="28"/>
+          <w:szCs w:val="28"/>
+        </w:rPr>
+        <w:t>логического</w:t>
+      </w:r>
+      <w:proofErr w:type="gramEnd"/>
+      <w:r>
+        <w:rPr>
+          <w:rFonts w:ascii="Times New Roman" w:hAnsi="Times New Roman"/>
+          <w:b/>
+          <w:color w:val="000000"/>
+          <w:sz w:val="28"/>
+          <w:szCs w:val="28"/>
+        </w:rPr>
+        <w:t xml:space="preserve"> ИЛИ ||</w:t>
+      </w:r>
+    </w:p>
+    <w:p>
+      <w:pPr>
+        <w:spacing w:after="0" w:line="259" w:lineRule="auto"/>
+        <w:ind w:firstLine="567"/>
+        <w:jc w:val="both"/>
+        <w:rPr>
+          <w:rFonts w:ascii="Times New Roman" w:hAnsi="Times New Roman"/>
+          <w:color w:val="000000"/>
+          <w:sz w:val="28"/>
+          <w:szCs w:val="28"/>
+        </w:rPr>
+      </w:pPr>
+      <w:r>
+        <w:rPr>
+          <w:rFonts w:ascii="Times New Roman" w:hAnsi="Times New Roman"/>
+          <w:color w:val="000000"/>
+          <w:sz w:val="28"/>
+          <w:szCs w:val="28"/>
+        </w:rPr>
+        <w:t xml:space="preserve">Условный оператор логического ИЛИ || (оператор короткого замыкания) вычисляет </w:t>
+      </w:r>
+      <w:proofErr w:type="gramStart"/>
+      <w:r>
+        <w:rPr>
+          <w:rFonts w:ascii="Times New Roman" w:hAnsi="Times New Roman"/>
+          <w:color w:val="000000"/>
+          <w:sz w:val="28"/>
+          <w:szCs w:val="28"/>
+        </w:rPr>
+        <w:t>логическое</w:t>
+      </w:r>
+      <w:proofErr w:type="gramEnd"/>
+      <w:r>
+        <w:rPr>
+          <w:rFonts w:ascii="Times New Roman" w:hAnsi="Times New Roman"/>
+          <w:color w:val="000000"/>
+          <w:sz w:val="28"/>
+          <w:szCs w:val="28"/>
+        </w:rPr>
+        <w:t xml:space="preserve"> ИЛИ для своих операндов. Результат операции x || y принимает значение </w:t>
+      </w:r>
+      <w:proofErr w:type="spellStart"/>
+      <w:r>
+        <w:rPr>
+          <w:rFonts w:ascii="Times New Roman" w:hAnsi="Times New Roman"/>
+          <w:color w:val="000000"/>
+          <w:sz w:val="28"/>
+          <w:szCs w:val="28"/>
+        </w:rPr>
+        <w:t>true</w:t>
+      </w:r>
+      <w:proofErr w:type="spellEnd"/>
+      <w:r>
+        <w:rPr>
+          <w:rFonts w:ascii="Times New Roman" w:hAnsi="Times New Roman"/>
+          <w:color w:val="000000"/>
+          <w:sz w:val="28"/>
+          <w:szCs w:val="28"/>
+        </w:rPr>
+        <w:t xml:space="preserve">, если хотя бы один из операторов x или y имеет значение </w:t>
+      </w:r>
+      <w:proofErr w:type="spellStart"/>
+      <w:r>
+        <w:rPr>
+          <w:rFonts w:ascii="Times New Roman" w:hAnsi="Times New Roman"/>
+          <w:color w:val="000000"/>
+          <w:sz w:val="28"/>
+          <w:szCs w:val="28"/>
+        </w:rPr>
+        <w:t>true</w:t>
+      </w:r>
+      <w:proofErr w:type="spellEnd"/>
+      <w:r>
+        <w:rPr>
+          <w:rFonts w:ascii="Times New Roman" w:hAnsi="Times New Roman"/>
+          <w:color w:val="000000"/>
+          <w:sz w:val="28"/>
+          <w:szCs w:val="28"/>
+        </w:rPr>
+        <w:t xml:space="preserve">. В противном случае результат будет </w:t>
+      </w:r>
+      <w:proofErr w:type="spellStart"/>
+      <w:r>
+        <w:rPr>
+          <w:rFonts w:ascii="Times New Roman" w:hAnsi="Times New Roman"/>
+          <w:color w:val="000000"/>
+          <w:sz w:val="28"/>
+          <w:szCs w:val="28"/>
+        </w:rPr>
+        <w:t>false</w:t>
+      </w:r>
+      <w:proofErr w:type="spellEnd"/>
+      <w:r>
+        <w:rPr>
+          <w:rFonts w:ascii="Times New Roman" w:hAnsi="Times New Roman"/>
+          <w:color w:val="000000"/>
+          <w:sz w:val="28"/>
+          <w:szCs w:val="28"/>
+        </w:rPr>
+        <w:t xml:space="preserve">. Если x имеет значение </w:t>
+      </w:r>
+      <w:proofErr w:type="spellStart"/>
+      <w:r>
+        <w:rPr>
+          <w:rFonts w:ascii="Times New Roman" w:hAnsi="Times New Roman"/>
+          <w:color w:val="000000"/>
+          <w:sz w:val="28"/>
+          <w:szCs w:val="28"/>
+        </w:rPr>
+        <w:t>true</w:t>
+      </w:r>
+      <w:proofErr w:type="spellEnd"/>
+      <w:r>
+        <w:rPr>
+          <w:rFonts w:ascii="Times New Roman" w:hAnsi="Times New Roman"/>
+          <w:color w:val="000000"/>
+          <w:sz w:val="28"/>
+          <w:szCs w:val="28"/>
+        </w:rPr>
+        <w:t>, y не вычисляется.</w:t>
+      </w:r>
+    </w:p>
+    <w:p>
+      <w:pPr>
+        <w:spacing w:after="0" w:line="259" w:lineRule="auto"/>
+        <w:ind w:firstLine="567"/>
+        <w:jc w:val="both"/>
+        <w:rPr>
+          <w:rFonts w:ascii="Times New Roman" w:hAnsi="Times New Roman"/>
+          <w:color w:val="000000"/>
+          <w:sz w:val="28"/>
+          <w:szCs w:val="28"/>
+        </w:rPr>
+      </w:pPr>
+      <w:r>
+        <w:rPr>
+          <w:rFonts w:ascii="Times New Roman" w:hAnsi="Times New Roman"/>
+          <w:color w:val="000000"/>
+          <w:sz w:val="28"/>
+          <w:szCs w:val="28"/>
+        </w:rPr>
+        <w:t xml:space="preserve">В следующем примере правый операнд оператора || является вызовом метода, который не выполняется, если левый операнд имеет значение </w:t>
+      </w:r>
+      <w:proofErr w:type="spellStart"/>
+      <w:r>
+        <w:rPr>
+          <w:rFonts w:ascii="Times New Roman" w:hAnsi="Times New Roman"/>
+          <w:color w:val="000000"/>
+          <w:sz w:val="28"/>
+          <w:szCs w:val="28"/>
+        </w:rPr>
+        <w:t>true</w:t>
       </w:r>
       <w:proofErr w:type="spellEnd"/>
       <w:r>
@@ -4495,32 +4810,41 @@
           <w:szCs w:val="28"/>
         </w:rPr>
       </w:pPr>
-      <w:r>
-        <w:rPr>
-          <w:rFonts w:ascii="Times New Roman" w:hAnsi="Times New Roman"/>
-          <w:color w:val="000000"/>
-          <w:sz w:val="28"/>
-          <w:szCs w:val="28"/>
-        </w:rPr>
-        <w:t xml:space="preserve">// </w:t>
-      </w:r>
-      <w:proofErr w:type="spellStart"/>
-      <w:r>
-        <w:rPr>
-          <w:rFonts w:ascii="Times New Roman" w:hAnsi="Times New Roman"/>
-          <w:color w:val="000000"/>
-          <w:sz w:val="28"/>
-          <w:szCs w:val="28"/>
-        </w:rPr>
-        <w:t>Second</w:t>
-      </w:r>
-      <w:proofErr w:type="spellEnd"/>
-      <w:r>
-        <w:rPr>
-          <w:rFonts w:ascii="Times New Roman" w:hAnsi="Times New Roman"/>
-          <w:color w:val="000000"/>
-          <w:sz w:val="28"/>
-          <w:szCs w:val="28"/>
+    </w:p>
+    <w:p>
+      <w:pPr>
+        <w:spacing w:after="0" w:line="259" w:lineRule="auto"/>
+        <w:ind w:firstLine="567"/>
+        <w:jc w:val="both"/>
+        <w:rPr>
+          <w:rFonts w:ascii="Times New Roman" w:hAnsi="Times New Roman"/>
+          <w:color w:val="000000"/>
+          <w:sz w:val="28"/>
+          <w:szCs w:val="28"/>
+          <w:lang w:val="en-US"/>
+        </w:rPr>
+      </w:pPr>
+      <w:proofErr w:type="spellStart"/>
+      <w:proofErr w:type="gramStart"/>
+      <w:r>
+        <w:rPr>
+          <w:rFonts w:ascii="Times New Roman" w:hAnsi="Times New Roman"/>
+          <w:color w:val="000000"/>
+          <w:sz w:val="28"/>
+          <w:szCs w:val="28"/>
+          <w:lang w:val="en-US"/>
+        </w:rPr>
+        <w:t>bool</w:t>
+      </w:r>
+      <w:proofErr w:type="spellEnd"/>
+      <w:proofErr w:type="gramEnd"/>
+      <w:r>
+        <w:rPr>
+          <w:rFonts w:ascii="Times New Roman" w:hAnsi="Times New Roman"/>
+          <w:color w:val="000000"/>
+          <w:sz w:val="28"/>
+          <w:szCs w:val="28"/>
+          <w:lang w:val="en-US"/>
         </w:rPr>
         <w:t xml:space="preserve"> </w:t>
       </w:r>
@@ -4531,114 +4855,70 @@
           <w:color w:val="000000"/>
           <w:sz w:val="28"/>
           <w:szCs w:val="28"/>
-        </w:rPr>
-        <w:t>operand</w:t>
-      </w:r>
-      <w:proofErr w:type="spellEnd"/>
-      <w:r>
-        <w:rPr>
-          <w:rFonts w:ascii="Times New Roman" w:hAnsi="Times New Roman"/>
-          <w:color w:val="000000"/>
-          <w:sz w:val="28"/>
-          <w:szCs w:val="28"/>
-        </w:rPr>
-        <w:t xml:space="preserve"> </w:t>
-      </w:r>
-      <w:proofErr w:type="spellStart"/>
-      <w:r>
-        <w:rPr>
-          <w:rFonts w:ascii="Times New Roman" w:hAnsi="Times New Roman"/>
-          <w:color w:val="000000"/>
-          <w:sz w:val="28"/>
-          <w:szCs w:val="28"/>
-        </w:rPr>
-        <w:t>is</w:t>
-      </w:r>
-      <w:proofErr w:type="spellEnd"/>
-      <w:r>
-        <w:rPr>
-          <w:rFonts w:ascii="Times New Roman" w:hAnsi="Times New Roman"/>
-          <w:color w:val="000000"/>
-          <w:sz w:val="28"/>
-          <w:szCs w:val="28"/>
-        </w:rPr>
-        <w:t xml:space="preserve"> </w:t>
-      </w:r>
-      <w:proofErr w:type="spellStart"/>
-      <w:r>
-        <w:rPr>
-          <w:rFonts w:ascii="Times New Roman" w:hAnsi="Times New Roman"/>
-          <w:color w:val="000000"/>
-          <w:sz w:val="28"/>
-          <w:szCs w:val="28"/>
-        </w:rPr>
-        <w:t>evaluated</w:t>
-      </w:r>
-      <w:proofErr w:type="spellEnd"/>
-      <w:r>
-        <w:rPr>
-          <w:rFonts w:ascii="Times New Roman" w:hAnsi="Times New Roman"/>
-          <w:color w:val="000000"/>
-          <w:sz w:val="28"/>
-          <w:szCs w:val="28"/>
-        </w:rPr>
-        <w:t>.</w:t>
-      </w:r>
-    </w:p>
-    <w:p>
-      <w:pPr>
-        <w:spacing w:after="0" w:line="259" w:lineRule="auto"/>
-        <w:ind w:firstLine="567"/>
-        <w:jc w:val="both"/>
-        <w:rPr>
-          <w:rFonts w:ascii="Times New Roman" w:hAnsi="Times New Roman"/>
-          <w:color w:val="000000"/>
-          <w:sz w:val="28"/>
-          <w:szCs w:val="28"/>
-        </w:rPr>
-      </w:pPr>
-      <w:r>
-        <w:rPr>
-          <w:rFonts w:ascii="Times New Roman" w:hAnsi="Times New Roman"/>
-          <w:color w:val="000000"/>
-          <w:sz w:val="28"/>
-          <w:szCs w:val="28"/>
-        </w:rPr>
-        <w:t xml:space="preserve">// </w:t>
-      </w:r>
-      <w:proofErr w:type="spellStart"/>
-      <w:r>
-        <w:rPr>
-          <w:rFonts w:ascii="Times New Roman" w:hAnsi="Times New Roman"/>
-          <w:color w:val="000000"/>
-          <w:sz w:val="28"/>
-          <w:szCs w:val="28"/>
-        </w:rPr>
-        <w:t>True</w:t>
-      </w:r>
-      <w:proofErr w:type="spellEnd"/>
-    </w:p>
-    <w:p>
-      <w:pPr>
-        <w:spacing w:after="0" w:line="259" w:lineRule="auto"/>
-        <w:ind w:firstLine="567"/>
-        <w:jc w:val="both"/>
-        <w:rPr>
-          <w:rFonts w:ascii="Times New Roman" w:hAnsi="Times New Roman"/>
-          <w:color w:val="000000"/>
-          <w:sz w:val="28"/>
-          <w:szCs w:val="28"/>
-        </w:rPr>
-      </w:pPr>
-      <w:r>
-        <w:rPr>
-          <w:rFonts w:ascii="Times New Roman" w:hAnsi="Times New Roman"/>
-          <w:color w:val="000000"/>
-          <w:sz w:val="28"/>
-          <w:szCs w:val="28"/>
-        </w:rPr>
-        <w:t>Оператор логического</w:t>
-      </w:r>
+          <w:lang w:val="en-US"/>
+        </w:rPr>
+        <w:t>SecondOperand</w:t>
+      </w:r>
+      <w:proofErr w:type="spellEnd"/>
+      <w:r>
+        <w:rPr>
+          <w:rFonts w:ascii="Times New Roman" w:hAnsi="Times New Roman"/>
+          <w:color w:val="000000"/>
+          <w:sz w:val="28"/>
+          <w:szCs w:val="28"/>
+          <w:lang w:val="en-US"/>
+        </w:rPr>
+        <w:t>()</w:t>
+      </w:r>
+    </w:p>
+    <w:p>
+      <w:pPr>
+        <w:spacing w:after="0" w:line="259" w:lineRule="auto"/>
+        <w:ind w:firstLine="567"/>
+        <w:jc w:val="both"/>
+        <w:rPr>
+          <w:rFonts w:ascii="Times New Roman" w:hAnsi="Times New Roman"/>
+          <w:color w:val="000000"/>
+          <w:sz w:val="28"/>
+          <w:szCs w:val="28"/>
+          <w:lang w:val="en-US"/>
+        </w:rPr>
+      </w:pPr>
+      <w:r>
+        <w:rPr>
+          <w:rFonts w:ascii="Times New Roman" w:hAnsi="Times New Roman"/>
+          <w:color w:val="000000"/>
+          <w:sz w:val="28"/>
+          <w:szCs w:val="28"/>
+          <w:lang w:val="en-US"/>
+        </w:rPr>
+        <w:t>{</w:t>
+      </w:r>
+    </w:p>
+    <w:p>
+      <w:pPr>
+        <w:spacing w:after="0" w:line="259" w:lineRule="auto"/>
+        <w:ind w:firstLine="567"/>
+        <w:jc w:val="both"/>
+        <w:rPr>
+          <w:rFonts w:ascii="Times New Roman" w:hAnsi="Times New Roman"/>
+          <w:color w:val="000000"/>
+          <w:sz w:val="28"/>
+          <w:szCs w:val="28"/>
+          <w:lang w:val="en-US"/>
+        </w:rPr>
+      </w:pPr>
+      <w:r>
+        <w:rPr>
+          <w:rFonts w:ascii="Times New Roman" w:hAnsi="Times New Roman"/>
+          <w:color w:val="000000"/>
+          <w:sz w:val="28"/>
+          <w:szCs w:val="28"/>
+          <w:lang w:val="en-US"/>
+        </w:rPr>
+        <w:t xml:space="preserve">    </w:t>
+      </w:r>
+      <w:proofErr w:type="spellStart"/>
       <w:proofErr w:type="gramStart"/>
       <w:r>
         <w:rPr>
@@ -4646,8 +4926,20 @@
           <w:color w:val="000000"/>
           <w:sz w:val="28"/>
           <w:szCs w:val="28"/>
-        </w:rPr>
-        <w:t xml:space="preserve"> И</w:t>
+          <w:lang w:val="en-US"/>
+        </w:rPr>
+        <w:t>Console.WriteLine</w:t>
+      </w:r>
+      <w:proofErr w:type="spellEnd"/>
+      <w:r>
+        <w:rPr>
+          <w:rFonts w:ascii="Times New Roman" w:hAnsi="Times New Roman"/>
+          <w:color w:val="000000"/>
+          <w:sz w:val="28"/>
+          <w:szCs w:val="28"/>
+          <w:lang w:val="en-US"/>
+        </w:rPr>
+        <w:t>(</w:t>
       </w:r>
       <w:proofErr w:type="gramEnd"/>
       <w:r>
@@ -4656,90 +4948,95 @@
           <w:color w:val="000000"/>
           <w:sz w:val="28"/>
           <w:szCs w:val="28"/>
-        </w:rPr>
-        <w:t xml:space="preserve"> &amp; также вычисляет логическое И для своих операндов, но он всегда вычисляет оба операнда.</w:t>
-      </w:r>
-    </w:p>
-    <w:p>
-      <w:pPr>
-        <w:spacing w:after="0" w:line="259" w:lineRule="auto"/>
-        <w:ind w:firstLine="567"/>
-        <w:jc w:val="both"/>
-        <w:rPr>
-          <w:rFonts w:ascii="Times New Roman" w:hAnsi="Times New Roman"/>
-          <w:color w:val="000000"/>
-          <w:sz w:val="28"/>
-          <w:szCs w:val="28"/>
-        </w:rPr>
-      </w:pPr>
-    </w:p>
-    <w:p>
-      <w:pPr>
-        <w:spacing w:after="0" w:line="259" w:lineRule="auto"/>
-        <w:ind w:firstLine="567"/>
-        <w:jc w:val="both"/>
-        <w:rPr>
-          <w:rFonts w:ascii="Times New Roman" w:hAnsi="Times New Roman"/>
-          <w:b/>
-          <w:color w:val="000000"/>
-          <w:sz w:val="28"/>
-          <w:szCs w:val="28"/>
-        </w:rPr>
-      </w:pPr>
-      <w:r>
-        <w:rPr>
-          <w:rFonts w:ascii="Times New Roman" w:hAnsi="Times New Roman"/>
-          <w:b/>
-          <w:color w:val="000000"/>
-          <w:sz w:val="28"/>
-          <w:szCs w:val="28"/>
-        </w:rPr>
-        <w:t xml:space="preserve">Условный оператор </w:t>
+          <w:lang w:val="en-US"/>
+        </w:rPr>
+        <w:t>"Second operand is evaluated.");</w:t>
+      </w:r>
+    </w:p>
+    <w:p>
+      <w:pPr>
+        <w:spacing w:after="0" w:line="259" w:lineRule="auto"/>
+        <w:ind w:firstLine="567"/>
+        <w:jc w:val="both"/>
+        <w:rPr>
+          <w:rFonts w:ascii="Times New Roman" w:hAnsi="Times New Roman"/>
+          <w:color w:val="000000"/>
+          <w:sz w:val="28"/>
+          <w:szCs w:val="28"/>
+          <w:lang w:val="en-US"/>
+        </w:rPr>
+      </w:pPr>
+      <w:r>
+        <w:rPr>
+          <w:rFonts w:ascii="Times New Roman" w:hAnsi="Times New Roman"/>
+          <w:color w:val="000000"/>
+          <w:sz w:val="28"/>
+          <w:szCs w:val="28"/>
+          <w:lang w:val="en-US"/>
+        </w:rPr>
+        <w:t xml:space="preserve">    </w:t>
       </w:r>
       <w:proofErr w:type="gramStart"/>
       <w:r>
         <w:rPr>
           <w:rFonts w:ascii="Times New Roman" w:hAnsi="Times New Roman"/>
-          <w:b/>
-          <w:color w:val="000000"/>
-          <w:sz w:val="28"/>
-          <w:szCs w:val="28"/>
-        </w:rPr>
-        <w:t>логического</w:t>
+          <w:color w:val="000000"/>
+          <w:sz w:val="28"/>
+          <w:szCs w:val="28"/>
+          <w:lang w:val="en-US"/>
+        </w:rPr>
+        <w:t>return</w:t>
       </w:r>
       <w:proofErr w:type="gramEnd"/>
       <w:r>
         <w:rPr>
           <w:rFonts w:ascii="Times New Roman" w:hAnsi="Times New Roman"/>
-          <w:b/>
-          <w:color w:val="000000"/>
-          <w:sz w:val="28"/>
-          <w:szCs w:val="28"/>
-        </w:rPr>
-        <w:t xml:space="preserve"> ИЛИ ||</w:t>
-      </w:r>
-    </w:p>
-    <w:p>
-      <w:pPr>
-        <w:spacing w:after="0" w:line="259" w:lineRule="auto"/>
-        <w:ind w:firstLine="567"/>
-        <w:jc w:val="both"/>
-        <w:rPr>
-          <w:rFonts w:ascii="Times New Roman" w:hAnsi="Times New Roman"/>
-          <w:color w:val="000000"/>
-          <w:sz w:val="28"/>
-          <w:szCs w:val="28"/>
-        </w:rPr>
-      </w:pPr>
-      <w:r>
-        <w:rPr>
-          <w:rFonts w:ascii="Times New Roman" w:hAnsi="Times New Roman"/>
-          <w:color w:val="000000"/>
-          <w:sz w:val="28"/>
-          <w:szCs w:val="28"/>
-        </w:rPr>
-        <w:t xml:space="preserve">Условный оператор логического ИЛИ || (оператор короткого замыкания) вычисляет </w:t>
-      </w:r>
+          <w:color w:val="000000"/>
+          <w:sz w:val="28"/>
+          <w:szCs w:val="28"/>
+          <w:lang w:val="en-US"/>
+        </w:rPr>
+        <w:t xml:space="preserve"> true;</w:t>
+      </w:r>
+    </w:p>
+    <w:p>
+      <w:pPr>
+        <w:spacing w:after="0" w:line="259" w:lineRule="auto"/>
+        <w:ind w:firstLine="567"/>
+        <w:jc w:val="both"/>
+        <w:rPr>
+          <w:rFonts w:ascii="Times New Roman" w:hAnsi="Times New Roman"/>
+          <w:color w:val="000000"/>
+          <w:sz w:val="28"/>
+          <w:szCs w:val="28"/>
+          <w:lang w:val="en-US"/>
+        </w:rPr>
+      </w:pPr>
+      <w:r>
+        <w:rPr>
+          <w:rFonts w:ascii="Times New Roman" w:hAnsi="Times New Roman"/>
+          <w:color w:val="000000"/>
+          <w:sz w:val="28"/>
+          <w:szCs w:val="28"/>
+          <w:lang w:val="en-US"/>
+        </w:rPr>
+        <w:t>}</w:t>
+      </w:r>
+    </w:p>
+    <w:p>
+      <w:pPr>
+        <w:spacing w:after="0" w:line="259" w:lineRule="auto"/>
+        <w:ind w:firstLine="567"/>
+        <w:jc w:val="both"/>
+        <w:rPr>
+          <w:rFonts w:ascii="Times New Roman" w:hAnsi="Times New Roman"/>
+          <w:color w:val="000000"/>
+          <w:sz w:val="28"/>
+          <w:szCs w:val="28"/>
+          <w:lang w:val="en-US"/>
+        </w:rPr>
+      </w:pPr>
+      <w:proofErr w:type="spellStart"/>
       <w:proofErr w:type="gramStart"/>
       <w:r>
         <w:rPr>
@@ -4747,9 +5044,11 @@
           <w:color w:val="000000"/>
           <w:sz w:val="28"/>
           <w:szCs w:val="28"/>
-        </w:rPr>
-        <w:t>логическое</w:t>
-      </w:r>
+          <w:lang w:val="en-US"/>
+        </w:rPr>
+        <w:t>bool</w:t>
+      </w:r>
+      <w:proofErr w:type="spellEnd"/>
       <w:proofErr w:type="gramEnd"/>
       <w:r>
         <w:rPr>
@@ -4757,184 +5056,18 @@
           <w:color w:val="000000"/>
           <w:sz w:val="28"/>
           <w:szCs w:val="28"/>
-        </w:rPr>
-        <w:t xml:space="preserve"> ИЛИ для своих операндов. Результат операции x || y принимает значение </w:t>
-      </w:r>
-      <w:proofErr w:type="spellStart"/>
-      <w:r>
-        <w:rPr>
-          <w:rFonts w:ascii="Times New Roman" w:hAnsi="Times New Roman"/>
-          <w:color w:val="000000"/>
-          <w:sz w:val="28"/>
-          <w:szCs w:val="28"/>
-        </w:rPr>
-        <w:t>true</w:t>
-      </w:r>
-      <w:proofErr w:type="spellEnd"/>
-      <w:r>
-        <w:rPr>
-          <w:rFonts w:ascii="Times New Roman" w:hAnsi="Times New Roman"/>
-          <w:color w:val="000000"/>
-          <w:sz w:val="28"/>
-          <w:szCs w:val="28"/>
-        </w:rPr>
-        <w:t xml:space="preserve">, если хотя бы один из операторов x или y имеет значение </w:t>
-      </w:r>
-      <w:proofErr w:type="spellStart"/>
-      <w:r>
-        <w:rPr>
-          <w:rFonts w:ascii="Times New Roman" w:hAnsi="Times New Roman"/>
-          <w:color w:val="000000"/>
-          <w:sz w:val="28"/>
-          <w:szCs w:val="28"/>
-        </w:rPr>
-        <w:t>true</w:t>
-      </w:r>
-      <w:proofErr w:type="spellEnd"/>
-      <w:r>
-        <w:rPr>
-          <w:rFonts w:ascii="Times New Roman" w:hAnsi="Times New Roman"/>
-          <w:color w:val="000000"/>
-          <w:sz w:val="28"/>
-          <w:szCs w:val="28"/>
-        </w:rPr>
-        <w:t xml:space="preserve">. В противном случае результат будет </w:t>
-      </w:r>
-      <w:proofErr w:type="spellStart"/>
-      <w:r>
-        <w:rPr>
-          <w:rFonts w:ascii="Times New Roman" w:hAnsi="Times New Roman"/>
-          <w:color w:val="000000"/>
-          <w:sz w:val="28"/>
-          <w:szCs w:val="28"/>
-        </w:rPr>
-        <w:t>false</w:t>
-      </w:r>
-      <w:proofErr w:type="spellEnd"/>
-      <w:r>
-        <w:rPr>
-          <w:rFonts w:ascii="Times New Roman" w:hAnsi="Times New Roman"/>
-          <w:color w:val="000000"/>
-          <w:sz w:val="28"/>
-          <w:szCs w:val="28"/>
-        </w:rPr>
-        <w:t xml:space="preserve">. Если x имеет значение </w:t>
-      </w:r>
-      <w:proofErr w:type="spellStart"/>
-      <w:r>
-        <w:rPr>
-          <w:rFonts w:ascii="Times New Roman" w:hAnsi="Times New Roman"/>
-          <w:color w:val="000000"/>
-          <w:sz w:val="28"/>
-          <w:szCs w:val="28"/>
-        </w:rPr>
-        <w:t>true</w:t>
-      </w:r>
-      <w:proofErr w:type="spellEnd"/>
-      <w:r>
-        <w:rPr>
-          <w:rFonts w:ascii="Times New Roman" w:hAnsi="Times New Roman"/>
-          <w:color w:val="000000"/>
-          <w:sz w:val="28"/>
-          <w:szCs w:val="28"/>
-        </w:rPr>
-        <w:t>, y не вычисляется.</w:t>
-      </w:r>
-    </w:p>
-    <w:p>
-      <w:pPr>
-        <w:spacing w:after="0" w:line="259" w:lineRule="auto"/>
-        <w:ind w:firstLine="567"/>
-        <w:jc w:val="both"/>
-        <w:rPr>
-          <w:rFonts w:ascii="Times New Roman" w:hAnsi="Times New Roman"/>
-          <w:color w:val="000000"/>
-          <w:sz w:val="28"/>
-          <w:szCs w:val="28"/>
-        </w:rPr>
-      </w:pPr>
-      <w:r>
-        <w:rPr>
-          <w:rFonts w:ascii="Times New Roman" w:hAnsi="Times New Roman"/>
-          <w:color w:val="000000"/>
-          <w:sz w:val="28"/>
-          <w:szCs w:val="28"/>
-        </w:rPr>
-        <w:t xml:space="preserve">В следующем примере правый операнд оператора || является вызовом метода, который не выполняется, если левый операнд имеет значение </w:t>
-      </w:r>
-      <w:proofErr w:type="spellStart"/>
-      <w:r>
-        <w:rPr>
-          <w:rFonts w:ascii="Times New Roman" w:hAnsi="Times New Roman"/>
-          <w:color w:val="000000"/>
-          <w:sz w:val="28"/>
-          <w:szCs w:val="28"/>
-        </w:rPr>
-        <w:t>true</w:t>
-      </w:r>
-      <w:proofErr w:type="spellEnd"/>
-      <w:r>
-        <w:rPr>
-          <w:rFonts w:ascii="Times New Roman" w:hAnsi="Times New Roman"/>
-          <w:color w:val="000000"/>
-          <w:sz w:val="28"/>
-          <w:szCs w:val="28"/>
-        </w:rPr>
-        <w:t>:</w:t>
-      </w:r>
-    </w:p>
-    <w:p>
-      <w:pPr>
-        <w:spacing w:after="0" w:line="259" w:lineRule="auto"/>
-        <w:ind w:firstLine="567"/>
-        <w:jc w:val="both"/>
-        <w:rPr>
-          <w:rFonts w:ascii="Times New Roman" w:hAnsi="Times New Roman"/>
-          <w:color w:val="000000"/>
-          <w:sz w:val="28"/>
-          <w:szCs w:val="28"/>
-        </w:rPr>
-      </w:pPr>
-    </w:p>
-    <w:p>
-      <w:pPr>
-        <w:spacing w:after="0" w:line="259" w:lineRule="auto"/>
-        <w:ind w:firstLine="567"/>
-        <w:jc w:val="both"/>
-        <w:rPr>
-          <w:rFonts w:ascii="Times New Roman" w:hAnsi="Times New Roman"/>
-          <w:color w:val="000000"/>
-          <w:sz w:val="28"/>
-          <w:szCs w:val="28"/>
-        </w:rPr>
-      </w:pPr>
-      <w:proofErr w:type="spellStart"/>
-      <w:r>
-        <w:rPr>
-          <w:rFonts w:ascii="Times New Roman" w:hAnsi="Times New Roman"/>
-          <w:color w:val="000000"/>
-          <w:sz w:val="28"/>
-          <w:szCs w:val="28"/>
-        </w:rPr>
-        <w:t>bool</w:t>
-      </w:r>
-      <w:proofErr w:type="spellEnd"/>
-      <w:r>
-        <w:rPr>
-          <w:rFonts w:ascii="Times New Roman" w:hAnsi="Times New Roman"/>
-          <w:color w:val="000000"/>
-          <w:sz w:val="28"/>
-          <w:szCs w:val="28"/>
-        </w:rPr>
-        <w:t xml:space="preserve"> </w:t>
-      </w:r>
-      <w:proofErr w:type="spellStart"/>
-      <w:r>
-        <w:rPr>
-          <w:rFonts w:ascii="Times New Roman" w:hAnsi="Times New Roman"/>
-          <w:color w:val="000000"/>
-          <w:sz w:val="28"/>
-          <w:szCs w:val="28"/>
+          <w:lang w:val="en-US"/>
+        </w:rPr>
+        <w:t xml:space="preserve"> a = true || </w:t>
+      </w:r>
+      <w:proofErr w:type="spellStart"/>
+      <w:r>
+        <w:rPr>
+          <w:rFonts w:ascii="Times New Roman" w:hAnsi="Times New Roman"/>
+          <w:color w:val="000000"/>
+          <w:sz w:val="28"/>
+          <w:szCs w:val="28"/>
+          <w:lang w:val="en-US"/>
         </w:rPr>
         <w:t>SecondOperand</w:t>
       </w:r>
@@ -4945,57 +5078,24 @@
           <w:color w:val="000000"/>
           <w:sz w:val="28"/>
           <w:szCs w:val="28"/>
-        </w:rPr>
-        <w:t>()</w:t>
-      </w:r>
-    </w:p>
-    <w:p>
-      <w:pPr>
-        <w:spacing w:after="0" w:line="259" w:lineRule="auto"/>
-        <w:ind w:firstLine="567"/>
-        <w:jc w:val="both"/>
-        <w:rPr>
-          <w:rFonts w:ascii="Times New Roman" w:hAnsi="Times New Roman"/>
-          <w:color w:val="000000"/>
-          <w:sz w:val="28"/>
-          <w:szCs w:val="28"/>
-          <w:lang w:val="en-US"/>
-        </w:rPr>
-      </w:pPr>
-      <w:r>
-        <w:rPr>
-          <w:rFonts w:ascii="Times New Roman" w:hAnsi="Times New Roman"/>
-          <w:color w:val="000000"/>
-          <w:sz w:val="28"/>
-          <w:szCs w:val="28"/>
-          <w:lang w:val="en-US"/>
-        </w:rPr>
-        <w:t>{</w:t>
-      </w:r>
-    </w:p>
-    <w:p>
-      <w:pPr>
-        <w:spacing w:after="0" w:line="259" w:lineRule="auto"/>
-        <w:ind w:firstLine="567"/>
-        <w:jc w:val="both"/>
-        <w:rPr>
-          <w:rFonts w:ascii="Times New Roman" w:hAnsi="Times New Roman"/>
-          <w:color w:val="000000"/>
-          <w:sz w:val="28"/>
-          <w:szCs w:val="28"/>
-          <w:lang w:val="en-US"/>
-        </w:rPr>
-      </w:pPr>
-      <w:r>
-        <w:rPr>
-          <w:rFonts w:ascii="Times New Roman" w:hAnsi="Times New Roman"/>
-          <w:color w:val="000000"/>
-          <w:sz w:val="28"/>
-          <w:szCs w:val="28"/>
-          <w:lang w:val="en-US"/>
-        </w:rPr>
-        <w:t xml:space="preserve">    </w:t>
-      </w:r>
+          <w:lang w:val="en-US"/>
+        </w:rPr>
+        <w:t>();</w:t>
+      </w:r>
+    </w:p>
+    <w:p>
+      <w:pPr>
+        <w:spacing w:after="0" w:line="259" w:lineRule="auto"/>
+        <w:ind w:firstLine="567"/>
+        <w:jc w:val="both"/>
+        <w:rPr>
+          <w:rFonts w:ascii="Times New Roman" w:hAnsi="Times New Roman"/>
+          <w:color w:val="000000"/>
+          <w:sz w:val="28"/>
+          <w:szCs w:val="28"/>
+          <w:lang w:val="en-US"/>
+        </w:rPr>
+      </w:pPr>
       <w:proofErr w:type="spellStart"/>
       <w:proofErr w:type="gramStart"/>
       <w:r>
@@ -5028,212 +5128,31 @@
           <w:szCs w:val="28"/>
           <w:lang w:val="en-US"/>
         </w:rPr>
-        <w:t>"Second operand is evaluated.");</w:t>
-      </w:r>
-    </w:p>
-    <w:p>
-      <w:pPr>
-        <w:spacing w:after="0" w:line="259" w:lineRule="auto"/>
-        <w:ind w:firstLine="567"/>
-        <w:jc w:val="both"/>
-        <w:rPr>
-          <w:rFonts w:ascii="Times New Roman" w:hAnsi="Times New Roman"/>
-          <w:color w:val="000000"/>
-          <w:sz w:val="28"/>
-          <w:szCs w:val="28"/>
-          <w:lang w:val="en-US"/>
-        </w:rPr>
-      </w:pPr>
-      <w:r>
-        <w:rPr>
-          <w:rFonts w:ascii="Times New Roman" w:hAnsi="Times New Roman"/>
-          <w:color w:val="000000"/>
-          <w:sz w:val="28"/>
-          <w:szCs w:val="28"/>
-          <w:lang w:val="en-US"/>
-        </w:rPr>
-        <w:t xml:space="preserve">    </w:t>
-      </w:r>
-      <w:proofErr w:type="gramStart"/>
-      <w:r>
-        <w:rPr>
-          <w:rFonts w:ascii="Times New Roman" w:hAnsi="Times New Roman"/>
-          <w:color w:val="000000"/>
-          <w:sz w:val="28"/>
-          <w:szCs w:val="28"/>
-          <w:lang w:val="en-US"/>
-        </w:rPr>
-        <w:t>return</w:t>
-      </w:r>
-      <w:proofErr w:type="gramEnd"/>
-      <w:r>
-        <w:rPr>
-          <w:rFonts w:ascii="Times New Roman" w:hAnsi="Times New Roman"/>
-          <w:color w:val="000000"/>
-          <w:sz w:val="28"/>
-          <w:szCs w:val="28"/>
-          <w:lang w:val="en-US"/>
-        </w:rPr>
-        <w:t xml:space="preserve"> true;</w:t>
-      </w:r>
-    </w:p>
-    <w:p>
-      <w:pPr>
-        <w:spacing w:after="0" w:line="259" w:lineRule="auto"/>
-        <w:ind w:firstLine="567"/>
-        <w:jc w:val="both"/>
-        <w:rPr>
-          <w:rFonts w:ascii="Times New Roman" w:hAnsi="Times New Roman"/>
-          <w:color w:val="000000"/>
-          <w:sz w:val="28"/>
-          <w:szCs w:val="28"/>
-          <w:lang w:val="en-US"/>
-        </w:rPr>
-      </w:pPr>
-      <w:r>
-        <w:rPr>
-          <w:rFonts w:ascii="Times New Roman" w:hAnsi="Times New Roman"/>
-          <w:color w:val="000000"/>
-          <w:sz w:val="28"/>
-          <w:szCs w:val="28"/>
-          <w:lang w:val="en-US"/>
-        </w:rPr>
-        <w:t>}</w:t>
-      </w:r>
-    </w:p>
-    <w:p>
-      <w:pPr>
-        <w:spacing w:after="0" w:line="259" w:lineRule="auto"/>
-        <w:ind w:firstLine="567"/>
-        <w:jc w:val="both"/>
-        <w:rPr>
-          <w:rFonts w:ascii="Times New Roman" w:hAnsi="Times New Roman"/>
-          <w:color w:val="000000"/>
-          <w:sz w:val="28"/>
-          <w:szCs w:val="28"/>
-          <w:lang w:val="en-US"/>
-        </w:rPr>
-      </w:pPr>
-      <w:proofErr w:type="spellStart"/>
-      <w:proofErr w:type="gramStart"/>
-      <w:r>
-        <w:rPr>
-          <w:rFonts w:ascii="Times New Roman" w:hAnsi="Times New Roman"/>
-          <w:color w:val="000000"/>
-          <w:sz w:val="28"/>
-          <w:szCs w:val="28"/>
-          <w:lang w:val="en-US"/>
-        </w:rPr>
-        <w:t>bool</w:t>
-      </w:r>
-      <w:proofErr w:type="spellEnd"/>
-      <w:proofErr w:type="gramEnd"/>
-      <w:r>
-        <w:rPr>
-          <w:rFonts w:ascii="Times New Roman" w:hAnsi="Times New Roman"/>
-          <w:color w:val="000000"/>
-          <w:sz w:val="28"/>
-          <w:szCs w:val="28"/>
-          <w:lang w:val="en-US"/>
-        </w:rPr>
-        <w:t xml:space="preserve"> a = true || </w:t>
-      </w:r>
-      <w:proofErr w:type="spellStart"/>
-      <w:r>
-        <w:rPr>
-          <w:rFonts w:ascii="Times New Roman" w:hAnsi="Times New Roman"/>
-          <w:color w:val="000000"/>
-          <w:sz w:val="28"/>
-          <w:szCs w:val="28"/>
-          <w:lang w:val="en-US"/>
-        </w:rPr>
-        <w:t>SecondOperand</w:t>
-      </w:r>
-      <w:proofErr w:type="spellEnd"/>
-      <w:r>
-        <w:rPr>
-          <w:rFonts w:ascii="Times New Roman" w:hAnsi="Times New Roman"/>
-          <w:color w:val="000000"/>
-          <w:sz w:val="28"/>
-          <w:szCs w:val="28"/>
-          <w:lang w:val="en-US"/>
-        </w:rPr>
-        <w:t>();</w:t>
-      </w:r>
-    </w:p>
-    <w:p>
-      <w:pPr>
-        <w:spacing w:after="0" w:line="259" w:lineRule="auto"/>
-        <w:ind w:firstLine="567"/>
-        <w:jc w:val="both"/>
-        <w:rPr>
-          <w:rFonts w:ascii="Times New Roman" w:hAnsi="Times New Roman"/>
-          <w:color w:val="000000"/>
-          <w:sz w:val="28"/>
-          <w:szCs w:val="28"/>
-        </w:rPr>
-      </w:pPr>
-      <w:proofErr w:type="spellStart"/>
-      <w:r>
-        <w:rPr>
-          <w:rFonts w:ascii="Times New Roman" w:hAnsi="Times New Roman"/>
-          <w:color w:val="000000"/>
-          <w:sz w:val="28"/>
-          <w:szCs w:val="28"/>
-        </w:rPr>
-        <w:t>Console.WriteLine</w:t>
-      </w:r>
-      <w:proofErr w:type="spellEnd"/>
-      <w:r>
-        <w:rPr>
-          <w:rFonts w:ascii="Times New Roman" w:hAnsi="Times New Roman"/>
-          <w:color w:val="000000"/>
-          <w:sz w:val="28"/>
-          <w:szCs w:val="28"/>
-        </w:rPr>
-        <w:t>(a);</w:t>
-      </w:r>
-    </w:p>
-    <w:p>
-      <w:pPr>
-        <w:spacing w:after="0" w:line="259" w:lineRule="auto"/>
-        <w:ind w:firstLine="567"/>
-        <w:jc w:val="both"/>
-        <w:rPr>
-          <w:rFonts w:ascii="Times New Roman" w:hAnsi="Times New Roman"/>
-          <w:color w:val="000000"/>
-          <w:sz w:val="28"/>
-          <w:szCs w:val="28"/>
-        </w:rPr>
-      </w:pPr>
-      <w:r>
-        <w:rPr>
-          <w:rFonts w:ascii="Times New Roman" w:hAnsi="Times New Roman"/>
-          <w:color w:val="000000"/>
-          <w:sz w:val="28"/>
-          <w:szCs w:val="28"/>
-        </w:rPr>
-        <w:t xml:space="preserve">// </w:t>
-      </w:r>
-      <w:proofErr w:type="spellStart"/>
-      <w:r>
-        <w:rPr>
-          <w:rFonts w:ascii="Times New Roman" w:hAnsi="Times New Roman"/>
-          <w:color w:val="000000"/>
-          <w:sz w:val="28"/>
-          <w:szCs w:val="28"/>
-        </w:rPr>
-        <w:t>Output</w:t>
-      </w:r>
-      <w:proofErr w:type="spellEnd"/>
-      <w:r>
-        <w:rPr>
-          <w:rFonts w:ascii="Times New Roman" w:hAnsi="Times New Roman"/>
-          <w:color w:val="000000"/>
-          <w:sz w:val="28"/>
-          <w:szCs w:val="28"/>
-        </w:rPr>
-        <w:t>:</w:t>
+        <w:t>a);</w:t>
+      </w:r>
+    </w:p>
+    <w:p>
+      <w:pPr>
+        <w:spacing w:after="0" w:line="259" w:lineRule="auto"/>
+        <w:ind w:firstLine="567"/>
+        <w:jc w:val="both"/>
+        <w:rPr>
+          <w:rFonts w:ascii="Times New Roman" w:hAnsi="Times New Roman"/>
+          <w:color w:val="000000"/>
+          <w:sz w:val="28"/>
+          <w:szCs w:val="28"/>
+          <w:lang w:val="en-US"/>
+        </w:rPr>
+      </w:pPr>
+      <w:r>
+        <w:rPr>
+          <w:rFonts w:ascii="Times New Roman" w:hAnsi="Times New Roman"/>
+          <w:color w:val="000000"/>
+          <w:sz w:val="28"/>
+          <w:szCs w:val="28"/>
+          <w:lang w:val="en-US"/>
+        </w:rPr>
+        <w:t>// Output:</w:t>
       </w:r>
     </w:p>
     <w:p>
@@ -6671,16 +6590,14 @@
           <w:color w:val="000000"/>
           <w:sz w:val="28"/>
           <w:szCs w:val="28"/>
-          <w:lang w:val="en-US"/>
-        </w:rPr>
-      </w:pPr>
-      <w:r>
-        <w:rPr>
-          <w:rFonts w:ascii="Times New Roman" w:hAnsi="Times New Roman"/>
-          <w:color w:val="000000"/>
-          <w:sz w:val="28"/>
-          <w:szCs w:val="28"/>
-          <w:lang w:val="en-US"/>
+        </w:rPr>
+      </w:pPr>
+      <w:r>
+        <w:rPr>
+          <w:rFonts w:ascii="Times New Roman" w:hAnsi="Times New Roman"/>
+          <w:color w:val="000000"/>
+          <w:sz w:val="28"/>
+          <w:szCs w:val="28"/>
         </w:rPr>
         <w:tab/>
       </w:r>
@@ -7560,16 +7477,14 @@
           <w:color w:val="000000"/>
           <w:sz w:val="28"/>
           <w:szCs w:val="28"/>
-          <w:lang w:val="en-US"/>
-        </w:rPr>
-      </w:pPr>
-      <w:r>
-        <w:rPr>
-          <w:rFonts w:ascii="Times New Roman" w:hAnsi="Times New Roman"/>
-          <w:color w:val="000000"/>
-          <w:sz w:val="28"/>
-          <w:szCs w:val="28"/>
-          <w:lang w:val="en-US"/>
+        </w:rPr>
+      </w:pPr>
+      <w:r>
+        <w:rPr>
+          <w:rFonts w:ascii="Times New Roman" w:hAnsi="Times New Roman"/>
+          <w:color w:val="000000"/>
+          <w:sz w:val="28"/>
+          <w:szCs w:val="28"/>
         </w:rPr>
         <w:tab/>
       </w:r>
@@ -7840,7 +7755,6 @@
           <w:color w:val="000000"/>
           <w:sz w:val="28"/>
           <w:szCs w:val="28"/>
-          <w:lang w:val="en-US"/>
         </w:rPr>
       </w:pPr>
       <w:r>
@@ -7963,7 +7877,6 @@
           <w:color w:val="000000"/>
           <w:sz w:val="28"/>
           <w:szCs w:val="28"/>
-          <w:lang w:val="en-US"/>
         </w:rPr>
       </w:pPr>
     </w:p>
@@ -9590,8 +9503,429 @@
           <w:sz w:val="28"/>
           <w:szCs w:val="28"/>
         </w:rPr>
+        <w:t xml:space="preserve">}");   // 2.Вызов события </w:t>
+      </w:r>
+    </w:p>
+    <w:p>
+      <w:pPr>
+        <w:spacing w:after="0" w:line="259" w:lineRule="auto"/>
+        <w:ind w:firstLine="567"/>
+        <w:jc w:val="both"/>
+        <w:rPr>
+          <w:rFonts w:ascii="Times New Roman" w:hAnsi="Times New Roman"/>
+          <w:color w:val="000000"/>
+          <w:sz w:val="28"/>
+          <w:szCs w:val="28"/>
+          <w:lang w:val="en-US"/>
+        </w:rPr>
+      </w:pPr>
+      <w:r>
+        <w:rPr>
+          <w:rFonts w:ascii="Times New Roman" w:hAnsi="Times New Roman"/>
+          <w:color w:val="000000"/>
+          <w:sz w:val="28"/>
+          <w:szCs w:val="28"/>
+        </w:rPr>
+        <w:t xml:space="preserve">    </w:t>
+      </w:r>
+      <w:r>
+        <w:rPr>
+          <w:rFonts w:ascii="Times New Roman" w:hAnsi="Times New Roman"/>
+          <w:color w:val="000000"/>
+          <w:sz w:val="28"/>
+          <w:szCs w:val="28"/>
+          <w:lang w:val="en-US"/>
+        </w:rPr>
+        <w:t>}</w:t>
+      </w:r>
+    </w:p>
+    <w:p>
+      <w:pPr>
+        <w:spacing w:after="0" w:line="259" w:lineRule="auto"/>
+        <w:ind w:firstLine="567"/>
+        <w:jc w:val="both"/>
+        <w:rPr>
+          <w:rFonts w:ascii="Times New Roman" w:hAnsi="Times New Roman"/>
+          <w:color w:val="000000"/>
+          <w:sz w:val="28"/>
+          <w:szCs w:val="28"/>
+          <w:lang w:val="en-US"/>
+        </w:rPr>
+      </w:pPr>
+      <w:r>
+        <w:rPr>
+          <w:rFonts w:ascii="Times New Roman" w:hAnsi="Times New Roman"/>
+          <w:color w:val="000000"/>
+          <w:sz w:val="28"/>
+          <w:szCs w:val="28"/>
+          <w:lang w:val="en-US"/>
+        </w:rPr>
+        <w:t xml:space="preserve">    </w:t>
+      </w:r>
+      <w:proofErr w:type="gramStart"/>
+      <w:r>
+        <w:rPr>
+          <w:rFonts w:ascii="Times New Roman" w:hAnsi="Times New Roman"/>
+          <w:color w:val="000000"/>
+          <w:sz w:val="28"/>
+          <w:szCs w:val="28"/>
+          <w:lang w:val="en-US"/>
+        </w:rPr>
+        <w:t>public</w:t>
+      </w:r>
+      <w:proofErr w:type="gramEnd"/>
+      <w:r>
+        <w:rPr>
+          <w:rFonts w:ascii="Times New Roman" w:hAnsi="Times New Roman"/>
+          <w:color w:val="000000"/>
+          <w:sz w:val="28"/>
+          <w:szCs w:val="28"/>
+          <w:lang w:val="en-US"/>
+        </w:rPr>
+        <w:t xml:space="preserve"> void Take(</w:t>
+      </w:r>
+      <w:proofErr w:type="spellStart"/>
+      <w:r>
+        <w:rPr>
+          <w:rFonts w:ascii="Times New Roman" w:hAnsi="Times New Roman"/>
+          <w:color w:val="000000"/>
+          <w:sz w:val="28"/>
+          <w:szCs w:val="28"/>
+          <w:lang w:val="en-US"/>
+        </w:rPr>
+        <w:t>int</w:t>
+      </w:r>
+      <w:proofErr w:type="spellEnd"/>
+      <w:r>
+        <w:rPr>
+          <w:rFonts w:ascii="Times New Roman" w:hAnsi="Times New Roman"/>
+          <w:color w:val="000000"/>
+          <w:sz w:val="28"/>
+          <w:szCs w:val="28"/>
+          <w:lang w:val="en-US"/>
+        </w:rPr>
+        <w:t xml:space="preserve"> sum)</w:t>
+      </w:r>
+    </w:p>
+    <w:p>
+      <w:pPr>
+        <w:spacing w:after="0" w:line="259" w:lineRule="auto"/>
+        <w:ind w:firstLine="567"/>
+        <w:jc w:val="both"/>
+        <w:rPr>
+          <w:rFonts w:ascii="Times New Roman" w:hAnsi="Times New Roman"/>
+          <w:color w:val="000000"/>
+          <w:sz w:val="28"/>
+          <w:szCs w:val="28"/>
+          <w:lang w:val="en-US"/>
+        </w:rPr>
+      </w:pPr>
+      <w:r>
+        <w:rPr>
+          <w:rFonts w:ascii="Times New Roman" w:hAnsi="Times New Roman"/>
+          <w:color w:val="000000"/>
+          <w:sz w:val="28"/>
+          <w:szCs w:val="28"/>
+          <w:lang w:val="en-US"/>
+        </w:rPr>
+        <w:t xml:space="preserve">    {</w:t>
+      </w:r>
+    </w:p>
+    <w:p>
+      <w:pPr>
+        <w:spacing w:after="0" w:line="259" w:lineRule="auto"/>
+        <w:ind w:firstLine="567"/>
+        <w:jc w:val="both"/>
+        <w:rPr>
+          <w:rFonts w:ascii="Times New Roman" w:hAnsi="Times New Roman"/>
+          <w:color w:val="000000"/>
+          <w:sz w:val="28"/>
+          <w:szCs w:val="28"/>
+          <w:lang w:val="en-US"/>
+        </w:rPr>
+      </w:pPr>
+      <w:r>
+        <w:rPr>
+          <w:rFonts w:ascii="Times New Roman" w:hAnsi="Times New Roman"/>
+          <w:color w:val="000000"/>
+          <w:sz w:val="28"/>
+          <w:szCs w:val="28"/>
+          <w:lang w:val="en-US"/>
+        </w:rPr>
+        <w:t xml:space="preserve">        </w:t>
+      </w:r>
+      <w:proofErr w:type="gramStart"/>
+      <w:r>
+        <w:rPr>
+          <w:rFonts w:ascii="Times New Roman" w:hAnsi="Times New Roman"/>
+          <w:color w:val="000000"/>
+          <w:sz w:val="28"/>
+          <w:szCs w:val="28"/>
+          <w:lang w:val="en-US"/>
+        </w:rPr>
+        <w:t>if</w:t>
+      </w:r>
+      <w:proofErr w:type="gramEnd"/>
+      <w:r>
+        <w:rPr>
+          <w:rFonts w:ascii="Times New Roman" w:hAnsi="Times New Roman"/>
+          <w:color w:val="000000"/>
+          <w:sz w:val="28"/>
+          <w:szCs w:val="28"/>
+          <w:lang w:val="en-US"/>
+        </w:rPr>
+        <w:t xml:space="preserve"> (Sum &gt;= sum)</w:t>
+      </w:r>
+    </w:p>
+    <w:p>
+      <w:pPr>
+        <w:spacing w:after="0" w:line="259" w:lineRule="auto"/>
+        <w:ind w:firstLine="567"/>
+        <w:jc w:val="both"/>
+        <w:rPr>
+          <w:rFonts w:ascii="Times New Roman" w:hAnsi="Times New Roman"/>
+          <w:color w:val="000000"/>
+          <w:sz w:val="28"/>
+          <w:szCs w:val="28"/>
+          <w:lang w:val="en-US"/>
+        </w:rPr>
+      </w:pPr>
+      <w:r>
+        <w:rPr>
+          <w:rFonts w:ascii="Times New Roman" w:hAnsi="Times New Roman"/>
+          <w:color w:val="000000"/>
+          <w:sz w:val="28"/>
+          <w:szCs w:val="28"/>
+          <w:lang w:val="en-US"/>
+        </w:rPr>
+        <w:t xml:space="preserve">        {</w:t>
+      </w:r>
+    </w:p>
+    <w:p>
+      <w:pPr>
+        <w:spacing w:after="0" w:line="259" w:lineRule="auto"/>
+        <w:ind w:firstLine="567"/>
+        <w:jc w:val="both"/>
+        <w:rPr>
+          <w:rFonts w:ascii="Times New Roman" w:hAnsi="Times New Roman"/>
+          <w:color w:val="000000"/>
+          <w:sz w:val="28"/>
+          <w:szCs w:val="28"/>
+          <w:lang w:val="en-US"/>
+        </w:rPr>
+      </w:pPr>
+      <w:r>
+        <w:rPr>
+          <w:rFonts w:ascii="Times New Roman" w:hAnsi="Times New Roman"/>
+          <w:color w:val="000000"/>
+          <w:sz w:val="28"/>
+          <w:szCs w:val="28"/>
+          <w:lang w:val="en-US"/>
+        </w:rPr>
+        <w:t xml:space="preserve">            Sum -= sum;</w:t>
+      </w:r>
+    </w:p>
+    <w:p>
+      <w:pPr>
+        <w:spacing w:after="0" w:line="259" w:lineRule="auto"/>
+        <w:ind w:firstLine="567"/>
+        <w:jc w:val="both"/>
+        <w:rPr>
+          <w:rFonts w:ascii="Times New Roman" w:hAnsi="Times New Roman"/>
+          <w:color w:val="000000"/>
+          <w:sz w:val="28"/>
+          <w:szCs w:val="28"/>
+        </w:rPr>
+      </w:pPr>
+      <w:r>
+        <w:rPr>
+          <w:rFonts w:ascii="Times New Roman" w:hAnsi="Times New Roman"/>
+          <w:color w:val="000000"/>
+          <w:sz w:val="28"/>
+          <w:szCs w:val="28"/>
+          <w:lang w:val="en-US"/>
+        </w:rPr>
+        <w:t xml:space="preserve">            </w:t>
+      </w:r>
+      <w:proofErr w:type="spellStart"/>
+      <w:r>
+        <w:rPr>
+          <w:rFonts w:ascii="Times New Roman" w:hAnsi="Times New Roman"/>
+          <w:color w:val="000000"/>
+          <w:sz w:val="28"/>
+          <w:szCs w:val="28"/>
+        </w:rPr>
+        <w:t>Notify</w:t>
+      </w:r>
+      <w:proofErr w:type="spellEnd"/>
+      <w:r>
+        <w:rPr>
+          <w:rFonts w:ascii="Times New Roman" w:hAnsi="Times New Roman"/>
+          <w:color w:val="000000"/>
+          <w:sz w:val="28"/>
+          <w:szCs w:val="28"/>
+        </w:rPr>
+        <w:t>?.</w:t>
+      </w:r>
+      <w:proofErr w:type="spellStart"/>
+      <w:r>
+        <w:rPr>
+          <w:rFonts w:ascii="Times New Roman" w:hAnsi="Times New Roman"/>
+          <w:color w:val="000000"/>
+          <w:sz w:val="28"/>
+          <w:szCs w:val="28"/>
+        </w:rPr>
+        <w:t>Invoke</w:t>
+      </w:r>
+      <w:proofErr w:type="spellEnd"/>
+      <w:r>
+        <w:rPr>
+          <w:rFonts w:ascii="Times New Roman" w:hAnsi="Times New Roman"/>
+          <w:color w:val="000000"/>
+          <w:sz w:val="28"/>
+          <w:szCs w:val="28"/>
+        </w:rPr>
+        <w:t>($"Со счета снято: {</w:t>
+      </w:r>
+      <w:proofErr w:type="spellStart"/>
+      <w:r>
+        <w:rPr>
+          <w:rFonts w:ascii="Times New Roman" w:hAnsi="Times New Roman"/>
+          <w:color w:val="000000"/>
+          <w:sz w:val="28"/>
+          <w:szCs w:val="28"/>
+        </w:rPr>
+        <w:t>sum</w:t>
+      </w:r>
+      <w:proofErr w:type="spellEnd"/>
+      <w:r>
+        <w:rPr>
+          <w:rFonts w:ascii="Times New Roman" w:hAnsi="Times New Roman"/>
+          <w:color w:val="000000"/>
+          <w:sz w:val="28"/>
+          <w:szCs w:val="28"/>
+        </w:rPr>
         <w:t>}");   // 2.Вызов события</w:t>
       </w:r>
+    </w:p>
+    <w:p>
+      <w:pPr>
+        <w:spacing w:after="0" w:line="259" w:lineRule="auto"/>
+        <w:ind w:firstLine="567"/>
+        <w:jc w:val="both"/>
+        <w:rPr>
+          <w:rFonts w:ascii="Times New Roman" w:hAnsi="Times New Roman"/>
+          <w:color w:val="000000"/>
+          <w:sz w:val="28"/>
+          <w:szCs w:val="28"/>
+        </w:rPr>
+      </w:pPr>
+      <w:r>
+        <w:rPr>
+          <w:rFonts w:ascii="Times New Roman" w:hAnsi="Times New Roman"/>
+          <w:color w:val="000000"/>
+          <w:sz w:val="28"/>
+          <w:szCs w:val="28"/>
+        </w:rPr>
+        <w:t xml:space="preserve">        }</w:t>
+      </w:r>
+    </w:p>
+    <w:p>
+      <w:pPr>
+        <w:spacing w:after="0" w:line="259" w:lineRule="auto"/>
+        <w:ind w:firstLine="567"/>
+        <w:jc w:val="both"/>
+        <w:rPr>
+          <w:rFonts w:ascii="Times New Roman" w:hAnsi="Times New Roman"/>
+          <w:color w:val="000000"/>
+          <w:sz w:val="28"/>
+          <w:szCs w:val="28"/>
+        </w:rPr>
+      </w:pPr>
+      <w:r>
+        <w:rPr>
+          <w:rFonts w:ascii="Times New Roman" w:hAnsi="Times New Roman"/>
+          <w:color w:val="000000"/>
+          <w:sz w:val="28"/>
+          <w:szCs w:val="28"/>
+        </w:rPr>
+        <w:t xml:space="preserve">        </w:t>
+      </w:r>
+      <w:proofErr w:type="spellStart"/>
+      <w:r>
+        <w:rPr>
+          <w:rFonts w:ascii="Times New Roman" w:hAnsi="Times New Roman"/>
+          <w:color w:val="000000"/>
+          <w:sz w:val="28"/>
+          <w:szCs w:val="28"/>
+        </w:rPr>
+        <w:t>else</w:t>
+      </w:r>
+      <w:proofErr w:type="spellEnd"/>
+    </w:p>
+    <w:p>
+      <w:pPr>
+        <w:spacing w:after="0" w:line="259" w:lineRule="auto"/>
+        <w:ind w:firstLine="567"/>
+        <w:jc w:val="both"/>
+        <w:rPr>
+          <w:rFonts w:ascii="Times New Roman" w:hAnsi="Times New Roman"/>
+          <w:color w:val="000000"/>
+          <w:sz w:val="28"/>
+          <w:szCs w:val="28"/>
+        </w:rPr>
+      </w:pPr>
+      <w:r>
+        <w:rPr>
+          <w:rFonts w:ascii="Times New Roman" w:hAnsi="Times New Roman"/>
+          <w:color w:val="000000"/>
+          <w:sz w:val="28"/>
+          <w:szCs w:val="28"/>
+        </w:rPr>
+        <w:t xml:space="preserve">        {</w:t>
+      </w:r>
+    </w:p>
+    <w:p>
+      <w:pPr>
+        <w:spacing w:after="0" w:line="259" w:lineRule="auto"/>
+        <w:ind w:firstLine="567"/>
+        <w:jc w:val="both"/>
+        <w:rPr>
+          <w:rFonts w:ascii="Times New Roman" w:hAnsi="Times New Roman"/>
+          <w:color w:val="000000"/>
+          <w:sz w:val="28"/>
+          <w:szCs w:val="28"/>
+        </w:rPr>
+      </w:pPr>
+      <w:r>
+        <w:rPr>
+          <w:rFonts w:ascii="Times New Roman" w:hAnsi="Times New Roman"/>
+          <w:color w:val="000000"/>
+          <w:sz w:val="28"/>
+          <w:szCs w:val="28"/>
+        </w:rPr>
+        <w:t xml:space="preserve">            </w:t>
+      </w:r>
+      <w:proofErr w:type="spellStart"/>
+      <w:r>
+        <w:rPr>
+          <w:rFonts w:ascii="Times New Roman" w:hAnsi="Times New Roman"/>
+          <w:color w:val="000000"/>
+          <w:sz w:val="28"/>
+          <w:szCs w:val="28"/>
+        </w:rPr>
+        <w:t>Notify</w:t>
+      </w:r>
+      <w:proofErr w:type="spellEnd"/>
+      <w:r>
+        <w:rPr>
+          <w:rFonts w:ascii="Times New Roman" w:hAnsi="Times New Roman"/>
+          <w:color w:val="000000"/>
+          <w:sz w:val="28"/>
+          <w:szCs w:val="28"/>
+        </w:rPr>
+        <w:t>?</w:t>
+      </w:r>
       <w:proofErr w:type="gramStart"/>
       <w:r>
         <w:rPr>
@@ -9600,22 +9934,28 @@
           <w:sz w:val="28"/>
           <w:szCs w:val="28"/>
         </w:rPr>
-        <w:t xml:space="preserve"> </w:t>
-      </w:r>
-    </w:p>
-    <w:p>
-      <w:pPr>
-        <w:spacing w:after="0" w:line="259" w:lineRule="auto"/>
-        <w:ind w:firstLine="567"/>
-        <w:jc w:val="both"/>
-        <w:rPr>
-          <w:rFonts w:ascii="Times New Roman" w:hAnsi="Times New Roman"/>
-          <w:color w:val="000000"/>
-          <w:sz w:val="28"/>
-          <w:szCs w:val="28"/>
-          <w:lang w:val="en-US"/>
-        </w:rPr>
-      </w:pPr>
+        <w:t>.</w:t>
+      </w:r>
+      <w:proofErr w:type="spellStart"/>
+      <w:r>
+        <w:rPr>
+          <w:rFonts w:ascii="Times New Roman" w:hAnsi="Times New Roman"/>
+          <w:color w:val="000000"/>
+          <w:sz w:val="28"/>
+          <w:szCs w:val="28"/>
+        </w:rPr>
+        <w:t>Invoke</w:t>
+      </w:r>
+      <w:proofErr w:type="spellEnd"/>
+      <w:r>
+        <w:rPr>
+          <w:rFonts w:ascii="Times New Roman" w:hAnsi="Times New Roman"/>
+          <w:color w:val="000000"/>
+          <w:sz w:val="28"/>
+          <w:szCs w:val="28"/>
+        </w:rPr>
+        <w:t>($"Недостаточно денег на счете.</w:t>
+      </w:r>
       <w:proofErr w:type="gramEnd"/>
       <w:r>
         <w:rPr>
@@ -9624,15 +9964,102 @@
           <w:sz w:val="28"/>
           <w:szCs w:val="28"/>
         </w:rPr>
-        <w:t xml:space="preserve">    </w:t>
-      </w:r>
-      <w:r>
-        <w:rPr>
-          <w:rFonts w:ascii="Times New Roman" w:hAnsi="Times New Roman"/>
-          <w:color w:val="000000"/>
-          <w:sz w:val="28"/>
-          <w:szCs w:val="28"/>
-          <w:lang w:val="en-US"/>
+        <w:t xml:space="preserve"> Текущий баланс: {</w:t>
+      </w:r>
+      <w:proofErr w:type="spellStart"/>
+      <w:r>
+        <w:rPr>
+          <w:rFonts w:ascii="Times New Roman" w:hAnsi="Times New Roman"/>
+          <w:color w:val="000000"/>
+          <w:sz w:val="28"/>
+          <w:szCs w:val="28"/>
+        </w:rPr>
+        <w:t>Sum</w:t>
+      </w:r>
+      <w:proofErr w:type="spellEnd"/>
+      <w:r>
+        <w:rPr>
+          <w:rFonts w:ascii="Times New Roman" w:hAnsi="Times New Roman"/>
+          <w:color w:val="000000"/>
+          <w:sz w:val="28"/>
+          <w:szCs w:val="28"/>
+        </w:rPr>
+        <w:t>}");</w:t>
+      </w:r>
+      <w:proofErr w:type="gramStart"/>
+      <w:r>
+        <w:rPr>
+          <w:rFonts w:ascii="Times New Roman" w:hAnsi="Times New Roman"/>
+          <w:color w:val="000000"/>
+          <w:sz w:val="28"/>
+          <w:szCs w:val="28"/>
+        </w:rPr>
+        <w:t xml:space="preserve"> ;</w:t>
+      </w:r>
+      <w:proofErr w:type="gramEnd"/>
+    </w:p>
+    <w:p>
+      <w:pPr>
+        <w:spacing w:after="0" w:line="259" w:lineRule="auto"/>
+        <w:ind w:firstLine="567"/>
+        <w:jc w:val="both"/>
+        <w:rPr>
+          <w:rFonts w:ascii="Times New Roman" w:hAnsi="Times New Roman"/>
+          <w:color w:val="000000"/>
+          <w:sz w:val="28"/>
+          <w:szCs w:val="28"/>
+        </w:rPr>
+      </w:pPr>
+      <w:r>
+        <w:rPr>
+          <w:rFonts w:ascii="Times New Roman" w:hAnsi="Times New Roman"/>
+          <w:color w:val="000000"/>
+          <w:sz w:val="28"/>
+          <w:szCs w:val="28"/>
+        </w:rPr>
+        <w:t xml:space="preserve">        }</w:t>
+      </w:r>
+    </w:p>
+    <w:p>
+      <w:pPr>
+        <w:spacing w:after="0" w:line="259" w:lineRule="auto"/>
+        <w:ind w:firstLine="567"/>
+        <w:jc w:val="both"/>
+        <w:rPr>
+          <w:rFonts w:ascii="Times New Roman" w:hAnsi="Times New Roman"/>
+          <w:color w:val="000000"/>
+          <w:sz w:val="28"/>
+          <w:szCs w:val="28"/>
+        </w:rPr>
+      </w:pPr>
+      <w:r>
+        <w:rPr>
+          <w:rFonts w:ascii="Times New Roman" w:hAnsi="Times New Roman"/>
+          <w:color w:val="000000"/>
+          <w:sz w:val="28"/>
+          <w:szCs w:val="28"/>
+        </w:rPr>
+        <w:t xml:space="preserve">    }</w:t>
+      </w:r>
+    </w:p>
+    <w:p>
+      <w:pPr>
+        <w:spacing w:after="0" w:line="259" w:lineRule="auto"/>
+        <w:ind w:firstLine="567"/>
+        <w:jc w:val="both"/>
+        <w:rPr>
+          <w:rFonts w:ascii="Times New Roman" w:hAnsi="Times New Roman"/>
+          <w:color w:val="000000"/>
+          <w:sz w:val="28"/>
+          <w:szCs w:val="28"/>
+        </w:rPr>
+      </w:pPr>
+      <w:r>
+        <w:rPr>
+          <w:rFonts w:ascii="Times New Roman" w:hAnsi="Times New Roman"/>
+          <w:color w:val="000000"/>
+          <w:sz w:val="28"/>
+          <w:szCs w:val="28"/>
         </w:rPr>
         <w:t>}</w:t>
       </w:r>
@@ -9647,203 +10074,29 @@
           <w:color w:val="000000"/>
           <w:sz w:val="28"/>
           <w:szCs w:val="28"/>
-          <w:lang w:val="en-US"/>
-        </w:rPr>
-      </w:pPr>
-      <w:r>
-        <w:rPr>
-          <w:rFonts w:ascii="Times New Roman" w:hAnsi="Times New Roman"/>
-          <w:color w:val="000000"/>
-          <w:sz w:val="28"/>
-          <w:szCs w:val="28"/>
-          <w:lang w:val="en-US"/>
-        </w:rPr>
-        <w:t xml:space="preserve">    </w:t>
-      </w:r>
-      <w:proofErr w:type="gramStart"/>
-      <w:r>
-        <w:rPr>
-          <w:rFonts w:ascii="Times New Roman" w:hAnsi="Times New Roman"/>
-          <w:color w:val="000000"/>
-          <w:sz w:val="28"/>
-          <w:szCs w:val="28"/>
-          <w:lang w:val="en-US"/>
-        </w:rPr>
-        <w:t>public</w:t>
-      </w:r>
-      <w:proofErr w:type="gramEnd"/>
-      <w:r>
-        <w:rPr>
-          <w:rFonts w:ascii="Times New Roman" w:hAnsi="Times New Roman"/>
-          <w:color w:val="000000"/>
-          <w:sz w:val="28"/>
-          <w:szCs w:val="28"/>
-          <w:lang w:val="en-US"/>
-        </w:rPr>
-        <w:t xml:space="preserve"> void Take(</w:t>
-      </w:r>
-      <w:proofErr w:type="spellStart"/>
-      <w:r>
-        <w:rPr>
-          <w:rFonts w:ascii="Times New Roman" w:hAnsi="Times New Roman"/>
-          <w:color w:val="000000"/>
-          <w:sz w:val="28"/>
-          <w:szCs w:val="28"/>
-          <w:lang w:val="en-US"/>
-        </w:rPr>
-        <w:t>int</w:t>
-      </w:r>
-      <w:proofErr w:type="spellEnd"/>
-      <w:r>
-        <w:rPr>
-          <w:rFonts w:ascii="Times New Roman" w:hAnsi="Times New Roman"/>
-          <w:color w:val="000000"/>
-          <w:sz w:val="28"/>
-          <w:szCs w:val="28"/>
-          <w:lang w:val="en-US"/>
-        </w:rPr>
-        <w:t xml:space="preserve"> sum)</w:t>
-      </w:r>
-    </w:p>
-    <w:p>
-      <w:pPr>
-        <w:spacing w:after="0" w:line="259" w:lineRule="auto"/>
-        <w:ind w:firstLine="567"/>
-        <w:jc w:val="both"/>
-        <w:rPr>
-          <w:rFonts w:ascii="Times New Roman" w:hAnsi="Times New Roman"/>
-          <w:color w:val="000000"/>
-          <w:sz w:val="28"/>
-          <w:szCs w:val="28"/>
-          <w:lang w:val="en-US"/>
-        </w:rPr>
-      </w:pPr>
-      <w:r>
-        <w:rPr>
-          <w:rFonts w:ascii="Times New Roman" w:hAnsi="Times New Roman"/>
-          <w:color w:val="000000"/>
-          <w:sz w:val="28"/>
-          <w:szCs w:val="28"/>
-          <w:lang w:val="en-US"/>
-        </w:rPr>
-        <w:t xml:space="preserve">    {</w:t>
-      </w:r>
-    </w:p>
-    <w:p>
-      <w:pPr>
-        <w:spacing w:after="0" w:line="259" w:lineRule="auto"/>
-        <w:ind w:firstLine="567"/>
-        <w:jc w:val="both"/>
-        <w:rPr>
-          <w:rFonts w:ascii="Times New Roman" w:hAnsi="Times New Roman"/>
-          <w:color w:val="000000"/>
-          <w:sz w:val="28"/>
-          <w:szCs w:val="28"/>
-          <w:lang w:val="en-US"/>
-        </w:rPr>
-      </w:pPr>
-      <w:r>
-        <w:rPr>
-          <w:rFonts w:ascii="Times New Roman" w:hAnsi="Times New Roman"/>
-          <w:color w:val="000000"/>
-          <w:sz w:val="28"/>
-          <w:szCs w:val="28"/>
-          <w:lang w:val="en-US"/>
-        </w:rPr>
-        <w:t xml:space="preserve">        </w:t>
-      </w:r>
-      <w:proofErr w:type="gramStart"/>
-      <w:r>
-        <w:rPr>
-          <w:rFonts w:ascii="Times New Roman" w:hAnsi="Times New Roman"/>
-          <w:color w:val="000000"/>
-          <w:sz w:val="28"/>
-          <w:szCs w:val="28"/>
-          <w:lang w:val="en-US"/>
-        </w:rPr>
-        <w:t>if</w:t>
-      </w:r>
-      <w:proofErr w:type="gramEnd"/>
-      <w:r>
-        <w:rPr>
-          <w:rFonts w:ascii="Times New Roman" w:hAnsi="Times New Roman"/>
-          <w:color w:val="000000"/>
-          <w:sz w:val="28"/>
-          <w:szCs w:val="28"/>
-          <w:lang w:val="en-US"/>
-        </w:rPr>
-        <w:t xml:space="preserve"> (Sum &gt;= sum)</w:t>
-      </w:r>
-    </w:p>
-    <w:p>
-      <w:pPr>
-        <w:spacing w:after="0" w:line="259" w:lineRule="auto"/>
-        <w:ind w:firstLine="567"/>
-        <w:jc w:val="both"/>
-        <w:rPr>
-          <w:rFonts w:ascii="Times New Roman" w:hAnsi="Times New Roman"/>
-          <w:color w:val="000000"/>
-          <w:sz w:val="28"/>
-          <w:szCs w:val="28"/>
-          <w:lang w:val="en-US"/>
-        </w:rPr>
-      </w:pPr>
-      <w:r>
-        <w:rPr>
-          <w:rFonts w:ascii="Times New Roman" w:hAnsi="Times New Roman"/>
-          <w:color w:val="000000"/>
-          <w:sz w:val="28"/>
-          <w:szCs w:val="28"/>
-          <w:lang w:val="en-US"/>
-        </w:rPr>
-        <w:t xml:space="preserve">        {</w:t>
-      </w:r>
-    </w:p>
-    <w:p>
-      <w:pPr>
-        <w:spacing w:after="0" w:line="259" w:lineRule="auto"/>
-        <w:ind w:firstLine="567"/>
-        <w:jc w:val="both"/>
-        <w:rPr>
-          <w:rFonts w:ascii="Times New Roman" w:hAnsi="Times New Roman"/>
-          <w:color w:val="000000"/>
-          <w:sz w:val="28"/>
-          <w:szCs w:val="28"/>
-          <w:lang w:val="en-US"/>
-        </w:rPr>
-      </w:pPr>
-      <w:r>
-        <w:rPr>
-          <w:rFonts w:ascii="Times New Roman" w:hAnsi="Times New Roman"/>
-          <w:color w:val="000000"/>
-          <w:sz w:val="28"/>
-          <w:szCs w:val="28"/>
-          <w:lang w:val="en-US"/>
-        </w:rPr>
-        <w:t xml:space="preserve">            Sum -= sum;</w:t>
-      </w:r>
-    </w:p>
-    <w:p>
-      <w:pPr>
-        <w:spacing w:after="0" w:line="259" w:lineRule="auto"/>
-        <w:ind w:firstLine="567"/>
-        <w:jc w:val="both"/>
-        <w:rPr>
-          <w:rFonts w:ascii="Times New Roman" w:hAnsi="Times New Roman"/>
-          <w:color w:val="000000"/>
-          <w:sz w:val="28"/>
-          <w:szCs w:val="28"/>
-        </w:rPr>
-      </w:pPr>
-      <w:r>
-        <w:rPr>
-          <w:rFonts w:ascii="Times New Roman" w:hAnsi="Times New Roman"/>
-          <w:color w:val="000000"/>
-          <w:sz w:val="28"/>
-          <w:szCs w:val="28"/>
-          <w:lang w:val="en-US"/>
-        </w:rPr>
-        <w:t xml:space="preserve">            </w:t>
+        </w:rPr>
+      </w:pPr>
+    </w:p>
+    <w:p>
+      <w:pPr>
+        <w:spacing w:after="0" w:line="259" w:lineRule="auto"/>
+        <w:ind w:firstLine="567"/>
+        <w:jc w:val="both"/>
+        <w:rPr>
+          <w:rFonts w:ascii="Times New Roman" w:hAnsi="Times New Roman"/>
+          <w:color w:val="000000"/>
+          <w:sz w:val="28"/>
+          <w:szCs w:val="28"/>
+        </w:rPr>
+      </w:pPr>
+      <w:r>
+        <w:rPr>
+          <w:rFonts w:ascii="Times New Roman" w:hAnsi="Times New Roman"/>
+          <w:color w:val="000000"/>
+          <w:sz w:val="28"/>
+          <w:szCs w:val="28"/>
+        </w:rPr>
+        <w:t xml:space="preserve">Теперь с помощью события </w:t>
       </w:r>
       <w:proofErr w:type="spellStart"/>
       <w:r>
@@ -9863,147 +10116,122 @@
           <w:sz w:val="28"/>
           <w:szCs w:val="28"/>
         </w:rPr>
-        <w:t>?.</w:t>
-      </w:r>
-      <w:proofErr w:type="spellStart"/>
-      <w:r>
-        <w:rPr>
-          <w:rFonts w:ascii="Times New Roman" w:hAnsi="Times New Roman"/>
-          <w:color w:val="000000"/>
-          <w:sz w:val="28"/>
-          <w:szCs w:val="28"/>
-        </w:rPr>
-        <w:t>Invoke</w:t>
-      </w:r>
-      <w:proofErr w:type="spellEnd"/>
-      <w:r>
-        <w:rPr>
-          <w:rFonts w:ascii="Times New Roman" w:hAnsi="Times New Roman"/>
-          <w:color w:val="000000"/>
-          <w:sz w:val="28"/>
-          <w:szCs w:val="28"/>
-        </w:rPr>
-        <w:t>($"Со счета снято: {</w:t>
-      </w:r>
-      <w:proofErr w:type="spellStart"/>
-      <w:r>
-        <w:rPr>
-          <w:rFonts w:ascii="Times New Roman" w:hAnsi="Times New Roman"/>
-          <w:color w:val="000000"/>
-          <w:sz w:val="28"/>
-          <w:szCs w:val="28"/>
-        </w:rPr>
-        <w:t>sum</w:t>
-      </w:r>
-      <w:proofErr w:type="spellEnd"/>
-      <w:r>
-        <w:rPr>
-          <w:rFonts w:ascii="Times New Roman" w:hAnsi="Times New Roman"/>
-          <w:color w:val="000000"/>
-          <w:sz w:val="28"/>
-          <w:szCs w:val="28"/>
-        </w:rPr>
-        <w:t>}");   // 2.Вызов события</w:t>
-      </w:r>
-    </w:p>
-    <w:p>
-      <w:pPr>
-        <w:spacing w:after="0" w:line="259" w:lineRule="auto"/>
-        <w:ind w:firstLine="567"/>
-        <w:jc w:val="both"/>
-        <w:rPr>
-          <w:rFonts w:ascii="Times New Roman" w:hAnsi="Times New Roman"/>
-          <w:color w:val="000000"/>
-          <w:sz w:val="28"/>
-          <w:szCs w:val="28"/>
-        </w:rPr>
-      </w:pPr>
-      <w:r>
-        <w:rPr>
-          <w:rFonts w:ascii="Times New Roman" w:hAnsi="Times New Roman"/>
-          <w:color w:val="000000"/>
-          <w:sz w:val="28"/>
-          <w:szCs w:val="28"/>
-        </w:rPr>
-        <w:t xml:space="preserve">        }</w:t>
-      </w:r>
-    </w:p>
-    <w:p>
-      <w:pPr>
-        <w:spacing w:after="0" w:line="259" w:lineRule="auto"/>
-        <w:ind w:firstLine="567"/>
-        <w:jc w:val="both"/>
-        <w:rPr>
-          <w:rFonts w:ascii="Times New Roman" w:hAnsi="Times New Roman"/>
-          <w:color w:val="000000"/>
-          <w:sz w:val="28"/>
-          <w:szCs w:val="28"/>
-        </w:rPr>
-      </w:pPr>
-      <w:r>
-        <w:rPr>
-          <w:rFonts w:ascii="Times New Roman" w:hAnsi="Times New Roman"/>
-          <w:color w:val="000000"/>
-          <w:sz w:val="28"/>
-          <w:szCs w:val="28"/>
-        </w:rPr>
-        <w:t xml:space="preserve">        </w:t>
-      </w:r>
-      <w:proofErr w:type="spellStart"/>
-      <w:r>
-        <w:rPr>
-          <w:rFonts w:ascii="Times New Roman" w:hAnsi="Times New Roman"/>
-          <w:color w:val="000000"/>
-          <w:sz w:val="28"/>
-          <w:szCs w:val="28"/>
-        </w:rPr>
-        <w:t>else</w:t>
-      </w:r>
-      <w:proofErr w:type="spellEnd"/>
-    </w:p>
-    <w:p>
-      <w:pPr>
-        <w:spacing w:after="0" w:line="259" w:lineRule="auto"/>
-        <w:ind w:firstLine="567"/>
-        <w:jc w:val="both"/>
-        <w:rPr>
-          <w:rFonts w:ascii="Times New Roman" w:hAnsi="Times New Roman"/>
-          <w:color w:val="000000"/>
-          <w:sz w:val="28"/>
-          <w:szCs w:val="28"/>
-        </w:rPr>
-      </w:pPr>
-      <w:r>
-        <w:rPr>
-          <w:rFonts w:ascii="Times New Roman" w:hAnsi="Times New Roman"/>
-          <w:color w:val="000000"/>
-          <w:sz w:val="28"/>
-          <w:szCs w:val="28"/>
-        </w:rPr>
-        <w:t xml:space="preserve">        {</w:t>
-      </w:r>
-    </w:p>
-    <w:p>
-      <w:pPr>
-        <w:spacing w:after="0" w:line="259" w:lineRule="auto"/>
-        <w:ind w:firstLine="567"/>
-        <w:jc w:val="both"/>
-        <w:rPr>
-          <w:rFonts w:ascii="Times New Roman" w:hAnsi="Times New Roman"/>
-          <w:color w:val="000000"/>
-          <w:sz w:val="28"/>
-          <w:szCs w:val="28"/>
-        </w:rPr>
-      </w:pPr>
-      <w:r>
-        <w:rPr>
-          <w:rFonts w:ascii="Times New Roman" w:hAnsi="Times New Roman"/>
-          <w:color w:val="000000"/>
-          <w:sz w:val="28"/>
-          <w:szCs w:val="28"/>
-        </w:rPr>
-        <w:t xml:space="preserve">            </w:t>
-      </w:r>
+        <w:t xml:space="preserve"> мы уведомляем систему о том, что были добавлены средства и о том, что средства </w:t>
+      </w:r>
+      <w:proofErr w:type="spellStart"/>
+      <w:r>
+        <w:rPr>
+          <w:rFonts w:ascii="Times New Roman" w:hAnsi="Times New Roman"/>
+          <w:color w:val="000000"/>
+          <w:sz w:val="28"/>
+          <w:szCs w:val="28"/>
+        </w:rPr>
+        <w:t>снты</w:t>
+      </w:r>
+      <w:proofErr w:type="spellEnd"/>
+      <w:r>
+        <w:rPr>
+          <w:rFonts w:ascii="Times New Roman" w:hAnsi="Times New Roman"/>
+          <w:color w:val="000000"/>
+          <w:sz w:val="28"/>
+          <w:szCs w:val="28"/>
+        </w:rPr>
+        <w:t xml:space="preserve"> со счета или на счете недостаточно средств.</w:t>
+      </w:r>
+    </w:p>
+    <w:p>
+      <w:pPr>
+        <w:spacing w:after="0" w:line="259" w:lineRule="auto"/>
+        <w:ind w:firstLine="567"/>
+        <w:jc w:val="both"/>
+        <w:rPr>
+          <w:rFonts w:ascii="Times New Roman" w:hAnsi="Times New Roman"/>
+          <w:color w:val="000000"/>
+          <w:sz w:val="28"/>
+          <w:szCs w:val="28"/>
+        </w:rPr>
+      </w:pPr>
+    </w:p>
+    <w:p>
+      <w:pPr>
+        <w:spacing w:after="0" w:line="259" w:lineRule="auto"/>
+        <w:ind w:firstLine="567"/>
+        <w:jc w:val="both"/>
+        <w:rPr>
+          <w:rFonts w:ascii="Times New Roman" w:hAnsi="Times New Roman"/>
+          <w:b/>
+          <w:color w:val="000000"/>
+          <w:sz w:val="28"/>
+          <w:szCs w:val="28"/>
+        </w:rPr>
+      </w:pPr>
+      <w:r>
+        <w:rPr>
+          <w:rFonts w:ascii="Times New Roman" w:hAnsi="Times New Roman"/>
+          <w:b/>
+          <w:color w:val="000000"/>
+          <w:sz w:val="28"/>
+          <w:szCs w:val="28"/>
+        </w:rPr>
+        <w:t>Добавление обработчика события</w:t>
+      </w:r>
+    </w:p>
+    <w:p>
+      <w:pPr>
+        <w:spacing w:after="0" w:line="259" w:lineRule="auto"/>
+        <w:ind w:firstLine="567"/>
+        <w:jc w:val="both"/>
+        <w:rPr>
+          <w:rFonts w:ascii="Times New Roman" w:hAnsi="Times New Roman"/>
+          <w:color w:val="000000"/>
+          <w:sz w:val="28"/>
+          <w:szCs w:val="28"/>
+        </w:rPr>
+      </w:pPr>
+      <w:r>
+        <w:rPr>
+          <w:rFonts w:ascii="Times New Roman" w:hAnsi="Times New Roman"/>
+          <w:color w:val="000000"/>
+          <w:sz w:val="28"/>
+          <w:szCs w:val="28"/>
+        </w:rPr>
+        <w:t>С событием может быть связан один или несколько обработчиков. Обработчики событий - это именно то, что выполняется при вызове событий. Нередко в качестве обработчиков событий применяются методы. Каждый обработчик событий по списку параметров и возвращаемому типу должен соответствовать делегату, который представляет событие. Для добавления обработчика события применяется операция +=:</w:t>
+      </w:r>
+    </w:p>
+    <w:p>
+      <w:pPr>
+        <w:spacing w:after="0" w:line="259" w:lineRule="auto"/>
+        <w:ind w:firstLine="567"/>
+        <w:jc w:val="both"/>
+        <w:rPr>
+          <w:rFonts w:ascii="Times New Roman" w:hAnsi="Times New Roman"/>
+          <w:color w:val="000000"/>
+          <w:sz w:val="28"/>
+          <w:szCs w:val="28"/>
+        </w:rPr>
+      </w:pPr>
+      <w:r>
+        <w:rPr>
+          <w:rFonts w:ascii="Times New Roman" w:hAnsi="Times New Roman"/>
+          <w:color w:val="000000"/>
+          <w:sz w:val="28"/>
+          <w:szCs w:val="28"/>
+        </w:rPr>
+        <w:tab/>
+      </w:r>
+    </w:p>
+    <w:p>
+      <w:pPr>
+        <w:spacing w:after="0" w:line="259" w:lineRule="auto"/>
+        <w:ind w:firstLine="567"/>
+        <w:jc w:val="both"/>
+        <w:rPr>
+          <w:rFonts w:ascii="Times New Roman" w:hAnsi="Times New Roman"/>
+          <w:color w:val="000000"/>
+          <w:sz w:val="28"/>
+          <w:szCs w:val="28"/>
+        </w:rPr>
+      </w:pPr>
       <w:proofErr w:type="spellStart"/>
       <w:r>
         <w:rPr>
@@ -10022,180 +10250,42 @@
           <w:sz w:val="28"/>
           <w:szCs w:val="28"/>
         </w:rPr>
-        <w:t>?</w:t>
-      </w:r>
-      <w:proofErr w:type="gramStart"/>
-      <w:r>
-        <w:rPr>
-          <w:rFonts w:ascii="Times New Roman" w:hAnsi="Times New Roman"/>
-          <w:color w:val="000000"/>
-          <w:sz w:val="28"/>
-          <w:szCs w:val="28"/>
-        </w:rPr>
-        <w:t>.</w:t>
-      </w:r>
-      <w:proofErr w:type="spellStart"/>
-      <w:r>
-        <w:rPr>
-          <w:rFonts w:ascii="Times New Roman" w:hAnsi="Times New Roman"/>
-          <w:color w:val="000000"/>
-          <w:sz w:val="28"/>
-          <w:szCs w:val="28"/>
-        </w:rPr>
-        <w:t>Invoke</w:t>
-      </w:r>
-      <w:proofErr w:type="spellEnd"/>
-      <w:r>
-        <w:rPr>
-          <w:rFonts w:ascii="Times New Roman" w:hAnsi="Times New Roman"/>
-          <w:color w:val="000000"/>
-          <w:sz w:val="28"/>
-          <w:szCs w:val="28"/>
-        </w:rPr>
-        <w:t>($"Недостаточно денег на счете.</w:t>
-      </w:r>
-      <w:proofErr w:type="gramEnd"/>
-      <w:r>
-        <w:rPr>
-          <w:rFonts w:ascii="Times New Roman" w:hAnsi="Times New Roman"/>
-          <w:color w:val="000000"/>
-          <w:sz w:val="28"/>
-          <w:szCs w:val="28"/>
-        </w:rPr>
-        <w:t xml:space="preserve"> Текущий баланс: {</w:t>
-      </w:r>
-      <w:proofErr w:type="spellStart"/>
-      <w:r>
-        <w:rPr>
-          <w:rFonts w:ascii="Times New Roman" w:hAnsi="Times New Roman"/>
-          <w:color w:val="000000"/>
-          <w:sz w:val="28"/>
-          <w:szCs w:val="28"/>
-        </w:rPr>
-        <w:t>Sum</w:t>
-      </w:r>
-      <w:proofErr w:type="spellEnd"/>
-      <w:r>
-        <w:rPr>
-          <w:rFonts w:ascii="Times New Roman" w:hAnsi="Times New Roman"/>
-          <w:color w:val="000000"/>
-          <w:sz w:val="28"/>
-          <w:szCs w:val="28"/>
-        </w:rPr>
-        <w:t>}");</w:t>
-      </w:r>
-      <w:proofErr w:type="gramStart"/>
-      <w:r>
-        <w:rPr>
-          <w:rFonts w:ascii="Times New Roman" w:hAnsi="Times New Roman"/>
-          <w:color w:val="000000"/>
-          <w:sz w:val="28"/>
-          <w:szCs w:val="28"/>
-        </w:rPr>
-        <w:t xml:space="preserve"> ;</w:t>
-      </w:r>
-      <w:proofErr w:type="gramEnd"/>
-    </w:p>
-    <w:p>
-      <w:pPr>
-        <w:spacing w:after="0" w:line="259" w:lineRule="auto"/>
-        <w:ind w:firstLine="567"/>
-        <w:jc w:val="both"/>
-        <w:rPr>
-          <w:rFonts w:ascii="Times New Roman" w:hAnsi="Times New Roman"/>
-          <w:color w:val="000000"/>
-          <w:sz w:val="28"/>
-          <w:szCs w:val="28"/>
-        </w:rPr>
-      </w:pPr>
-      <w:r>
-        <w:rPr>
-          <w:rFonts w:ascii="Times New Roman" w:hAnsi="Times New Roman"/>
-          <w:color w:val="000000"/>
-          <w:sz w:val="28"/>
-          <w:szCs w:val="28"/>
-        </w:rPr>
-        <w:t xml:space="preserve">        }</w:t>
-      </w:r>
-    </w:p>
-    <w:p>
-      <w:pPr>
-        <w:spacing w:after="0" w:line="259" w:lineRule="auto"/>
-        <w:ind w:firstLine="567"/>
-        <w:jc w:val="both"/>
-        <w:rPr>
-          <w:rFonts w:ascii="Times New Roman" w:hAnsi="Times New Roman"/>
-          <w:color w:val="000000"/>
-          <w:sz w:val="28"/>
-          <w:szCs w:val="28"/>
-        </w:rPr>
-      </w:pPr>
-      <w:r>
-        <w:rPr>
-          <w:rFonts w:ascii="Times New Roman" w:hAnsi="Times New Roman"/>
-          <w:color w:val="000000"/>
-          <w:sz w:val="28"/>
-          <w:szCs w:val="28"/>
-        </w:rPr>
-        <w:t xml:space="preserve">    }</w:t>
-      </w:r>
-    </w:p>
-    <w:p>
-      <w:pPr>
-        <w:spacing w:after="0" w:line="259" w:lineRule="auto"/>
-        <w:ind w:firstLine="567"/>
-        <w:jc w:val="both"/>
-        <w:rPr>
-          <w:rFonts w:ascii="Times New Roman" w:hAnsi="Times New Roman"/>
-          <w:color w:val="000000"/>
-          <w:sz w:val="28"/>
-          <w:szCs w:val="28"/>
-        </w:rPr>
-      </w:pPr>
-      <w:r>
-        <w:rPr>
-          <w:rFonts w:ascii="Times New Roman" w:hAnsi="Times New Roman"/>
-          <w:color w:val="000000"/>
-          <w:sz w:val="28"/>
-          <w:szCs w:val="28"/>
-        </w:rPr>
-        <w:t>}</w:t>
-      </w:r>
-    </w:p>
-    <w:p>
-      <w:pPr>
-        <w:spacing w:after="0" w:line="259" w:lineRule="auto"/>
-        <w:ind w:firstLine="567"/>
-        <w:jc w:val="both"/>
-        <w:rPr>
-          <w:rFonts w:ascii="Times New Roman" w:hAnsi="Times New Roman"/>
-          <w:color w:val="000000"/>
-          <w:sz w:val="28"/>
-          <w:szCs w:val="28"/>
-        </w:rPr>
-      </w:pPr>
-    </w:p>
-    <w:p>
-      <w:pPr>
-        <w:spacing w:after="0" w:line="259" w:lineRule="auto"/>
-        <w:ind w:firstLine="567"/>
-        <w:jc w:val="both"/>
-        <w:rPr>
-          <w:rFonts w:ascii="Times New Roman" w:hAnsi="Times New Roman"/>
-          <w:color w:val="000000"/>
-          <w:sz w:val="28"/>
-          <w:szCs w:val="28"/>
-          <w:lang w:val="en-US"/>
-        </w:rPr>
-      </w:pPr>
-      <w:r>
-        <w:rPr>
-          <w:rFonts w:ascii="Times New Roman" w:hAnsi="Times New Roman"/>
-          <w:color w:val="000000"/>
-          <w:sz w:val="28"/>
-          <w:szCs w:val="28"/>
-        </w:rPr>
-        <w:t xml:space="preserve">Теперь с помощью события </w:t>
+        <w:t xml:space="preserve"> += обработчик события;</w:t>
+      </w:r>
+    </w:p>
+    <w:p>
+      <w:pPr>
+        <w:spacing w:after="0" w:line="259" w:lineRule="auto"/>
+        <w:ind w:firstLine="567"/>
+        <w:jc w:val="both"/>
+        <w:rPr>
+          <w:rFonts w:ascii="Times New Roman" w:hAnsi="Times New Roman"/>
+          <w:color w:val="000000"/>
+          <w:sz w:val="28"/>
+          <w:szCs w:val="28"/>
+        </w:rPr>
+      </w:pPr>
+    </w:p>
+    <w:p>
+      <w:pPr>
+        <w:spacing w:after="0" w:line="259" w:lineRule="auto"/>
+        <w:ind w:firstLine="567"/>
+        <w:jc w:val="both"/>
+        <w:rPr>
+          <w:rFonts w:ascii="Times New Roman" w:hAnsi="Times New Roman"/>
+          <w:color w:val="000000"/>
+          <w:sz w:val="28"/>
+          <w:szCs w:val="28"/>
+        </w:rPr>
+      </w:pPr>
+      <w:r>
+        <w:rPr>
+          <w:rFonts w:ascii="Times New Roman" w:hAnsi="Times New Roman"/>
+          <w:color w:val="000000"/>
+          <w:sz w:val="28"/>
+          <w:szCs w:val="28"/>
+        </w:rPr>
+        <w:t xml:space="preserve">Определим обработчики для события </w:t>
       </w:r>
       <w:proofErr w:type="spellStart"/>
       <w:r>
@@ -10215,196 +10305,6 @@
           <w:sz w:val="28"/>
           <w:szCs w:val="28"/>
         </w:rPr>
-        <w:t xml:space="preserve"> мы уведомляем систему о том, что были добавлены средства и о том, что средства </w:t>
-      </w:r>
-      <w:proofErr w:type="spellStart"/>
-      <w:r>
-        <w:rPr>
-          <w:rFonts w:ascii="Times New Roman" w:hAnsi="Times New Roman"/>
-          <w:color w:val="000000"/>
-          <w:sz w:val="28"/>
-          <w:szCs w:val="28"/>
-        </w:rPr>
-        <w:t>снты</w:t>
-      </w:r>
-      <w:proofErr w:type="spellEnd"/>
-      <w:r>
-        <w:rPr>
-          <w:rFonts w:ascii="Times New Roman" w:hAnsi="Times New Roman"/>
-          <w:color w:val="000000"/>
-          <w:sz w:val="28"/>
-          <w:szCs w:val="28"/>
-        </w:rPr>
-        <w:t xml:space="preserve"> со счета или на счете недостаточно средств.</w:t>
-      </w:r>
-    </w:p>
-    <w:p>
-      <w:pPr>
-        <w:spacing w:after="0" w:line="259" w:lineRule="auto"/>
-        <w:ind w:firstLine="567"/>
-        <w:jc w:val="both"/>
-        <w:rPr>
-          <w:rFonts w:ascii="Times New Roman" w:hAnsi="Times New Roman"/>
-          <w:color w:val="000000"/>
-          <w:sz w:val="28"/>
-          <w:szCs w:val="28"/>
-          <w:lang w:val="en-US"/>
-        </w:rPr>
-      </w:pPr>
-    </w:p>
-    <w:p>
-      <w:pPr>
-        <w:spacing w:after="0" w:line="259" w:lineRule="auto"/>
-        <w:ind w:firstLine="567"/>
-        <w:jc w:val="both"/>
-        <w:rPr>
-          <w:rFonts w:ascii="Times New Roman" w:hAnsi="Times New Roman"/>
-          <w:b/>
-          <w:color w:val="000000"/>
-          <w:sz w:val="28"/>
-          <w:szCs w:val="28"/>
-        </w:rPr>
-      </w:pPr>
-      <w:r>
-        <w:rPr>
-          <w:rFonts w:ascii="Times New Roman" w:hAnsi="Times New Roman"/>
-          <w:b/>
-          <w:color w:val="000000"/>
-          <w:sz w:val="28"/>
-          <w:szCs w:val="28"/>
-        </w:rPr>
-        <w:t>Добавление обработчика события</w:t>
-      </w:r>
-    </w:p>
-    <w:p>
-      <w:pPr>
-        <w:spacing w:after="0" w:line="259" w:lineRule="auto"/>
-        <w:ind w:firstLine="567"/>
-        <w:jc w:val="both"/>
-        <w:rPr>
-          <w:rFonts w:ascii="Times New Roman" w:hAnsi="Times New Roman"/>
-          <w:color w:val="000000"/>
-          <w:sz w:val="28"/>
-          <w:szCs w:val="28"/>
-        </w:rPr>
-      </w:pPr>
-      <w:r>
-        <w:rPr>
-          <w:rFonts w:ascii="Times New Roman" w:hAnsi="Times New Roman"/>
-          <w:color w:val="000000"/>
-          <w:sz w:val="28"/>
-          <w:szCs w:val="28"/>
-        </w:rPr>
-        <w:t>С событием может быть связан один или несколько обработчиков. Обработчики событий - это именно то, что выполняется при вызове событий. Нередко в качестве обработчиков событий применяются методы. Каждый обработчик событий по списку параметров и возвращаемому типу должен соответствовать делегату, который представляет событие. Для добавления обработчика события применяется операция +=:</w:t>
-      </w:r>
-    </w:p>
-    <w:p>
-      <w:pPr>
-        <w:spacing w:after="0" w:line="259" w:lineRule="auto"/>
-        <w:ind w:firstLine="567"/>
-        <w:jc w:val="both"/>
-        <w:rPr>
-          <w:rFonts w:ascii="Times New Roman" w:hAnsi="Times New Roman"/>
-          <w:color w:val="000000"/>
-          <w:sz w:val="28"/>
-          <w:szCs w:val="28"/>
-        </w:rPr>
-      </w:pPr>
-      <w:r>
-        <w:rPr>
-          <w:rFonts w:ascii="Times New Roman" w:hAnsi="Times New Roman"/>
-          <w:color w:val="000000"/>
-          <w:sz w:val="28"/>
-          <w:szCs w:val="28"/>
-        </w:rPr>
-        <w:tab/>
-      </w:r>
-    </w:p>
-    <w:p>
-      <w:pPr>
-        <w:spacing w:after="0" w:line="259" w:lineRule="auto"/>
-        <w:ind w:firstLine="567"/>
-        <w:jc w:val="both"/>
-        <w:rPr>
-          <w:rFonts w:ascii="Times New Roman" w:hAnsi="Times New Roman"/>
-          <w:color w:val="000000"/>
-          <w:sz w:val="28"/>
-          <w:szCs w:val="28"/>
-        </w:rPr>
-      </w:pPr>
-      <w:proofErr w:type="spellStart"/>
-      <w:r>
-        <w:rPr>
-          <w:rFonts w:ascii="Times New Roman" w:hAnsi="Times New Roman"/>
-          <w:color w:val="000000"/>
-          <w:sz w:val="28"/>
-          <w:szCs w:val="28"/>
-        </w:rPr>
-        <w:t>Notify</w:t>
-      </w:r>
-      <w:proofErr w:type="spellEnd"/>
-      <w:r>
-        <w:rPr>
-          <w:rFonts w:ascii="Times New Roman" w:hAnsi="Times New Roman"/>
-          <w:color w:val="000000"/>
-          <w:sz w:val="28"/>
-          <w:szCs w:val="28"/>
-        </w:rPr>
-        <w:t xml:space="preserve"> += обработчик события;</w:t>
-      </w:r>
-    </w:p>
-    <w:p>
-      <w:pPr>
-        <w:spacing w:after="0" w:line="259" w:lineRule="auto"/>
-        <w:ind w:firstLine="567"/>
-        <w:jc w:val="both"/>
-        <w:rPr>
-          <w:rFonts w:ascii="Times New Roman" w:hAnsi="Times New Roman"/>
-          <w:color w:val="000000"/>
-          <w:sz w:val="28"/>
-          <w:szCs w:val="28"/>
-        </w:rPr>
-      </w:pPr>
-    </w:p>
-    <w:p>
-      <w:pPr>
-        <w:spacing w:after="0" w:line="259" w:lineRule="auto"/>
-        <w:ind w:firstLine="567"/>
-        <w:jc w:val="both"/>
-        <w:rPr>
-          <w:rFonts w:ascii="Times New Roman" w:hAnsi="Times New Roman"/>
-          <w:color w:val="000000"/>
-          <w:sz w:val="28"/>
-          <w:szCs w:val="28"/>
-        </w:rPr>
-      </w:pPr>
-      <w:r>
-        <w:rPr>
-          <w:rFonts w:ascii="Times New Roman" w:hAnsi="Times New Roman"/>
-          <w:color w:val="000000"/>
-          <w:sz w:val="28"/>
-          <w:szCs w:val="28"/>
-        </w:rPr>
-        <w:t xml:space="preserve">Определим обработчики для события </w:t>
-      </w:r>
-      <w:proofErr w:type="spellStart"/>
-      <w:r>
-        <w:rPr>
-          <w:rFonts w:ascii="Times New Roman" w:hAnsi="Times New Roman"/>
-          <w:color w:val="000000"/>
-          <w:sz w:val="28"/>
-          <w:szCs w:val="28"/>
-        </w:rPr>
-        <w:t>Notify</w:t>
-      </w:r>
-      <w:proofErr w:type="spellEnd"/>
-      <w:r>
-        <w:rPr>
-          <w:rFonts w:ascii="Times New Roman" w:hAnsi="Times New Roman"/>
-          <w:color w:val="000000"/>
-          <w:sz w:val="28"/>
-          <w:szCs w:val="28"/>
-        </w:rPr>
         <w:t>, чтобы получить в программе нужные уведомления:</w:t>
       </w:r>
     </w:p>
@@ -10418,16 +10318,14 @@
           <w:color w:val="000000"/>
           <w:sz w:val="28"/>
           <w:szCs w:val="28"/>
-          <w:lang w:val="en-US"/>
-        </w:rPr>
-      </w:pPr>
-      <w:r>
-        <w:rPr>
-          <w:rFonts w:ascii="Times New Roman" w:hAnsi="Times New Roman"/>
-          <w:color w:val="000000"/>
-          <w:sz w:val="28"/>
-          <w:szCs w:val="28"/>
-          <w:lang w:val="en-US"/>
+        </w:rPr>
+      </w:pPr>
+      <w:r>
+        <w:rPr>
+          <w:rFonts w:ascii="Times New Roman" w:hAnsi="Times New Roman"/>
+          <w:color w:val="000000"/>
+          <w:sz w:val="28"/>
+          <w:szCs w:val="28"/>
         </w:rPr>
         <w:tab/>
       </w:r>
@@ -11917,7 +11815,6 @@
           <w:color w:val="000000"/>
           <w:sz w:val="28"/>
           <w:szCs w:val="28"/>
-          <w:lang w:val="en-US"/>
         </w:rPr>
       </w:pPr>
       <w:r>
@@ -11960,7 +11857,6 @@
           <w:color w:val="000000"/>
           <w:sz w:val="28"/>
           <w:szCs w:val="28"/>
-          <w:lang w:val="en-US"/>
         </w:rPr>
       </w:pPr>
     </w:p>
@@ -13768,8 +13664,6 @@
         </w:rPr>
         <w:t>,</w:t>
       </w:r>
-      <w:bookmarkStart w:id="11" w:name="_GoBack"/>
-      <w:bookmarkEnd w:id="11"/>
       <w:r>
         <w:rPr>
           <w:rFonts w:ascii="Times New Roman" w:hAnsi="Times New Roman"/>
@@ -13898,6 +13792,7 @@
           <w:color w:val="000000"/>
           <w:sz w:val="28"/>
           <w:szCs w:val="28"/>
+          <w:lang w:val="en-US"/>
         </w:rPr>
       </w:pPr>
       <w:r>
@@ -13927,6 +13822,7 @@
           <w:color w:val="000000"/>
           <w:sz w:val="28"/>
           <w:szCs w:val="28"/>
+          <w:lang w:val="en-US"/>
         </w:rPr>
         <w:t xml:space="preserve"> </w:t>
       </w:r>
@@ -13946,6 +13842,7 @@
           <w:color w:val="000000"/>
           <w:sz w:val="28"/>
           <w:szCs w:val="28"/>
+          <w:lang w:val="en-US"/>
         </w:rPr>
         <w:t xml:space="preserve"> </w:t>
       </w:r>
@@ -13965,6 +13862,7 @@
           <w:color w:val="000000"/>
           <w:sz w:val="28"/>
           <w:szCs w:val="28"/>
+          <w:lang w:val="en-US"/>
         </w:rPr>
         <w:t xml:space="preserve"> </w:t>
       </w:r>
@@ -13986,6 +13884,7 @@
           <w:color w:val="000000"/>
           <w:sz w:val="28"/>
           <w:szCs w:val="28"/>
+          <w:lang w:val="en-US"/>
         </w:rPr>
         <w:t>(</w:t>
       </w:r>
@@ -14005,6 +13904,7 @@
           <w:color w:val="000000"/>
           <w:sz w:val="28"/>
           <w:szCs w:val="28"/>
+          <w:lang w:val="en-US"/>
         </w:rPr>
         <w:t xml:space="preserve"> </w:t>
       </w:r>
@@ -14024,6 +13924,7 @@
           <w:color w:val="000000"/>
           <w:sz w:val="28"/>
           <w:szCs w:val="28"/>
+          <w:lang w:val="en-US"/>
         </w:rPr>
         <w:t>);</w:t>
       </w:r>
@@ -14038,14 +13939,16 @@
           <w:color w:val="000000"/>
           <w:sz w:val="28"/>
           <w:szCs w:val="28"/>
-        </w:rPr>
-      </w:pPr>
-      <w:r>
-        <w:rPr>
-          <w:rFonts w:ascii="Times New Roman" w:hAnsi="Times New Roman"/>
-          <w:color w:val="000000"/>
-          <w:sz w:val="28"/>
-          <w:szCs w:val="28"/>
+          <w:lang w:val="en-US"/>
+        </w:rPr>
+      </w:pPr>
+      <w:r>
+        <w:rPr>
+          <w:rFonts w:ascii="Times New Roman" w:hAnsi="Times New Roman"/>
+          <w:color w:val="000000"/>
+          <w:sz w:val="28"/>
+          <w:szCs w:val="28"/>
+          <w:lang w:val="en-US"/>
         </w:rPr>
         <w:t xml:space="preserve">    </w:t>
       </w:r>
@@ -14067,6 +13970,7 @@
           <w:color w:val="000000"/>
           <w:sz w:val="28"/>
           <w:szCs w:val="28"/>
+          <w:lang w:val="en-US"/>
         </w:rPr>
         <w:t xml:space="preserve"> </w:t>
       </w:r>
@@ -14086,6 +13990,7 @@
           <w:color w:val="000000"/>
           <w:sz w:val="28"/>
           <w:szCs w:val="28"/>
+          <w:lang w:val="en-US"/>
         </w:rPr>
         <w:t xml:space="preserve"> </w:t>
       </w:r>
@@ -14107,6 +14012,7 @@
           <w:color w:val="000000"/>
           <w:sz w:val="28"/>
           <w:szCs w:val="28"/>
+          <w:lang w:val="en-US"/>
         </w:rPr>
         <w:t xml:space="preserve"> _</w:t>
       </w:r>
@@ -14126,6 +14032,7 @@
           <w:color w:val="000000"/>
           <w:sz w:val="28"/>
           <w:szCs w:val="28"/>
+          <w:lang w:val="en-US"/>
         </w:rPr>
         <w:t>;</w:t>
       </w:r>
@@ -14149,6 +14056,7 @@
           <w:color w:val="000000"/>
           <w:sz w:val="28"/>
           <w:szCs w:val="28"/>
+          <w:lang w:val="en-US"/>
         </w:rPr>
         <w:t xml:space="preserve">    </w:t>
       </w:r>
@@ -14170,6 +14078,7 @@
           <w:color w:val="000000"/>
           <w:sz w:val="28"/>
           <w:szCs w:val="28"/>
+          <w:lang w:val="en-US"/>
         </w:rPr>
         <w:t xml:space="preserve"> </w:t>
       </w:r>
@@ -16305,16 +16214,14 @@
           <w:color w:val="000000"/>
           <w:sz w:val="28"/>
           <w:szCs w:val="28"/>
-          <w:lang w:val="en-US"/>
-        </w:rPr>
-      </w:pPr>
-      <w:r>
-        <w:rPr>
-          <w:rFonts w:ascii="Times New Roman" w:hAnsi="Times New Roman"/>
-          <w:color w:val="000000"/>
-          <w:sz w:val="28"/>
-          <w:szCs w:val="28"/>
-          <w:lang w:val="en-US"/>
+        </w:rPr>
+      </w:pPr>
+      <w:r>
+        <w:rPr>
+          <w:rFonts w:ascii="Times New Roman" w:hAnsi="Times New Roman"/>
+          <w:color w:val="000000"/>
+          <w:sz w:val="28"/>
+          <w:szCs w:val="28"/>
         </w:rPr>
         <w:tab/>
       </w:r>
@@ -17593,7 +17500,7 @@
           <w:sz w:val="32"/>
           <w:szCs w:val="32"/>
         </w:rPr>
-        <w:t>апишите программу, которая определяет максимальное число из введенной с клавиатуры последовательности положительных чи</w:t>
+        <w:t>апишите программу, которая определяет максимальное число из введенной с клавиатуры последовательности положительных чисел (длина последовательности неограниченна). Ниже приведен ре</w:t>
       </w:r>
       <w:r>
         <w:rPr>
@@ -17603,7 +17510,7 @@
           <w:szCs w:val="32"/>
         </w:rPr>
         <w:softHyphen/>
-        <w:t>сел (длина последовательности неограниченна). Ниже приведен ре</w:t>
+        <w:t>комендуемый вид экрана во время выполнения программы (данные, введенные пользователем, выделены  полужирным шрифтом).</w:t>
       </w:r>
       <w:r>
         <w:rPr>
@@ -17612,18 +17519,7 @@
           <w:sz w:val="32"/>
           <w:szCs w:val="32"/>
         </w:rPr>
-        <w:softHyphen/>
-        <w:t>комендуемый вид экрана во время выполнения программы (данные, введенные пользователем, выделены  полужирным шрифтом)</w:t>
-      </w:r>
-      <w:proofErr w:type="gramStart"/>
-      <w:r>
-        <w:rPr>
-          <w:rFonts w:ascii="Times New Roman" w:hAnsi="Times New Roman"/>
-          <w:b/>
-          <w:sz w:val="32"/>
-          <w:szCs w:val="32"/>
-        </w:rPr>
-        <w:t>.</w:t>
+        <w:t xml:space="preserve"> </w:t>
       </w:r>
       <w:r>
         <w:rPr>
@@ -17633,35 +17529,42 @@
           <w:sz w:val="32"/>
           <w:szCs w:val="32"/>
         </w:rPr>
-        <w:t>О</w:t>
-      </w:r>
-      <w:proofErr w:type="gramEnd"/>
-      <w:r>
-        <w:rPr>
-          <w:rFonts w:ascii="Times New Roman" w:hAnsi="Times New Roman"/>
-          <w:b/>
+        <w:t>Определение максимального числа последовательности положительных чисел.</w:t>
+      </w:r>
+    </w:p>
+    <w:p>
+      <w:pPr>
+        <w:shd w:val="clear" w:color="auto" w:fill="FFFFFF"/>
+        <w:ind w:firstLine="426"/>
+        <w:jc w:val="both"/>
+        <w:rPr>
+          <w:rFonts w:ascii="Times New Roman" w:hAnsi="Times New Roman"/>
+          <w:sz w:val="32"/>
+          <w:szCs w:val="32"/>
+        </w:rPr>
+      </w:pPr>
+      <w:r>
+        <w:rPr>
+          <w:rFonts w:ascii="Times New Roman" w:hAnsi="Times New Roman"/>
           <w:iCs/>
           <w:sz w:val="32"/>
           <w:szCs w:val="32"/>
         </w:rPr>
-        <w:t>пределение максимального числа последовательности поло</w:t>
-      </w:r>
-      <w:r>
-        <w:rPr>
-          <w:rFonts w:ascii="Times New Roman" w:hAnsi="Times New Roman"/>
-          <w:b/>
+        <w:t xml:space="preserve">Пример: </w:t>
+      </w:r>
+      <w:r>
+        <w:rPr>
+          <w:rFonts w:ascii="Times New Roman" w:hAnsi="Times New Roman"/>
           <w:iCs/>
           <w:sz w:val="32"/>
           <w:szCs w:val="32"/>
         </w:rPr>
-        <w:softHyphen/>
-        <w:t>жительных чисел.</w:t>
+        <w:t>Вводите после стрелки числа. Для завершения ввода введите ноль,</w:t>
       </w:r>
     </w:p>
     <w:p>
       <w:pPr>
         <w:shd w:val="clear" w:color="auto" w:fill="FFFFFF"/>
-        <w:ind w:firstLine="851"/>
         <w:jc w:val="both"/>
         <w:rPr>
           <w:rFonts w:ascii="Times New Roman" w:hAnsi="Times New Roman"/>
@@ -17676,13 +17579,12 @@
           <w:sz w:val="32"/>
           <w:szCs w:val="32"/>
         </w:rPr>
-        <w:t>Вводите после стрелки числа. Для завершения ввода введите ноль,</w:t>
+        <w:t>- &gt; 56</w:t>
       </w:r>
     </w:p>
     <w:p>
       <w:pPr>
         <w:shd w:val="clear" w:color="auto" w:fill="FFFFFF"/>
-        <w:ind w:firstLine="851"/>
         <w:jc w:val="both"/>
         <w:rPr>
           <w:rFonts w:ascii="Times New Roman" w:hAnsi="Times New Roman"/>
@@ -17693,37 +17595,15 @@
       <w:r>
         <w:rPr>
           <w:rFonts w:ascii="Times New Roman" w:hAnsi="Times New Roman"/>
-          <w:iCs/>
           <w:sz w:val="32"/>
           <w:szCs w:val="32"/>
         </w:rPr>
-        <w:t>- &gt; 56</w:t>
+        <w:t>- &gt; 75</w:t>
       </w:r>
     </w:p>
     <w:p>
       <w:pPr>
         <w:shd w:val="clear" w:color="auto" w:fill="FFFFFF"/>
-        <w:ind w:firstLine="851"/>
-        <w:jc w:val="both"/>
-        <w:rPr>
-          <w:rFonts w:ascii="Times New Roman" w:hAnsi="Times New Roman"/>
-          <w:sz w:val="32"/>
-          <w:szCs w:val="32"/>
-        </w:rPr>
-      </w:pPr>
-      <w:r>
-        <w:rPr>
-          <w:rFonts w:ascii="Times New Roman" w:hAnsi="Times New Roman"/>
-          <w:sz w:val="32"/>
-          <w:szCs w:val="32"/>
-        </w:rPr>
-        <w:t>- &gt; 75</w:t>
-      </w:r>
-    </w:p>
-    <w:p>
-      <w:pPr>
-        <w:shd w:val="clear" w:color="auto" w:fill="FFFFFF"/>
-        <w:ind w:firstLine="851"/>
         <w:jc w:val="both"/>
         <w:rPr>
           <w:rFonts w:ascii="Times New Roman" w:hAnsi="Times New Roman"/>
@@ -17747,7 +17627,6 @@
     <w:p>
       <w:pPr>
         <w:shd w:val="clear" w:color="auto" w:fill="FFFFFF"/>
-        <w:ind w:firstLine="851"/>
         <w:jc w:val="both"/>
         <w:rPr>
           <w:rFonts w:ascii="Times New Roman" w:hAnsi="Times New Roman"/>
@@ -17769,7 +17648,6 @@
     <w:p>
       <w:pPr>
         <w:shd w:val="clear" w:color="auto" w:fill="FFFFFF"/>
-        <w:ind w:firstLine="851"/>
         <w:jc w:val="both"/>
         <w:rPr>
           <w:rFonts w:ascii="Times New Roman" w:hAnsi="Times New Roman"/>
@@ -17794,8 +17672,8 @@
         <w:rPr>
           <w:rFonts w:ascii="Times New Roman" w:hAnsi="Times New Roman"/>
           <w:color w:val="000000"/>
-          <w:sz w:val="32"/>
-          <w:szCs w:val="32"/>
+          <w:sz w:val="28"/>
+          <w:szCs w:val="28"/>
         </w:rPr>
       </w:pPr>
     </w:p>
@@ -17804,11 +17682,1415 @@
         <w:spacing w:after="160" w:line="259" w:lineRule="auto"/>
         <w:rPr>
           <w:rFonts w:ascii="Times New Roman" w:hAnsi="Times New Roman"/>
-          <w:color w:val="000000"/>
-          <w:sz w:val="32"/>
-          <w:szCs w:val="32"/>
-        </w:rPr>
-      </w:pPr>
+          <w:b/>
+          <w:color w:val="000000"/>
+          <w:sz w:val="28"/>
+          <w:szCs w:val="28"/>
+        </w:rPr>
+      </w:pPr>
+      <w:r>
+        <w:rPr>
+          <w:rFonts w:ascii="Times New Roman" w:hAnsi="Times New Roman"/>
+          <w:b/>
+          <w:color w:val="000000"/>
+          <w:sz w:val="28"/>
+          <w:szCs w:val="28"/>
+        </w:rPr>
+        <w:t>Блок-схема алгоритма решения задачи.</w:t>
+      </w:r>
+    </w:p>
+    <w:p>
+      <w:pPr>
+        <w:spacing w:after="160" w:line="259" w:lineRule="auto"/>
+        <w:rPr>
+          <w:rFonts w:ascii="Times New Roman" w:hAnsi="Times New Roman"/>
+          <w:color w:val="000000"/>
+          <w:sz w:val="28"/>
+          <w:szCs w:val="28"/>
+        </w:rPr>
+      </w:pPr>
+    </w:p>
+    <w:p>
+      <w:pPr>
+        <w:spacing w:after="160" w:line="259" w:lineRule="auto"/>
+        <w:rPr>
+          <w:rFonts w:ascii="Times New Roman" w:hAnsi="Times New Roman"/>
+          <w:color w:val="000000"/>
+          <w:sz w:val="28"/>
+          <w:szCs w:val="28"/>
+        </w:rPr>
+      </w:pPr>
+    </w:p>
+    <w:p>
+      <w:pPr>
+        <w:spacing w:after="160" w:line="259" w:lineRule="auto"/>
+        <w:rPr>
+          <w:rFonts w:ascii="Times New Roman" w:hAnsi="Times New Roman"/>
+          <w:color w:val="000000"/>
+          <w:sz w:val="28"/>
+          <w:szCs w:val="28"/>
+        </w:rPr>
+      </w:pPr>
+    </w:p>
+    <w:p>
+      <w:pPr>
+        <w:spacing w:after="160" w:line="259" w:lineRule="auto"/>
+        <w:rPr>
+          <w:rFonts w:ascii="Times New Roman" w:hAnsi="Times New Roman"/>
+          <w:b/>
+          <w:sz w:val="28"/>
+          <w:szCs w:val="28"/>
+          <w:lang w:val="en-US"/>
+        </w:rPr>
+      </w:pPr>
+      <w:r>
+        <w:rPr>
+          <w:rFonts w:ascii="Times New Roman" w:hAnsi="Times New Roman"/>
+          <w:b/>
+          <w:sz w:val="28"/>
+          <w:szCs w:val="28"/>
+        </w:rPr>
+        <w:t>Те</w:t>
+      </w:r>
+      <w:proofErr w:type="gramStart"/>
+      <w:r>
+        <w:rPr>
+          <w:rFonts w:ascii="Times New Roman" w:hAnsi="Times New Roman"/>
+          <w:b/>
+          <w:sz w:val="28"/>
+          <w:szCs w:val="28"/>
+        </w:rPr>
+        <w:t>кст</w:t>
+      </w:r>
+      <w:r>
+        <w:rPr>
+          <w:rFonts w:ascii="Times New Roman" w:hAnsi="Times New Roman"/>
+          <w:b/>
+          <w:sz w:val="28"/>
+          <w:szCs w:val="28"/>
+          <w:lang w:val="en-US"/>
+        </w:rPr>
+        <w:t xml:space="preserve"> </w:t>
+      </w:r>
+      <w:r>
+        <w:rPr>
+          <w:rFonts w:ascii="Times New Roman" w:hAnsi="Times New Roman"/>
+          <w:b/>
+          <w:sz w:val="28"/>
+          <w:szCs w:val="28"/>
+        </w:rPr>
+        <w:t>пр</w:t>
+      </w:r>
+      <w:proofErr w:type="gramEnd"/>
+      <w:r>
+        <w:rPr>
+          <w:rFonts w:ascii="Times New Roman" w:hAnsi="Times New Roman"/>
+          <w:b/>
+          <w:sz w:val="28"/>
+          <w:szCs w:val="28"/>
+        </w:rPr>
+        <w:t>ограммы</w:t>
+      </w:r>
+      <w:r>
+        <w:rPr>
+          <w:rFonts w:ascii="Times New Roman" w:hAnsi="Times New Roman"/>
+          <w:b/>
+          <w:sz w:val="28"/>
+          <w:szCs w:val="28"/>
+          <w:lang w:val="en-US"/>
+        </w:rPr>
+        <w:t>.</w:t>
+      </w:r>
+    </w:p>
+    <w:p>
+      <w:pPr>
+        <w:spacing w:after="0" w:line="259" w:lineRule="auto"/>
+        <w:rPr>
+          <w:rFonts w:ascii="Times New Roman" w:hAnsi="Times New Roman"/>
+          <w:color w:val="000000"/>
+          <w:sz w:val="28"/>
+          <w:szCs w:val="28"/>
+          <w:lang w:val="en-US"/>
+        </w:rPr>
+      </w:pPr>
+      <w:proofErr w:type="gramStart"/>
+      <w:r>
+        <w:rPr>
+          <w:rFonts w:ascii="Times New Roman" w:hAnsi="Times New Roman"/>
+          <w:color w:val="000000"/>
+          <w:sz w:val="28"/>
+          <w:szCs w:val="28"/>
+          <w:lang w:val="en-US"/>
+        </w:rPr>
+        <w:t>using</w:t>
+      </w:r>
+      <w:proofErr w:type="gramEnd"/>
+      <w:r>
+        <w:rPr>
+          <w:rFonts w:ascii="Times New Roman" w:hAnsi="Times New Roman"/>
+          <w:color w:val="000000"/>
+          <w:sz w:val="28"/>
+          <w:szCs w:val="28"/>
+          <w:lang w:val="en-US"/>
+        </w:rPr>
+        <w:t xml:space="preserve"> System;</w:t>
+      </w:r>
+    </w:p>
+    <w:p>
+      <w:pPr>
+        <w:spacing w:after="0" w:line="259" w:lineRule="auto"/>
+        <w:rPr>
+          <w:rFonts w:ascii="Times New Roman" w:hAnsi="Times New Roman"/>
+          <w:color w:val="000000"/>
+          <w:sz w:val="28"/>
+          <w:szCs w:val="28"/>
+          <w:lang w:val="en-US"/>
+        </w:rPr>
+      </w:pPr>
+      <w:proofErr w:type="gramStart"/>
+      <w:r>
+        <w:rPr>
+          <w:rFonts w:ascii="Times New Roman" w:hAnsi="Times New Roman"/>
+          <w:color w:val="000000"/>
+          <w:sz w:val="28"/>
+          <w:szCs w:val="28"/>
+          <w:lang w:val="en-US"/>
+        </w:rPr>
+        <w:t>using</w:t>
+      </w:r>
+      <w:proofErr w:type="gramEnd"/>
+      <w:r>
+        <w:rPr>
+          <w:rFonts w:ascii="Times New Roman" w:hAnsi="Times New Roman"/>
+          <w:color w:val="000000"/>
+          <w:sz w:val="28"/>
+          <w:szCs w:val="28"/>
+          <w:lang w:val="en-US"/>
+        </w:rPr>
+        <w:t xml:space="preserve"> </w:t>
+      </w:r>
+      <w:proofErr w:type="spellStart"/>
+      <w:r>
+        <w:rPr>
+          <w:rFonts w:ascii="Times New Roman" w:hAnsi="Times New Roman"/>
+          <w:color w:val="000000"/>
+          <w:sz w:val="28"/>
+          <w:szCs w:val="28"/>
+          <w:lang w:val="en-US"/>
+        </w:rPr>
+        <w:t>System.Collections.Generic</w:t>
+      </w:r>
+      <w:proofErr w:type="spellEnd"/>
+      <w:r>
+        <w:rPr>
+          <w:rFonts w:ascii="Times New Roman" w:hAnsi="Times New Roman"/>
+          <w:color w:val="000000"/>
+          <w:sz w:val="28"/>
+          <w:szCs w:val="28"/>
+          <w:lang w:val="en-US"/>
+        </w:rPr>
+        <w:t>;</w:t>
+      </w:r>
+    </w:p>
+    <w:p>
+      <w:pPr>
+        <w:spacing w:after="0" w:line="259" w:lineRule="auto"/>
+        <w:rPr>
+          <w:rFonts w:ascii="Times New Roman" w:hAnsi="Times New Roman"/>
+          <w:color w:val="000000"/>
+          <w:sz w:val="28"/>
+          <w:szCs w:val="28"/>
+          <w:lang w:val="en-US"/>
+        </w:rPr>
+      </w:pPr>
+      <w:proofErr w:type="gramStart"/>
+      <w:r>
+        <w:rPr>
+          <w:rFonts w:ascii="Times New Roman" w:hAnsi="Times New Roman"/>
+          <w:color w:val="000000"/>
+          <w:sz w:val="28"/>
+          <w:szCs w:val="28"/>
+          <w:lang w:val="en-US"/>
+        </w:rPr>
+        <w:t>using</w:t>
+      </w:r>
+      <w:proofErr w:type="gramEnd"/>
+      <w:r>
+        <w:rPr>
+          <w:rFonts w:ascii="Times New Roman" w:hAnsi="Times New Roman"/>
+          <w:color w:val="000000"/>
+          <w:sz w:val="28"/>
+          <w:szCs w:val="28"/>
+          <w:lang w:val="en-US"/>
+        </w:rPr>
+        <w:t xml:space="preserve"> </w:t>
+      </w:r>
+      <w:proofErr w:type="spellStart"/>
+      <w:r>
+        <w:rPr>
+          <w:rFonts w:ascii="Times New Roman" w:hAnsi="Times New Roman"/>
+          <w:color w:val="000000"/>
+          <w:sz w:val="28"/>
+          <w:szCs w:val="28"/>
+          <w:lang w:val="en-US"/>
+        </w:rPr>
+        <w:t>System.Linq</w:t>
+      </w:r>
+      <w:proofErr w:type="spellEnd"/>
+      <w:r>
+        <w:rPr>
+          <w:rFonts w:ascii="Times New Roman" w:hAnsi="Times New Roman"/>
+          <w:color w:val="000000"/>
+          <w:sz w:val="28"/>
+          <w:szCs w:val="28"/>
+          <w:lang w:val="en-US"/>
+        </w:rPr>
+        <w:t>;</w:t>
+      </w:r>
+    </w:p>
+    <w:p>
+      <w:pPr>
+        <w:spacing w:after="0" w:line="259" w:lineRule="auto"/>
+        <w:rPr>
+          <w:rFonts w:ascii="Times New Roman" w:hAnsi="Times New Roman"/>
+          <w:color w:val="000000"/>
+          <w:sz w:val="28"/>
+          <w:szCs w:val="28"/>
+          <w:lang w:val="en-US"/>
+        </w:rPr>
+      </w:pPr>
+      <w:proofErr w:type="gramStart"/>
+      <w:r>
+        <w:rPr>
+          <w:rFonts w:ascii="Times New Roman" w:hAnsi="Times New Roman"/>
+          <w:color w:val="000000"/>
+          <w:sz w:val="28"/>
+          <w:szCs w:val="28"/>
+          <w:lang w:val="en-US"/>
+        </w:rPr>
+        <w:t>using</w:t>
+      </w:r>
+      <w:proofErr w:type="gramEnd"/>
+      <w:r>
+        <w:rPr>
+          <w:rFonts w:ascii="Times New Roman" w:hAnsi="Times New Roman"/>
+          <w:color w:val="000000"/>
+          <w:sz w:val="28"/>
+          <w:szCs w:val="28"/>
+          <w:lang w:val="en-US"/>
+        </w:rPr>
+        <w:t xml:space="preserve"> </w:t>
+      </w:r>
+      <w:proofErr w:type="spellStart"/>
+      <w:r>
+        <w:rPr>
+          <w:rFonts w:ascii="Times New Roman" w:hAnsi="Times New Roman"/>
+          <w:color w:val="000000"/>
+          <w:sz w:val="28"/>
+          <w:szCs w:val="28"/>
+          <w:lang w:val="en-US"/>
+        </w:rPr>
+        <w:t>System.Text</w:t>
+      </w:r>
+      <w:proofErr w:type="spellEnd"/>
+      <w:r>
+        <w:rPr>
+          <w:rFonts w:ascii="Times New Roman" w:hAnsi="Times New Roman"/>
+          <w:color w:val="000000"/>
+          <w:sz w:val="28"/>
+          <w:szCs w:val="28"/>
+          <w:lang w:val="en-US"/>
+        </w:rPr>
+        <w:t>;</w:t>
+      </w:r>
+    </w:p>
+    <w:p>
+      <w:pPr>
+        <w:spacing w:after="0" w:line="259" w:lineRule="auto"/>
+        <w:rPr>
+          <w:rFonts w:ascii="Times New Roman" w:hAnsi="Times New Roman"/>
+          <w:color w:val="000000"/>
+          <w:sz w:val="28"/>
+          <w:szCs w:val="28"/>
+          <w:lang w:val="en-US"/>
+        </w:rPr>
+      </w:pPr>
+      <w:proofErr w:type="gramStart"/>
+      <w:r>
+        <w:rPr>
+          <w:rFonts w:ascii="Times New Roman" w:hAnsi="Times New Roman"/>
+          <w:color w:val="000000"/>
+          <w:sz w:val="28"/>
+          <w:szCs w:val="28"/>
+          <w:lang w:val="en-US"/>
+        </w:rPr>
+        <w:t>using</w:t>
+      </w:r>
+      <w:proofErr w:type="gramEnd"/>
+      <w:r>
+        <w:rPr>
+          <w:rFonts w:ascii="Times New Roman" w:hAnsi="Times New Roman"/>
+          <w:color w:val="000000"/>
+          <w:sz w:val="28"/>
+          <w:szCs w:val="28"/>
+          <w:lang w:val="en-US"/>
+        </w:rPr>
+        <w:t xml:space="preserve"> </w:t>
+      </w:r>
+      <w:proofErr w:type="spellStart"/>
+      <w:r>
+        <w:rPr>
+          <w:rFonts w:ascii="Times New Roman" w:hAnsi="Times New Roman"/>
+          <w:color w:val="000000"/>
+          <w:sz w:val="28"/>
+          <w:szCs w:val="28"/>
+          <w:lang w:val="en-US"/>
+        </w:rPr>
+        <w:t>System.Threading.Tasks</w:t>
+      </w:r>
+      <w:proofErr w:type="spellEnd"/>
+      <w:r>
+        <w:rPr>
+          <w:rFonts w:ascii="Times New Roman" w:hAnsi="Times New Roman"/>
+          <w:color w:val="000000"/>
+          <w:sz w:val="28"/>
+          <w:szCs w:val="28"/>
+          <w:lang w:val="en-US"/>
+        </w:rPr>
+        <w:t>;</w:t>
+      </w:r>
+    </w:p>
+    <w:p>
+      <w:pPr>
+        <w:spacing w:after="0" w:line="259" w:lineRule="auto"/>
+        <w:rPr>
+          <w:rFonts w:ascii="Times New Roman" w:hAnsi="Times New Roman"/>
+          <w:color w:val="000000"/>
+          <w:sz w:val="28"/>
+          <w:szCs w:val="28"/>
+          <w:lang w:val="en-US"/>
+        </w:rPr>
+      </w:pPr>
+    </w:p>
+    <w:p>
+      <w:pPr>
+        <w:spacing w:after="0" w:line="259" w:lineRule="auto"/>
+        <w:rPr>
+          <w:rFonts w:ascii="Times New Roman" w:hAnsi="Times New Roman"/>
+          <w:color w:val="000000"/>
+          <w:sz w:val="28"/>
+          <w:szCs w:val="28"/>
+          <w:lang w:val="en-US"/>
+        </w:rPr>
+      </w:pPr>
+      <w:proofErr w:type="gramStart"/>
+      <w:r>
+        <w:rPr>
+          <w:rFonts w:ascii="Times New Roman" w:hAnsi="Times New Roman"/>
+          <w:color w:val="000000"/>
+          <w:sz w:val="28"/>
+          <w:szCs w:val="28"/>
+          <w:lang w:val="en-US"/>
+        </w:rPr>
+        <w:t>namespace</w:t>
+      </w:r>
+      <w:proofErr w:type="gramEnd"/>
+      <w:r>
+        <w:rPr>
+          <w:rFonts w:ascii="Times New Roman" w:hAnsi="Times New Roman"/>
+          <w:color w:val="000000"/>
+          <w:sz w:val="28"/>
+          <w:szCs w:val="28"/>
+          <w:lang w:val="en-US"/>
+        </w:rPr>
+        <w:t xml:space="preserve"> ConsoleApp62</w:t>
+      </w:r>
+    </w:p>
+    <w:p>
+      <w:pPr>
+        <w:spacing w:after="0" w:line="259" w:lineRule="auto"/>
+        <w:rPr>
+          <w:rFonts w:ascii="Times New Roman" w:hAnsi="Times New Roman"/>
+          <w:color w:val="000000"/>
+          <w:sz w:val="28"/>
+          <w:szCs w:val="28"/>
+          <w:lang w:val="en-US"/>
+        </w:rPr>
+      </w:pPr>
+      <w:r>
+        <w:rPr>
+          <w:rFonts w:ascii="Times New Roman" w:hAnsi="Times New Roman"/>
+          <w:color w:val="000000"/>
+          <w:sz w:val="28"/>
+          <w:szCs w:val="28"/>
+          <w:lang w:val="en-US"/>
+        </w:rPr>
+        <w:t>{</w:t>
+      </w:r>
+    </w:p>
+    <w:p>
+      <w:pPr>
+        <w:spacing w:after="0" w:line="259" w:lineRule="auto"/>
+        <w:rPr>
+          <w:rFonts w:ascii="Times New Roman" w:hAnsi="Times New Roman"/>
+          <w:color w:val="000000"/>
+          <w:sz w:val="28"/>
+          <w:szCs w:val="28"/>
+          <w:lang w:val="en-US"/>
+        </w:rPr>
+      </w:pPr>
+      <w:r>
+        <w:rPr>
+          <w:rFonts w:ascii="Times New Roman" w:hAnsi="Times New Roman"/>
+          <w:color w:val="000000"/>
+          <w:sz w:val="28"/>
+          <w:szCs w:val="28"/>
+          <w:lang w:val="en-US"/>
+        </w:rPr>
+        <w:t xml:space="preserve">    </w:t>
+      </w:r>
+      <w:proofErr w:type="gramStart"/>
+      <w:r>
+        <w:rPr>
+          <w:rFonts w:ascii="Times New Roman" w:hAnsi="Times New Roman"/>
+          <w:color w:val="000000"/>
+          <w:sz w:val="28"/>
+          <w:szCs w:val="28"/>
+          <w:lang w:val="en-US"/>
+        </w:rPr>
+        <w:t>class</w:t>
+      </w:r>
+      <w:proofErr w:type="gramEnd"/>
+      <w:r>
+        <w:rPr>
+          <w:rFonts w:ascii="Times New Roman" w:hAnsi="Times New Roman"/>
+          <w:color w:val="000000"/>
+          <w:sz w:val="28"/>
+          <w:szCs w:val="28"/>
+          <w:lang w:val="en-US"/>
+        </w:rPr>
+        <w:t xml:space="preserve"> Program</w:t>
+      </w:r>
+    </w:p>
+    <w:p>
+      <w:pPr>
+        <w:spacing w:after="0" w:line="259" w:lineRule="auto"/>
+        <w:rPr>
+          <w:rFonts w:ascii="Times New Roman" w:hAnsi="Times New Roman"/>
+          <w:color w:val="000000"/>
+          <w:sz w:val="28"/>
+          <w:szCs w:val="28"/>
+          <w:lang w:val="en-US"/>
+        </w:rPr>
+      </w:pPr>
+      <w:r>
+        <w:rPr>
+          <w:rFonts w:ascii="Times New Roman" w:hAnsi="Times New Roman"/>
+          <w:color w:val="000000"/>
+          <w:sz w:val="28"/>
+          <w:szCs w:val="28"/>
+          <w:lang w:val="en-US"/>
+        </w:rPr>
+        <w:t xml:space="preserve">    {</w:t>
+      </w:r>
+    </w:p>
+    <w:p>
+      <w:pPr>
+        <w:spacing w:after="0" w:line="259" w:lineRule="auto"/>
+        <w:rPr>
+          <w:rFonts w:ascii="Times New Roman" w:hAnsi="Times New Roman"/>
+          <w:color w:val="000000"/>
+          <w:sz w:val="28"/>
+          <w:szCs w:val="28"/>
+          <w:lang w:val="en-US"/>
+        </w:rPr>
+      </w:pPr>
+      <w:r>
+        <w:rPr>
+          <w:rFonts w:ascii="Times New Roman" w:hAnsi="Times New Roman"/>
+          <w:color w:val="000000"/>
+          <w:sz w:val="28"/>
+          <w:szCs w:val="28"/>
+          <w:lang w:val="en-US"/>
+        </w:rPr>
+        <w:lastRenderedPageBreak/>
+        <w:t xml:space="preserve">        </w:t>
+      </w:r>
+      <w:proofErr w:type="gramStart"/>
+      <w:r>
+        <w:rPr>
+          <w:rFonts w:ascii="Times New Roman" w:hAnsi="Times New Roman"/>
+          <w:color w:val="000000"/>
+          <w:sz w:val="28"/>
+          <w:szCs w:val="28"/>
+          <w:lang w:val="en-US"/>
+        </w:rPr>
+        <w:t>static</w:t>
+      </w:r>
+      <w:proofErr w:type="gramEnd"/>
+      <w:r>
+        <w:rPr>
+          <w:rFonts w:ascii="Times New Roman" w:hAnsi="Times New Roman"/>
+          <w:color w:val="000000"/>
+          <w:sz w:val="28"/>
+          <w:szCs w:val="28"/>
+          <w:lang w:val="en-US"/>
+        </w:rPr>
+        <w:t xml:space="preserve"> void Main(string[] </w:t>
+      </w:r>
+      <w:proofErr w:type="spellStart"/>
+      <w:r>
+        <w:rPr>
+          <w:rFonts w:ascii="Times New Roman" w:hAnsi="Times New Roman"/>
+          <w:color w:val="000000"/>
+          <w:sz w:val="28"/>
+          <w:szCs w:val="28"/>
+          <w:lang w:val="en-US"/>
+        </w:rPr>
+        <w:t>args</w:t>
+      </w:r>
+      <w:proofErr w:type="spellEnd"/>
+      <w:r>
+        <w:rPr>
+          <w:rFonts w:ascii="Times New Roman" w:hAnsi="Times New Roman"/>
+          <w:color w:val="000000"/>
+          <w:sz w:val="28"/>
+          <w:szCs w:val="28"/>
+          <w:lang w:val="en-US"/>
+        </w:rPr>
+        <w:t>)</w:t>
+      </w:r>
+    </w:p>
+    <w:p>
+      <w:pPr>
+        <w:spacing w:after="0" w:line="259" w:lineRule="auto"/>
+        <w:rPr>
+          <w:rFonts w:ascii="Times New Roman" w:hAnsi="Times New Roman"/>
+          <w:color w:val="000000"/>
+          <w:sz w:val="28"/>
+          <w:szCs w:val="28"/>
+        </w:rPr>
+      </w:pPr>
+      <w:r>
+        <w:rPr>
+          <w:rFonts w:ascii="Times New Roman" w:hAnsi="Times New Roman"/>
+          <w:color w:val="000000"/>
+          <w:sz w:val="28"/>
+          <w:szCs w:val="28"/>
+          <w:lang w:val="en-US"/>
+        </w:rPr>
+        <w:t xml:space="preserve">        </w:t>
+      </w:r>
+      <w:r>
+        <w:rPr>
+          <w:rFonts w:ascii="Times New Roman" w:hAnsi="Times New Roman"/>
+          <w:color w:val="000000"/>
+          <w:sz w:val="28"/>
+          <w:szCs w:val="28"/>
+        </w:rPr>
+        <w:t>{</w:t>
+      </w:r>
+    </w:p>
+    <w:p>
+      <w:pPr>
+        <w:spacing w:after="0" w:line="259" w:lineRule="auto"/>
+        <w:rPr>
+          <w:rFonts w:ascii="Times New Roman" w:hAnsi="Times New Roman"/>
+          <w:color w:val="000000"/>
+          <w:sz w:val="28"/>
+          <w:szCs w:val="28"/>
+        </w:rPr>
+      </w:pPr>
+      <w:r>
+        <w:rPr>
+          <w:rFonts w:ascii="Times New Roman" w:hAnsi="Times New Roman"/>
+          <w:color w:val="000000"/>
+          <w:sz w:val="28"/>
+          <w:szCs w:val="28"/>
+        </w:rPr>
+        <w:t xml:space="preserve">            </w:t>
+      </w:r>
+      <w:proofErr w:type="spellStart"/>
+      <w:r>
+        <w:rPr>
+          <w:rFonts w:ascii="Times New Roman" w:hAnsi="Times New Roman"/>
+          <w:color w:val="000000"/>
+          <w:sz w:val="28"/>
+          <w:szCs w:val="28"/>
+        </w:rPr>
+        <w:t>int</w:t>
+      </w:r>
+      <w:proofErr w:type="spellEnd"/>
+      <w:r>
+        <w:rPr>
+          <w:rFonts w:ascii="Times New Roman" w:hAnsi="Times New Roman"/>
+          <w:color w:val="000000"/>
+          <w:sz w:val="28"/>
+          <w:szCs w:val="28"/>
+        </w:rPr>
+        <w:t xml:space="preserve"> n;// </w:t>
+      </w:r>
+      <w:proofErr w:type="gramStart"/>
+      <w:r>
+        <w:rPr>
+          <w:rFonts w:ascii="Times New Roman" w:hAnsi="Times New Roman"/>
+          <w:color w:val="000000"/>
+          <w:sz w:val="28"/>
+          <w:szCs w:val="28"/>
+        </w:rPr>
+        <w:t>число</w:t>
+      </w:r>
+      <w:proofErr w:type="gramEnd"/>
+      <w:r>
+        <w:rPr>
+          <w:rFonts w:ascii="Times New Roman" w:hAnsi="Times New Roman"/>
+          <w:color w:val="000000"/>
+          <w:sz w:val="28"/>
+          <w:szCs w:val="28"/>
+        </w:rPr>
+        <w:t xml:space="preserve"> введенное с клавиатуры</w:t>
+      </w:r>
+    </w:p>
+    <w:p>
+      <w:pPr>
+        <w:spacing w:after="0" w:line="259" w:lineRule="auto"/>
+        <w:rPr>
+          <w:rFonts w:ascii="Times New Roman" w:hAnsi="Times New Roman"/>
+          <w:color w:val="000000"/>
+          <w:sz w:val="28"/>
+          <w:szCs w:val="28"/>
+        </w:rPr>
+      </w:pPr>
+      <w:r>
+        <w:rPr>
+          <w:rFonts w:ascii="Times New Roman" w:hAnsi="Times New Roman"/>
+          <w:color w:val="000000"/>
+          <w:sz w:val="28"/>
+          <w:szCs w:val="28"/>
+        </w:rPr>
+        <w:t xml:space="preserve">                  // </w:t>
+      </w:r>
+    </w:p>
+    <w:p>
+      <w:pPr>
+        <w:spacing w:after="0" w:line="259" w:lineRule="auto"/>
+        <w:rPr>
+          <w:rFonts w:ascii="Times New Roman" w:hAnsi="Times New Roman"/>
+          <w:color w:val="000000"/>
+          <w:sz w:val="28"/>
+          <w:szCs w:val="28"/>
+        </w:rPr>
+      </w:pPr>
+      <w:r>
+        <w:rPr>
+          <w:rFonts w:ascii="Times New Roman" w:hAnsi="Times New Roman"/>
+          <w:color w:val="000000"/>
+          <w:sz w:val="28"/>
+          <w:szCs w:val="28"/>
+        </w:rPr>
+        <w:t xml:space="preserve">            </w:t>
+      </w:r>
+      <w:proofErr w:type="spellStart"/>
+      <w:r>
+        <w:rPr>
+          <w:rFonts w:ascii="Times New Roman" w:hAnsi="Times New Roman"/>
+          <w:color w:val="000000"/>
+          <w:sz w:val="28"/>
+          <w:szCs w:val="28"/>
+        </w:rPr>
+        <w:t>int</w:t>
+      </w:r>
+      <w:proofErr w:type="spellEnd"/>
+      <w:r>
+        <w:rPr>
+          <w:rFonts w:ascii="Times New Roman" w:hAnsi="Times New Roman"/>
+          <w:color w:val="000000"/>
+          <w:sz w:val="28"/>
+          <w:szCs w:val="28"/>
+        </w:rPr>
+        <w:t xml:space="preserve"> m = 0; // максимальное число</w:t>
+      </w:r>
+    </w:p>
+    <w:p>
+      <w:pPr>
+        <w:spacing w:after="0" w:line="259" w:lineRule="auto"/>
+        <w:rPr>
+          <w:rFonts w:ascii="Times New Roman" w:hAnsi="Times New Roman"/>
+          <w:color w:val="000000"/>
+          <w:sz w:val="28"/>
+          <w:szCs w:val="28"/>
+        </w:rPr>
+      </w:pPr>
+      <w:r>
+        <w:rPr>
+          <w:rFonts w:ascii="Times New Roman" w:hAnsi="Times New Roman"/>
+          <w:color w:val="000000"/>
+          <w:sz w:val="28"/>
+          <w:szCs w:val="28"/>
+        </w:rPr>
+        <w:t xml:space="preserve">            </w:t>
+      </w:r>
+      <w:proofErr w:type="spellStart"/>
+      <w:r>
+        <w:rPr>
+          <w:rFonts w:ascii="Times New Roman" w:hAnsi="Times New Roman"/>
+          <w:color w:val="000000"/>
+          <w:sz w:val="28"/>
+          <w:szCs w:val="28"/>
+        </w:rPr>
+        <w:t>Console.WriteLine</w:t>
+      </w:r>
+      <w:proofErr w:type="spellEnd"/>
+      <w:r>
+        <w:rPr>
+          <w:rFonts w:ascii="Times New Roman" w:hAnsi="Times New Roman"/>
+          <w:color w:val="000000"/>
+          <w:sz w:val="28"/>
+          <w:szCs w:val="28"/>
+        </w:rPr>
+        <w:t>("Вычисление максимального числа последовательности");</w:t>
+      </w:r>
+    </w:p>
+    <w:p>
+      <w:pPr>
+        <w:spacing w:after="0" w:line="259" w:lineRule="auto"/>
+        <w:rPr>
+          <w:rFonts w:ascii="Times New Roman" w:hAnsi="Times New Roman"/>
+          <w:color w:val="000000"/>
+          <w:sz w:val="28"/>
+          <w:szCs w:val="28"/>
+        </w:rPr>
+      </w:pPr>
+      <w:r>
+        <w:rPr>
+          <w:rFonts w:ascii="Times New Roman" w:hAnsi="Times New Roman"/>
+          <w:color w:val="000000"/>
+          <w:sz w:val="28"/>
+          <w:szCs w:val="28"/>
+        </w:rPr>
+        <w:t xml:space="preserve">            </w:t>
+      </w:r>
+      <w:proofErr w:type="spellStart"/>
+      <w:r>
+        <w:rPr>
+          <w:rFonts w:ascii="Times New Roman" w:hAnsi="Times New Roman"/>
+          <w:color w:val="000000"/>
+          <w:sz w:val="28"/>
+          <w:szCs w:val="28"/>
+        </w:rPr>
+        <w:t>Console.WriteLine</w:t>
+      </w:r>
+      <w:proofErr w:type="spellEnd"/>
+      <w:r>
+        <w:rPr>
+          <w:rFonts w:ascii="Times New Roman" w:hAnsi="Times New Roman"/>
+          <w:color w:val="000000"/>
+          <w:sz w:val="28"/>
+          <w:szCs w:val="28"/>
+        </w:rPr>
+        <w:t>("Для окончания введите 0");</w:t>
+      </w:r>
+    </w:p>
+    <w:p>
+      <w:pPr>
+        <w:spacing w:after="0" w:line="259" w:lineRule="auto"/>
+        <w:rPr>
+          <w:rFonts w:ascii="Times New Roman" w:hAnsi="Times New Roman"/>
+          <w:color w:val="000000"/>
+          <w:sz w:val="28"/>
+          <w:szCs w:val="28"/>
+        </w:rPr>
+      </w:pPr>
+      <w:r>
+        <w:rPr>
+          <w:rFonts w:ascii="Times New Roman" w:hAnsi="Times New Roman"/>
+          <w:color w:val="000000"/>
+          <w:sz w:val="28"/>
+          <w:szCs w:val="28"/>
+        </w:rPr>
+        <w:t xml:space="preserve">            </w:t>
+      </w:r>
+      <w:proofErr w:type="spellStart"/>
+      <w:r>
+        <w:rPr>
+          <w:rFonts w:ascii="Times New Roman" w:hAnsi="Times New Roman"/>
+          <w:color w:val="000000"/>
+          <w:sz w:val="28"/>
+          <w:szCs w:val="28"/>
+        </w:rPr>
+        <w:t>do</w:t>
+      </w:r>
+      <w:proofErr w:type="spellEnd"/>
+    </w:p>
+    <w:p>
+      <w:pPr>
+        <w:spacing w:after="0" w:line="259" w:lineRule="auto"/>
+        <w:rPr>
+          <w:rFonts w:ascii="Times New Roman" w:hAnsi="Times New Roman"/>
+          <w:color w:val="000000"/>
+          <w:sz w:val="28"/>
+          <w:szCs w:val="28"/>
+          <w:lang w:val="en-US"/>
+        </w:rPr>
+      </w:pPr>
+      <w:r>
+        <w:rPr>
+          <w:rFonts w:ascii="Times New Roman" w:hAnsi="Times New Roman"/>
+          <w:color w:val="000000"/>
+          <w:sz w:val="28"/>
+          <w:szCs w:val="28"/>
+          <w:lang w:val="en-US"/>
+        </w:rPr>
+        <w:t xml:space="preserve">            {</w:t>
+      </w:r>
+    </w:p>
+    <w:p>
+      <w:pPr>
+        <w:spacing w:after="0" w:line="259" w:lineRule="auto"/>
+        <w:rPr>
+          <w:rFonts w:ascii="Times New Roman" w:hAnsi="Times New Roman"/>
+          <w:color w:val="000000"/>
+          <w:sz w:val="28"/>
+          <w:szCs w:val="28"/>
+          <w:lang w:val="en-US"/>
+        </w:rPr>
+      </w:pPr>
+      <w:r>
+        <w:rPr>
+          <w:rFonts w:ascii="Times New Roman" w:hAnsi="Times New Roman"/>
+          <w:color w:val="000000"/>
+          <w:sz w:val="28"/>
+          <w:szCs w:val="28"/>
+          <w:lang w:val="en-US"/>
+        </w:rPr>
+        <w:t xml:space="preserve">                </w:t>
+      </w:r>
+      <w:proofErr w:type="spellStart"/>
+      <w:proofErr w:type="gramStart"/>
+      <w:r>
+        <w:rPr>
+          <w:rFonts w:ascii="Times New Roman" w:hAnsi="Times New Roman"/>
+          <w:color w:val="000000"/>
+          <w:sz w:val="28"/>
+          <w:szCs w:val="28"/>
+          <w:lang w:val="en-US"/>
+        </w:rPr>
+        <w:t>Console.Write</w:t>
+      </w:r>
+      <w:proofErr w:type="spellEnd"/>
+      <w:r>
+        <w:rPr>
+          <w:rFonts w:ascii="Times New Roman" w:hAnsi="Times New Roman"/>
+          <w:color w:val="000000"/>
+          <w:sz w:val="28"/>
+          <w:szCs w:val="28"/>
+          <w:lang w:val="en-US"/>
+        </w:rPr>
+        <w:t>(</w:t>
+      </w:r>
+      <w:proofErr w:type="gramEnd"/>
+      <w:r>
+        <w:rPr>
+          <w:rFonts w:ascii="Times New Roman" w:hAnsi="Times New Roman"/>
+          <w:color w:val="000000"/>
+          <w:sz w:val="28"/>
+          <w:szCs w:val="28"/>
+          <w:lang w:val="en-US"/>
+        </w:rPr>
+        <w:t>"-&gt;");</w:t>
+      </w:r>
+    </w:p>
+    <w:p>
+      <w:pPr>
+        <w:spacing w:after="0" w:line="259" w:lineRule="auto"/>
+        <w:rPr>
+          <w:rFonts w:ascii="Times New Roman" w:hAnsi="Times New Roman"/>
+          <w:color w:val="000000"/>
+          <w:sz w:val="28"/>
+          <w:szCs w:val="28"/>
+          <w:lang w:val="en-US"/>
+        </w:rPr>
+      </w:pPr>
+      <w:r>
+        <w:rPr>
+          <w:rFonts w:ascii="Times New Roman" w:hAnsi="Times New Roman"/>
+          <w:color w:val="000000"/>
+          <w:sz w:val="28"/>
+          <w:szCs w:val="28"/>
+          <w:lang w:val="en-US"/>
+        </w:rPr>
+        <w:t xml:space="preserve">                n = </w:t>
+      </w:r>
+      <w:proofErr w:type="gramStart"/>
+      <w:r>
+        <w:rPr>
+          <w:rFonts w:ascii="Times New Roman" w:hAnsi="Times New Roman"/>
+          <w:color w:val="000000"/>
+          <w:sz w:val="28"/>
+          <w:szCs w:val="28"/>
+          <w:lang w:val="en-US"/>
+        </w:rPr>
+        <w:t>Convert.ToInt32(</w:t>
+      </w:r>
+      <w:proofErr w:type="spellStart"/>
+      <w:proofErr w:type="gramEnd"/>
+      <w:r>
+        <w:rPr>
+          <w:rFonts w:ascii="Times New Roman" w:hAnsi="Times New Roman"/>
+          <w:color w:val="000000"/>
+          <w:sz w:val="28"/>
+          <w:szCs w:val="28"/>
+          <w:lang w:val="en-US"/>
+        </w:rPr>
+        <w:t>Console.ReadLine</w:t>
+      </w:r>
+      <w:proofErr w:type="spellEnd"/>
+      <w:r>
+        <w:rPr>
+          <w:rFonts w:ascii="Times New Roman" w:hAnsi="Times New Roman"/>
+          <w:color w:val="000000"/>
+          <w:sz w:val="28"/>
+          <w:szCs w:val="28"/>
+          <w:lang w:val="en-US"/>
+        </w:rPr>
+        <w:t>());</w:t>
+      </w:r>
+    </w:p>
+    <w:p>
+      <w:pPr>
+        <w:spacing w:after="0" w:line="259" w:lineRule="auto"/>
+        <w:rPr>
+          <w:rFonts w:ascii="Times New Roman" w:hAnsi="Times New Roman"/>
+          <w:color w:val="000000"/>
+          <w:sz w:val="28"/>
+          <w:szCs w:val="28"/>
+          <w:lang w:val="en-US"/>
+        </w:rPr>
+      </w:pPr>
+      <w:r>
+        <w:rPr>
+          <w:rFonts w:ascii="Times New Roman" w:hAnsi="Times New Roman"/>
+          <w:color w:val="000000"/>
+          <w:sz w:val="28"/>
+          <w:szCs w:val="28"/>
+          <w:lang w:val="en-US"/>
+        </w:rPr>
+        <w:t xml:space="preserve">                </w:t>
+      </w:r>
+      <w:proofErr w:type="gramStart"/>
+      <w:r>
+        <w:rPr>
+          <w:rFonts w:ascii="Times New Roman" w:hAnsi="Times New Roman"/>
+          <w:color w:val="000000"/>
+          <w:sz w:val="28"/>
+          <w:szCs w:val="28"/>
+          <w:lang w:val="en-US"/>
+        </w:rPr>
+        <w:t>if</w:t>
+      </w:r>
+      <w:proofErr w:type="gramEnd"/>
+      <w:r>
+        <w:rPr>
+          <w:rFonts w:ascii="Times New Roman" w:hAnsi="Times New Roman"/>
+          <w:color w:val="000000"/>
+          <w:sz w:val="28"/>
+          <w:szCs w:val="28"/>
+          <w:lang w:val="en-US"/>
+        </w:rPr>
+        <w:t xml:space="preserve"> (n &gt; m)</w:t>
+      </w:r>
+    </w:p>
+    <w:p>
+      <w:pPr>
+        <w:spacing w:after="0" w:line="259" w:lineRule="auto"/>
+        <w:rPr>
+          <w:rFonts w:ascii="Times New Roman" w:hAnsi="Times New Roman"/>
+          <w:color w:val="000000"/>
+          <w:sz w:val="28"/>
+          <w:szCs w:val="28"/>
+          <w:lang w:val="en-US"/>
+        </w:rPr>
+      </w:pPr>
+      <w:r>
+        <w:rPr>
+          <w:rFonts w:ascii="Times New Roman" w:hAnsi="Times New Roman"/>
+          <w:color w:val="000000"/>
+          <w:sz w:val="28"/>
+          <w:szCs w:val="28"/>
+          <w:lang w:val="en-US"/>
+        </w:rPr>
+        <w:t xml:space="preserve">                {</w:t>
+      </w:r>
+    </w:p>
+    <w:p>
+      <w:pPr>
+        <w:spacing w:after="0" w:line="259" w:lineRule="auto"/>
+        <w:rPr>
+          <w:rFonts w:ascii="Times New Roman" w:hAnsi="Times New Roman"/>
+          <w:color w:val="000000"/>
+          <w:sz w:val="28"/>
+          <w:szCs w:val="28"/>
+          <w:lang w:val="en-US"/>
+        </w:rPr>
+      </w:pPr>
+      <w:r>
+        <w:rPr>
+          <w:rFonts w:ascii="Times New Roman" w:hAnsi="Times New Roman"/>
+          <w:color w:val="000000"/>
+          <w:sz w:val="28"/>
+          <w:szCs w:val="28"/>
+          <w:lang w:val="en-US"/>
+        </w:rPr>
+        <w:t xml:space="preserve">                    m = n;</w:t>
+      </w:r>
+    </w:p>
+    <w:p>
+      <w:pPr>
+        <w:spacing w:after="0" w:line="259" w:lineRule="auto"/>
+        <w:rPr>
+          <w:rFonts w:ascii="Times New Roman" w:hAnsi="Times New Roman"/>
+          <w:color w:val="000000"/>
+          <w:sz w:val="28"/>
+          <w:szCs w:val="28"/>
+          <w:lang w:val="en-US"/>
+        </w:rPr>
+      </w:pPr>
+      <w:r>
+        <w:rPr>
+          <w:rFonts w:ascii="Times New Roman" w:hAnsi="Times New Roman"/>
+          <w:color w:val="000000"/>
+          <w:sz w:val="28"/>
+          <w:szCs w:val="28"/>
+          <w:lang w:val="en-US"/>
+        </w:rPr>
+        <w:t xml:space="preserve">                }</w:t>
+      </w:r>
+    </w:p>
+    <w:p>
+      <w:pPr>
+        <w:spacing w:after="0" w:line="259" w:lineRule="auto"/>
+        <w:rPr>
+          <w:rFonts w:ascii="Times New Roman" w:hAnsi="Times New Roman"/>
+          <w:color w:val="000000"/>
+          <w:sz w:val="28"/>
+          <w:szCs w:val="28"/>
+          <w:lang w:val="en-US"/>
+        </w:rPr>
+      </w:pPr>
+      <w:r>
+        <w:rPr>
+          <w:rFonts w:ascii="Times New Roman" w:hAnsi="Times New Roman"/>
+          <w:color w:val="000000"/>
+          <w:sz w:val="28"/>
+          <w:szCs w:val="28"/>
+          <w:lang w:val="en-US"/>
+        </w:rPr>
+        <w:t xml:space="preserve">            }</w:t>
+      </w:r>
+    </w:p>
+    <w:p>
+      <w:pPr>
+        <w:spacing w:after="0" w:line="259" w:lineRule="auto"/>
+        <w:rPr>
+          <w:rFonts w:ascii="Times New Roman" w:hAnsi="Times New Roman"/>
+          <w:color w:val="000000"/>
+          <w:sz w:val="28"/>
+          <w:szCs w:val="28"/>
+          <w:lang w:val="en-US"/>
+        </w:rPr>
+      </w:pPr>
+      <w:r>
+        <w:rPr>
+          <w:rFonts w:ascii="Times New Roman" w:hAnsi="Times New Roman"/>
+          <w:color w:val="000000"/>
+          <w:sz w:val="28"/>
+          <w:szCs w:val="28"/>
+          <w:lang w:val="en-US"/>
+        </w:rPr>
+        <w:t xml:space="preserve">            </w:t>
+      </w:r>
+      <w:proofErr w:type="gramStart"/>
+      <w:r>
+        <w:rPr>
+          <w:rFonts w:ascii="Times New Roman" w:hAnsi="Times New Roman"/>
+          <w:color w:val="000000"/>
+          <w:sz w:val="28"/>
+          <w:szCs w:val="28"/>
+          <w:lang w:val="en-US"/>
+        </w:rPr>
+        <w:t>while</w:t>
+      </w:r>
+      <w:proofErr w:type="gramEnd"/>
+      <w:r>
+        <w:rPr>
+          <w:rFonts w:ascii="Times New Roman" w:hAnsi="Times New Roman"/>
+          <w:color w:val="000000"/>
+          <w:sz w:val="28"/>
+          <w:szCs w:val="28"/>
+          <w:lang w:val="en-US"/>
+        </w:rPr>
+        <w:t xml:space="preserve"> (n &gt; 0);</w:t>
+      </w:r>
+    </w:p>
+    <w:p>
+      <w:pPr>
+        <w:spacing w:after="0" w:line="259" w:lineRule="auto"/>
+        <w:rPr>
+          <w:rFonts w:ascii="Times New Roman" w:hAnsi="Times New Roman"/>
+          <w:color w:val="000000"/>
+          <w:sz w:val="28"/>
+          <w:szCs w:val="28"/>
+        </w:rPr>
+      </w:pPr>
+      <w:r>
+        <w:rPr>
+          <w:rFonts w:ascii="Times New Roman" w:hAnsi="Times New Roman"/>
+          <w:color w:val="000000"/>
+          <w:sz w:val="28"/>
+          <w:szCs w:val="28"/>
+          <w:lang w:val="en-US"/>
+        </w:rPr>
+        <w:t xml:space="preserve">            </w:t>
+      </w:r>
+      <w:proofErr w:type="spellStart"/>
+      <w:r>
+        <w:rPr>
+          <w:rFonts w:ascii="Times New Roman" w:hAnsi="Times New Roman"/>
+          <w:color w:val="000000"/>
+          <w:sz w:val="28"/>
+          <w:szCs w:val="28"/>
+        </w:rPr>
+        <w:t>Console.WriteLine</w:t>
+      </w:r>
+      <w:proofErr w:type="spellEnd"/>
+      <w:r>
+        <w:rPr>
+          <w:rFonts w:ascii="Times New Roman" w:hAnsi="Times New Roman"/>
+          <w:color w:val="000000"/>
+          <w:sz w:val="28"/>
+          <w:szCs w:val="28"/>
+        </w:rPr>
+        <w:t>("Максимальное число: " + m);</w:t>
+      </w:r>
+    </w:p>
+    <w:p>
+      <w:pPr>
+        <w:spacing w:after="0" w:line="259" w:lineRule="auto"/>
+        <w:rPr>
+          <w:rFonts w:ascii="Times New Roman" w:hAnsi="Times New Roman"/>
+          <w:color w:val="000000"/>
+          <w:sz w:val="28"/>
+          <w:szCs w:val="28"/>
+          <w:lang w:val="en-US"/>
+        </w:rPr>
+      </w:pPr>
+      <w:r>
+        <w:rPr>
+          <w:rFonts w:ascii="Times New Roman" w:hAnsi="Times New Roman"/>
+          <w:color w:val="000000"/>
+          <w:sz w:val="28"/>
+          <w:szCs w:val="28"/>
+        </w:rPr>
+        <w:t xml:space="preserve">            </w:t>
+      </w:r>
+      <w:proofErr w:type="spellStart"/>
+      <w:proofErr w:type="gramStart"/>
+      <w:r>
+        <w:rPr>
+          <w:rFonts w:ascii="Times New Roman" w:hAnsi="Times New Roman"/>
+          <w:color w:val="000000"/>
+          <w:sz w:val="28"/>
+          <w:szCs w:val="28"/>
+          <w:lang w:val="en-US"/>
+        </w:rPr>
+        <w:t>Console.WriteLine</w:t>
+      </w:r>
+      <w:proofErr w:type="spellEnd"/>
+      <w:r>
+        <w:rPr>
+          <w:rFonts w:ascii="Times New Roman" w:hAnsi="Times New Roman"/>
+          <w:color w:val="000000"/>
+          <w:sz w:val="28"/>
+          <w:szCs w:val="28"/>
+          <w:lang w:val="en-US"/>
+        </w:rPr>
+        <w:t>(</w:t>
+      </w:r>
+      <w:proofErr w:type="gramEnd"/>
+      <w:r>
+        <w:rPr>
+          <w:rFonts w:ascii="Times New Roman" w:hAnsi="Times New Roman"/>
+          <w:color w:val="000000"/>
+          <w:sz w:val="28"/>
+          <w:szCs w:val="28"/>
+          <w:lang w:val="en-US"/>
+        </w:rPr>
+        <w:t>"</w:t>
+      </w:r>
+      <w:r>
+        <w:rPr>
+          <w:rFonts w:ascii="Times New Roman" w:hAnsi="Times New Roman"/>
+          <w:color w:val="000000"/>
+          <w:sz w:val="28"/>
+          <w:szCs w:val="28"/>
+        </w:rPr>
+        <w:t>Нажмите</w:t>
+      </w:r>
+      <w:r>
+        <w:rPr>
+          <w:rFonts w:ascii="Times New Roman" w:hAnsi="Times New Roman"/>
+          <w:color w:val="000000"/>
+          <w:sz w:val="28"/>
+          <w:szCs w:val="28"/>
+          <w:lang w:val="en-US"/>
+        </w:rPr>
+        <w:t xml:space="preserve"> </w:t>
+      </w:r>
+      <w:r>
+        <w:rPr>
+          <w:rFonts w:ascii="Times New Roman" w:hAnsi="Times New Roman"/>
+          <w:color w:val="000000"/>
+          <w:sz w:val="28"/>
+          <w:szCs w:val="28"/>
+        </w:rPr>
+        <w:t>ВВОД</w:t>
+      </w:r>
+      <w:r>
+        <w:rPr>
+          <w:rFonts w:ascii="Times New Roman" w:hAnsi="Times New Roman"/>
+          <w:color w:val="000000"/>
+          <w:sz w:val="28"/>
+          <w:szCs w:val="28"/>
+          <w:lang w:val="en-US"/>
+        </w:rPr>
+        <w:t xml:space="preserve"> ");</w:t>
+      </w:r>
+    </w:p>
+    <w:p>
+      <w:pPr>
+        <w:spacing w:after="0" w:line="259" w:lineRule="auto"/>
+        <w:rPr>
+          <w:rFonts w:ascii="Times New Roman" w:hAnsi="Times New Roman"/>
+          <w:color w:val="000000"/>
+          <w:sz w:val="28"/>
+          <w:szCs w:val="28"/>
+          <w:lang w:val="en-US"/>
+        </w:rPr>
+      </w:pPr>
+      <w:r>
+        <w:rPr>
+          <w:rFonts w:ascii="Times New Roman" w:hAnsi="Times New Roman"/>
+          <w:color w:val="000000"/>
+          <w:sz w:val="28"/>
+          <w:szCs w:val="28"/>
+          <w:lang w:val="en-US"/>
+        </w:rPr>
+        <w:t xml:space="preserve">            </w:t>
+      </w:r>
+      <w:proofErr w:type="spellStart"/>
+      <w:proofErr w:type="gramStart"/>
+      <w:r>
+        <w:rPr>
+          <w:rFonts w:ascii="Times New Roman" w:hAnsi="Times New Roman"/>
+          <w:color w:val="000000"/>
+          <w:sz w:val="28"/>
+          <w:szCs w:val="28"/>
+          <w:lang w:val="en-US"/>
+        </w:rPr>
+        <w:t>Console.ReadLine</w:t>
+      </w:r>
+      <w:proofErr w:type="spellEnd"/>
+      <w:r>
+        <w:rPr>
+          <w:rFonts w:ascii="Times New Roman" w:hAnsi="Times New Roman"/>
+          <w:color w:val="000000"/>
+          <w:sz w:val="28"/>
+          <w:szCs w:val="28"/>
+          <w:lang w:val="en-US"/>
+        </w:rPr>
+        <w:t>(</w:t>
+      </w:r>
+      <w:proofErr w:type="gramEnd"/>
+      <w:r>
+        <w:rPr>
+          <w:rFonts w:ascii="Times New Roman" w:hAnsi="Times New Roman"/>
+          <w:color w:val="000000"/>
+          <w:sz w:val="28"/>
+          <w:szCs w:val="28"/>
+          <w:lang w:val="en-US"/>
+        </w:rPr>
+        <w:t>);</w:t>
+      </w:r>
+    </w:p>
+    <w:p>
+      <w:pPr>
+        <w:spacing w:after="0" w:line="259" w:lineRule="auto"/>
+        <w:rPr>
+          <w:rFonts w:ascii="Times New Roman" w:hAnsi="Times New Roman"/>
+          <w:color w:val="000000"/>
+          <w:sz w:val="28"/>
+          <w:szCs w:val="28"/>
+        </w:rPr>
+      </w:pPr>
+      <w:r>
+        <w:rPr>
+          <w:rFonts w:ascii="Times New Roman" w:hAnsi="Times New Roman"/>
+          <w:color w:val="000000"/>
+          <w:sz w:val="28"/>
+          <w:szCs w:val="28"/>
+          <w:lang w:val="en-US"/>
+        </w:rPr>
+        <w:t xml:space="preserve">        </w:t>
+      </w:r>
+      <w:r>
+        <w:rPr>
+          <w:rFonts w:ascii="Times New Roman" w:hAnsi="Times New Roman"/>
+          <w:color w:val="000000"/>
+          <w:sz w:val="28"/>
+          <w:szCs w:val="28"/>
+        </w:rPr>
+        <w:t>}</w:t>
+      </w:r>
+    </w:p>
+    <w:p>
+      <w:pPr>
+        <w:spacing w:after="0" w:line="259" w:lineRule="auto"/>
+        <w:rPr>
+          <w:rFonts w:ascii="Times New Roman" w:hAnsi="Times New Roman"/>
+          <w:color w:val="000000"/>
+          <w:sz w:val="28"/>
+          <w:szCs w:val="28"/>
+        </w:rPr>
+      </w:pPr>
+      <w:r>
+        <w:rPr>
+          <w:rFonts w:ascii="Times New Roman" w:hAnsi="Times New Roman"/>
+          <w:color w:val="000000"/>
+          <w:sz w:val="28"/>
+          <w:szCs w:val="28"/>
+        </w:rPr>
+        <w:t xml:space="preserve">    }</w:t>
+      </w:r>
+    </w:p>
+    <w:p>
+      <w:pPr>
+        <w:spacing w:after="0" w:line="259" w:lineRule="auto"/>
+        <w:rPr>
+          <w:rFonts w:ascii="Times New Roman" w:hAnsi="Times New Roman"/>
+          <w:color w:val="000000"/>
+          <w:sz w:val="28"/>
+          <w:szCs w:val="28"/>
+        </w:rPr>
+      </w:pPr>
+      <w:r>
+        <w:rPr>
+          <w:rFonts w:ascii="Times New Roman" w:hAnsi="Times New Roman"/>
+          <w:color w:val="000000"/>
+          <w:sz w:val="28"/>
+          <w:szCs w:val="28"/>
+        </w:rPr>
+        <w:t>}</w:t>
+      </w:r>
     </w:p>
     <w:p>
       <w:pPr>
@@ -17903,6 +19185,153 @@
           <w:szCs w:val="28"/>
         </w:rPr>
       </w:pPr>
+    </w:p>
+    <w:p>
+      <w:pPr>
+        <w:spacing w:after="160" w:line="259" w:lineRule="auto"/>
+        <w:rPr>
+          <w:rFonts w:ascii="Times New Roman" w:hAnsi="Times New Roman"/>
+          <w:sz w:val="28"/>
+          <w:szCs w:val="28"/>
+        </w:rPr>
+      </w:pPr>
+    </w:p>
+    <w:p>
+      <w:pPr>
+        <w:spacing w:after="160" w:line="259" w:lineRule="auto"/>
+        <w:rPr>
+          <w:rFonts w:ascii="Times New Roman" w:hAnsi="Times New Roman"/>
+          <w:sz w:val="28"/>
+          <w:szCs w:val="28"/>
+        </w:rPr>
+      </w:pPr>
+    </w:p>
+    <w:p>
+      <w:pPr>
+        <w:spacing w:after="160" w:line="259" w:lineRule="auto"/>
+        <w:rPr>
+          <w:rFonts w:ascii="Times New Roman" w:hAnsi="Times New Roman"/>
+          <w:b/>
+          <w:color w:val="000000"/>
+          <w:sz w:val="28"/>
+          <w:szCs w:val="28"/>
+        </w:rPr>
+      </w:pPr>
+      <w:r>
+        <w:rPr>
+          <w:rFonts w:ascii="Times New Roman" w:hAnsi="Times New Roman"/>
+          <w:b/>
+          <w:color w:val="000000"/>
+          <w:sz w:val="28"/>
+          <w:szCs w:val="28"/>
+        </w:rPr>
+        <w:t>Блок-схема алгоритма решения задачи.</w:t>
+      </w:r>
+    </w:p>
+    <w:p>
+      <w:pPr>
+        <w:spacing w:after="160" w:line="259" w:lineRule="auto"/>
+        <w:rPr>
+          <w:rFonts w:ascii="Times New Roman" w:hAnsi="Times New Roman"/>
+          <w:sz w:val="28"/>
+          <w:szCs w:val="28"/>
+        </w:rPr>
+      </w:pPr>
+    </w:p>
+    <w:p>
+      <w:pPr>
+        <w:spacing w:after="160" w:line="259" w:lineRule="auto"/>
+        <w:rPr>
+          <w:rFonts w:ascii="Times New Roman" w:hAnsi="Times New Roman"/>
+          <w:sz w:val="28"/>
+          <w:szCs w:val="28"/>
+        </w:rPr>
+      </w:pPr>
+    </w:p>
+    <w:p>
+      <w:pPr>
+        <w:spacing w:after="160" w:line="259" w:lineRule="auto"/>
+        <w:rPr>
+          <w:rFonts w:ascii="Times New Roman" w:hAnsi="Times New Roman"/>
+          <w:sz w:val="28"/>
+          <w:szCs w:val="28"/>
+        </w:rPr>
+      </w:pPr>
+    </w:p>
+    <w:p>
+      <w:pPr>
+        <w:spacing w:after="160" w:line="259" w:lineRule="auto"/>
+        <w:rPr>
+          <w:rFonts w:ascii="Times New Roman" w:hAnsi="Times New Roman"/>
+          <w:b/>
+          <w:sz w:val="28"/>
+          <w:szCs w:val="28"/>
+        </w:rPr>
+      </w:pPr>
+      <w:r>
+        <w:rPr>
+          <w:rFonts w:ascii="Times New Roman" w:hAnsi="Times New Roman"/>
+          <w:b/>
+          <w:sz w:val="28"/>
+          <w:szCs w:val="28"/>
+        </w:rPr>
+        <w:t>Те</w:t>
+      </w:r>
+      <w:proofErr w:type="gramStart"/>
+      <w:r>
+        <w:rPr>
+          <w:rFonts w:ascii="Times New Roman" w:hAnsi="Times New Roman"/>
+          <w:b/>
+          <w:sz w:val="28"/>
+          <w:szCs w:val="28"/>
+        </w:rPr>
+        <w:t>кст пр</w:t>
+      </w:r>
+      <w:proofErr w:type="gramEnd"/>
+      <w:r>
+        <w:rPr>
+          <w:rFonts w:ascii="Times New Roman" w:hAnsi="Times New Roman"/>
+          <w:b/>
+          <w:sz w:val="28"/>
+          <w:szCs w:val="28"/>
+        </w:rPr>
+        <w:t>ограммы.</w:t>
+      </w:r>
+    </w:p>
+    <w:p>
+      <w:pPr>
+        <w:spacing w:after="160" w:line="259" w:lineRule="auto"/>
+        <w:rPr>
+          <w:rFonts w:ascii="Times New Roman" w:hAnsi="Times New Roman"/>
+          <w:b/>
+          <w:sz w:val="28"/>
+          <w:szCs w:val="28"/>
+        </w:rPr>
+      </w:pPr>
+    </w:p>
+    <w:p>
+      <w:pPr>
+        <w:spacing w:after="160" w:line="259" w:lineRule="auto"/>
+        <w:rPr>
+          <w:rFonts w:ascii="Times New Roman" w:hAnsi="Times New Roman"/>
+          <w:b/>
+          <w:sz w:val="28"/>
+          <w:szCs w:val="28"/>
+        </w:rPr>
+      </w:pPr>
+    </w:p>
+    <w:p>
+      <w:pPr>
+        <w:spacing w:after="160" w:line="259" w:lineRule="auto"/>
+        <w:rPr>
+          <w:rFonts w:ascii="Times New Roman" w:hAnsi="Times New Roman"/>
+          <w:b/>
+          <w:sz w:val="28"/>
+          <w:szCs w:val="28"/>
+        </w:rPr>
+      </w:pPr>
+      <w:bookmarkStart w:id="11" w:name="_GoBack"/>
+      <w:bookmarkEnd w:id="11"/>
     </w:p>
     <w:p>
       <w:pPr>
@@ -18424,7 +19853,7 @@
           <w:rPr>
             <w:noProof/>
           </w:rPr>
-          <w:t>14</w:t>
+          <w:t>16</w:t>
         </w:r>
         <w:r>
           <w:fldChar w:fldCharType="end"/>
@@ -20416,7 +21845,7 @@
   <a:extraClrSchemeLst/>
   <a:extLst>
     <a:ext uri="{05A4C25C-085E-4340-85A3-A5531E510DB2}">
-      <thm15:themeFamily xmlns:thm15="http://schemas.microsoft.com/office/thememl/2012/main" xmlns="" name="Office Theme" id="{62F939B6-93AF-4DB8-9C6B-D6C7DFDC589F}" vid="{4A3C46E8-61CC-4603-A589-7422A47A8E4A}"/>
+      <thm15:themeFamily xmlns="" xmlns:thm15="http://schemas.microsoft.com/office/thememl/2012/main" name="Office Theme" id="{62F939B6-93AF-4DB8-9C6B-D6C7DFDC589F}" vid="{4A3C46E8-61CC-4603-A589-7422A47A8E4A}"/>
     </a:ext>
   </a:extLst>
 </a:theme>

</xml_diff>

<commit_message>
AUTO FROM WORK 26.08.2021 11:50:47,45
</commit_message>
<xml_diff>
--- a/2-kurs/2-1/Конструирование и языки/Листопадова/Контрольная работа 1 вариант 21.docx
+++ b/2-kurs/2-1/Конструирование и языки/Листопадова/Контрольная работа 1 вариант 21.docx
@@ -19300,6 +19300,2290 @@
     </w:p>
     <w:p>
       <w:pPr>
+        <w:spacing w:after="0" w:line="259" w:lineRule="auto"/>
+        <w:rPr>
+          <w:rFonts w:ascii="Times New Roman" w:hAnsi="Times New Roman"/>
+          <w:sz w:val="28"/>
+          <w:szCs w:val="28"/>
+          <w:lang w:val="en-US"/>
+        </w:rPr>
+      </w:pPr>
+      <w:proofErr w:type="gramStart"/>
+      <w:r>
+        <w:rPr>
+          <w:rFonts w:ascii="Times New Roman" w:hAnsi="Times New Roman"/>
+          <w:sz w:val="28"/>
+          <w:szCs w:val="28"/>
+          <w:lang w:val="en-US"/>
+        </w:rPr>
+        <w:t>using</w:t>
+      </w:r>
+      <w:proofErr w:type="gramEnd"/>
+      <w:r>
+        <w:rPr>
+          <w:rFonts w:ascii="Times New Roman" w:hAnsi="Times New Roman"/>
+          <w:sz w:val="28"/>
+          <w:szCs w:val="28"/>
+          <w:lang w:val="en-US"/>
+        </w:rPr>
+        <w:t xml:space="preserve"> System;</w:t>
+      </w:r>
+    </w:p>
+    <w:p>
+      <w:pPr>
+        <w:spacing w:after="0" w:line="259" w:lineRule="auto"/>
+        <w:rPr>
+          <w:rFonts w:ascii="Times New Roman" w:hAnsi="Times New Roman"/>
+          <w:sz w:val="28"/>
+          <w:szCs w:val="28"/>
+          <w:lang w:val="en-US"/>
+        </w:rPr>
+      </w:pPr>
+      <w:proofErr w:type="gramStart"/>
+      <w:r>
+        <w:rPr>
+          <w:rFonts w:ascii="Times New Roman" w:hAnsi="Times New Roman"/>
+          <w:sz w:val="28"/>
+          <w:szCs w:val="28"/>
+          <w:lang w:val="en-US"/>
+        </w:rPr>
+        <w:t>using</w:t>
+      </w:r>
+      <w:proofErr w:type="gramEnd"/>
+      <w:r>
+        <w:rPr>
+          <w:rFonts w:ascii="Times New Roman" w:hAnsi="Times New Roman"/>
+          <w:sz w:val="28"/>
+          <w:szCs w:val="28"/>
+          <w:lang w:val="en-US"/>
+        </w:rPr>
+        <w:t xml:space="preserve"> </w:t>
+      </w:r>
+      <w:proofErr w:type="spellStart"/>
+      <w:r>
+        <w:rPr>
+          <w:rFonts w:ascii="Times New Roman" w:hAnsi="Times New Roman"/>
+          <w:sz w:val="28"/>
+          <w:szCs w:val="28"/>
+          <w:lang w:val="en-US"/>
+        </w:rPr>
+        <w:t>System.Collections.Generic</w:t>
+      </w:r>
+      <w:proofErr w:type="spellEnd"/>
+      <w:r>
+        <w:rPr>
+          <w:rFonts w:ascii="Times New Roman" w:hAnsi="Times New Roman"/>
+          <w:sz w:val="28"/>
+          <w:szCs w:val="28"/>
+          <w:lang w:val="en-US"/>
+        </w:rPr>
+        <w:t>;</w:t>
+      </w:r>
+    </w:p>
+    <w:p>
+      <w:pPr>
+        <w:spacing w:after="0" w:line="259" w:lineRule="auto"/>
+        <w:rPr>
+          <w:rFonts w:ascii="Times New Roman" w:hAnsi="Times New Roman"/>
+          <w:sz w:val="28"/>
+          <w:szCs w:val="28"/>
+          <w:lang w:val="en-US"/>
+        </w:rPr>
+      </w:pPr>
+      <w:proofErr w:type="gramStart"/>
+      <w:r>
+        <w:rPr>
+          <w:rFonts w:ascii="Times New Roman" w:hAnsi="Times New Roman"/>
+          <w:sz w:val="28"/>
+          <w:szCs w:val="28"/>
+          <w:lang w:val="en-US"/>
+        </w:rPr>
+        <w:t>using</w:t>
+      </w:r>
+      <w:proofErr w:type="gramEnd"/>
+      <w:r>
+        <w:rPr>
+          <w:rFonts w:ascii="Times New Roman" w:hAnsi="Times New Roman"/>
+          <w:sz w:val="28"/>
+          <w:szCs w:val="28"/>
+          <w:lang w:val="en-US"/>
+        </w:rPr>
+        <w:t xml:space="preserve"> </w:t>
+      </w:r>
+      <w:proofErr w:type="spellStart"/>
+      <w:r>
+        <w:rPr>
+          <w:rFonts w:ascii="Times New Roman" w:hAnsi="Times New Roman"/>
+          <w:sz w:val="28"/>
+          <w:szCs w:val="28"/>
+          <w:lang w:val="en-US"/>
+        </w:rPr>
+        <w:t>System.Linq</w:t>
+      </w:r>
+      <w:proofErr w:type="spellEnd"/>
+      <w:r>
+        <w:rPr>
+          <w:rFonts w:ascii="Times New Roman" w:hAnsi="Times New Roman"/>
+          <w:sz w:val="28"/>
+          <w:szCs w:val="28"/>
+          <w:lang w:val="en-US"/>
+        </w:rPr>
+        <w:t>;</w:t>
+      </w:r>
+    </w:p>
+    <w:p>
+      <w:pPr>
+        <w:spacing w:after="0" w:line="259" w:lineRule="auto"/>
+        <w:rPr>
+          <w:rFonts w:ascii="Times New Roman" w:hAnsi="Times New Roman"/>
+          <w:sz w:val="28"/>
+          <w:szCs w:val="28"/>
+          <w:lang w:val="en-US"/>
+        </w:rPr>
+      </w:pPr>
+      <w:proofErr w:type="gramStart"/>
+      <w:r>
+        <w:rPr>
+          <w:rFonts w:ascii="Times New Roman" w:hAnsi="Times New Roman"/>
+          <w:sz w:val="28"/>
+          <w:szCs w:val="28"/>
+          <w:lang w:val="en-US"/>
+        </w:rPr>
+        <w:t>using</w:t>
+      </w:r>
+      <w:proofErr w:type="gramEnd"/>
+      <w:r>
+        <w:rPr>
+          <w:rFonts w:ascii="Times New Roman" w:hAnsi="Times New Roman"/>
+          <w:sz w:val="28"/>
+          <w:szCs w:val="28"/>
+          <w:lang w:val="en-US"/>
+        </w:rPr>
+        <w:t xml:space="preserve"> </w:t>
+      </w:r>
+      <w:proofErr w:type="spellStart"/>
+      <w:r>
+        <w:rPr>
+          <w:rFonts w:ascii="Times New Roman" w:hAnsi="Times New Roman"/>
+          <w:sz w:val="28"/>
+          <w:szCs w:val="28"/>
+          <w:lang w:val="en-US"/>
+        </w:rPr>
+        <w:t>System.Text</w:t>
+      </w:r>
+      <w:proofErr w:type="spellEnd"/>
+      <w:r>
+        <w:rPr>
+          <w:rFonts w:ascii="Times New Roman" w:hAnsi="Times New Roman"/>
+          <w:sz w:val="28"/>
+          <w:szCs w:val="28"/>
+          <w:lang w:val="en-US"/>
+        </w:rPr>
+        <w:t>;</w:t>
+      </w:r>
+    </w:p>
+    <w:p>
+      <w:pPr>
+        <w:spacing w:after="0" w:line="259" w:lineRule="auto"/>
+        <w:rPr>
+          <w:rFonts w:ascii="Times New Roman" w:hAnsi="Times New Roman"/>
+          <w:sz w:val="28"/>
+          <w:szCs w:val="28"/>
+          <w:lang w:val="en-US"/>
+        </w:rPr>
+      </w:pPr>
+      <w:proofErr w:type="gramStart"/>
+      <w:r>
+        <w:rPr>
+          <w:rFonts w:ascii="Times New Roman" w:hAnsi="Times New Roman"/>
+          <w:sz w:val="28"/>
+          <w:szCs w:val="28"/>
+          <w:lang w:val="en-US"/>
+        </w:rPr>
+        <w:t>using</w:t>
+      </w:r>
+      <w:proofErr w:type="gramEnd"/>
+      <w:r>
+        <w:rPr>
+          <w:rFonts w:ascii="Times New Roman" w:hAnsi="Times New Roman"/>
+          <w:sz w:val="28"/>
+          <w:szCs w:val="28"/>
+          <w:lang w:val="en-US"/>
+        </w:rPr>
+        <w:t xml:space="preserve"> </w:t>
+      </w:r>
+      <w:proofErr w:type="spellStart"/>
+      <w:r>
+        <w:rPr>
+          <w:rFonts w:ascii="Times New Roman" w:hAnsi="Times New Roman"/>
+          <w:sz w:val="28"/>
+          <w:szCs w:val="28"/>
+          <w:lang w:val="en-US"/>
+        </w:rPr>
+        <w:t>System.Threading.Tasks</w:t>
+      </w:r>
+      <w:proofErr w:type="spellEnd"/>
+      <w:r>
+        <w:rPr>
+          <w:rFonts w:ascii="Times New Roman" w:hAnsi="Times New Roman"/>
+          <w:sz w:val="28"/>
+          <w:szCs w:val="28"/>
+          <w:lang w:val="en-US"/>
+        </w:rPr>
+        <w:t>;</w:t>
+      </w:r>
+    </w:p>
+    <w:p>
+      <w:pPr>
+        <w:spacing w:after="0" w:line="259" w:lineRule="auto"/>
+        <w:rPr>
+          <w:rFonts w:ascii="Times New Roman" w:hAnsi="Times New Roman"/>
+          <w:sz w:val="28"/>
+          <w:szCs w:val="28"/>
+          <w:lang w:val="en-US"/>
+        </w:rPr>
+      </w:pPr>
+    </w:p>
+    <w:p>
+      <w:pPr>
+        <w:spacing w:after="0" w:line="259" w:lineRule="auto"/>
+        <w:rPr>
+          <w:rFonts w:ascii="Times New Roman" w:hAnsi="Times New Roman"/>
+          <w:sz w:val="28"/>
+          <w:szCs w:val="28"/>
+          <w:lang w:val="en-US"/>
+        </w:rPr>
+      </w:pPr>
+      <w:proofErr w:type="gramStart"/>
+      <w:r>
+        <w:rPr>
+          <w:rFonts w:ascii="Times New Roman" w:hAnsi="Times New Roman"/>
+          <w:sz w:val="28"/>
+          <w:szCs w:val="28"/>
+          <w:lang w:val="en-US"/>
+        </w:rPr>
+        <w:t>namespace</w:t>
+      </w:r>
+      <w:proofErr w:type="gramEnd"/>
+      <w:r>
+        <w:rPr>
+          <w:rFonts w:ascii="Times New Roman" w:hAnsi="Times New Roman"/>
+          <w:sz w:val="28"/>
+          <w:szCs w:val="28"/>
+          <w:lang w:val="en-US"/>
+        </w:rPr>
+        <w:t xml:space="preserve"> ConsoleApp84</w:t>
+      </w:r>
+    </w:p>
+    <w:p>
+      <w:pPr>
+        <w:spacing w:after="0" w:line="259" w:lineRule="auto"/>
+        <w:rPr>
+          <w:rFonts w:ascii="Times New Roman" w:hAnsi="Times New Roman"/>
+          <w:sz w:val="28"/>
+          <w:szCs w:val="28"/>
+          <w:lang w:val="en-US"/>
+        </w:rPr>
+      </w:pPr>
+      <w:r>
+        <w:rPr>
+          <w:rFonts w:ascii="Times New Roman" w:hAnsi="Times New Roman"/>
+          <w:sz w:val="28"/>
+          <w:szCs w:val="28"/>
+          <w:lang w:val="en-US"/>
+        </w:rPr>
+        <w:t>{</w:t>
+      </w:r>
+    </w:p>
+    <w:p>
+      <w:pPr>
+        <w:spacing w:after="0" w:line="259" w:lineRule="auto"/>
+        <w:rPr>
+          <w:rFonts w:ascii="Times New Roman" w:hAnsi="Times New Roman"/>
+          <w:sz w:val="28"/>
+          <w:szCs w:val="28"/>
+          <w:lang w:val="en-US"/>
+        </w:rPr>
+      </w:pPr>
+      <w:r>
+        <w:rPr>
+          <w:rFonts w:ascii="Times New Roman" w:hAnsi="Times New Roman"/>
+          <w:sz w:val="28"/>
+          <w:szCs w:val="28"/>
+          <w:lang w:val="en-US"/>
+        </w:rPr>
+        <w:t xml:space="preserve">    </w:t>
+      </w:r>
+      <w:proofErr w:type="gramStart"/>
+      <w:r>
+        <w:rPr>
+          <w:rFonts w:ascii="Times New Roman" w:hAnsi="Times New Roman"/>
+          <w:sz w:val="28"/>
+          <w:szCs w:val="28"/>
+          <w:lang w:val="en-US"/>
+        </w:rPr>
+        <w:t>class</w:t>
+      </w:r>
+      <w:proofErr w:type="gramEnd"/>
+      <w:r>
+        <w:rPr>
+          <w:rFonts w:ascii="Times New Roman" w:hAnsi="Times New Roman"/>
+          <w:sz w:val="28"/>
+          <w:szCs w:val="28"/>
+          <w:lang w:val="en-US"/>
+        </w:rPr>
+        <w:t xml:space="preserve"> Program</w:t>
+      </w:r>
+    </w:p>
+    <w:p>
+      <w:pPr>
+        <w:spacing w:after="0" w:line="259" w:lineRule="auto"/>
+        <w:rPr>
+          <w:rFonts w:ascii="Times New Roman" w:hAnsi="Times New Roman"/>
+          <w:sz w:val="28"/>
+          <w:szCs w:val="28"/>
+          <w:lang w:val="en-US"/>
+        </w:rPr>
+      </w:pPr>
+      <w:r>
+        <w:rPr>
+          <w:rFonts w:ascii="Times New Roman" w:hAnsi="Times New Roman"/>
+          <w:sz w:val="28"/>
+          <w:szCs w:val="28"/>
+          <w:lang w:val="en-US"/>
+        </w:rPr>
+        <w:t xml:space="preserve">    {</w:t>
+      </w:r>
+    </w:p>
+    <w:p>
+      <w:pPr>
+        <w:spacing w:after="0" w:line="259" w:lineRule="auto"/>
+        <w:rPr>
+          <w:rFonts w:ascii="Times New Roman" w:hAnsi="Times New Roman"/>
+          <w:sz w:val="28"/>
+          <w:szCs w:val="28"/>
+          <w:lang w:val="en-US"/>
+        </w:rPr>
+      </w:pPr>
+      <w:r>
+        <w:rPr>
+          <w:rFonts w:ascii="Times New Roman" w:hAnsi="Times New Roman"/>
+          <w:sz w:val="28"/>
+          <w:szCs w:val="28"/>
+          <w:lang w:val="en-US"/>
+        </w:rPr>
+        <w:t xml:space="preserve">        </w:t>
+      </w:r>
+      <w:proofErr w:type="gramStart"/>
+      <w:r>
+        <w:rPr>
+          <w:rFonts w:ascii="Times New Roman" w:hAnsi="Times New Roman"/>
+          <w:sz w:val="28"/>
+          <w:szCs w:val="28"/>
+          <w:lang w:val="en-US"/>
+        </w:rPr>
+        <w:t>static</w:t>
+      </w:r>
+      <w:proofErr w:type="gramEnd"/>
+      <w:r>
+        <w:rPr>
+          <w:rFonts w:ascii="Times New Roman" w:hAnsi="Times New Roman"/>
+          <w:sz w:val="28"/>
+          <w:szCs w:val="28"/>
+          <w:lang w:val="en-US"/>
+        </w:rPr>
+        <w:t xml:space="preserve"> void Main(string[] </w:t>
+      </w:r>
+      <w:proofErr w:type="spellStart"/>
+      <w:r>
+        <w:rPr>
+          <w:rFonts w:ascii="Times New Roman" w:hAnsi="Times New Roman"/>
+          <w:sz w:val="28"/>
+          <w:szCs w:val="28"/>
+          <w:lang w:val="en-US"/>
+        </w:rPr>
+        <w:t>args</w:t>
+      </w:r>
+      <w:proofErr w:type="spellEnd"/>
+      <w:r>
+        <w:rPr>
+          <w:rFonts w:ascii="Times New Roman" w:hAnsi="Times New Roman"/>
+          <w:sz w:val="28"/>
+          <w:szCs w:val="28"/>
+          <w:lang w:val="en-US"/>
+        </w:rPr>
+        <w:t>)</w:t>
+      </w:r>
+    </w:p>
+    <w:p>
+      <w:pPr>
+        <w:spacing w:after="0" w:line="259" w:lineRule="auto"/>
+        <w:rPr>
+          <w:rFonts w:ascii="Times New Roman" w:hAnsi="Times New Roman"/>
+          <w:sz w:val="28"/>
+          <w:szCs w:val="28"/>
+          <w:lang w:val="en-US"/>
+        </w:rPr>
+      </w:pPr>
+      <w:r>
+        <w:rPr>
+          <w:rFonts w:ascii="Times New Roman" w:hAnsi="Times New Roman"/>
+          <w:sz w:val="28"/>
+          <w:szCs w:val="28"/>
+          <w:lang w:val="en-US"/>
+        </w:rPr>
+        <w:t xml:space="preserve">        {</w:t>
+      </w:r>
+    </w:p>
+    <w:p>
+      <w:pPr>
+        <w:spacing w:after="0" w:line="259" w:lineRule="auto"/>
+        <w:rPr>
+          <w:rFonts w:ascii="Times New Roman" w:hAnsi="Times New Roman"/>
+          <w:sz w:val="28"/>
+          <w:szCs w:val="28"/>
+          <w:lang w:val="en-US"/>
+        </w:rPr>
+      </w:pPr>
+      <w:r>
+        <w:rPr>
+          <w:rFonts w:ascii="Times New Roman" w:hAnsi="Times New Roman"/>
+          <w:sz w:val="28"/>
+          <w:szCs w:val="28"/>
+          <w:lang w:val="en-US"/>
+        </w:rPr>
+        <w:t xml:space="preserve">            </w:t>
+      </w:r>
+      <w:proofErr w:type="spellStart"/>
+      <w:proofErr w:type="gramStart"/>
+      <w:r>
+        <w:rPr>
+          <w:rFonts w:ascii="Times New Roman" w:hAnsi="Times New Roman"/>
+          <w:sz w:val="28"/>
+          <w:szCs w:val="28"/>
+          <w:lang w:val="en-US"/>
+        </w:rPr>
+        <w:t>const</w:t>
+      </w:r>
+      <w:proofErr w:type="spellEnd"/>
+      <w:proofErr w:type="gramEnd"/>
+      <w:r>
+        <w:rPr>
+          <w:rFonts w:ascii="Times New Roman" w:hAnsi="Times New Roman"/>
+          <w:sz w:val="28"/>
+          <w:szCs w:val="28"/>
+          <w:lang w:val="en-US"/>
+        </w:rPr>
+        <w:t xml:space="preserve"> </w:t>
+      </w:r>
+      <w:proofErr w:type="spellStart"/>
+      <w:r>
+        <w:rPr>
+          <w:rFonts w:ascii="Times New Roman" w:hAnsi="Times New Roman"/>
+          <w:sz w:val="28"/>
+          <w:szCs w:val="28"/>
+          <w:lang w:val="en-US"/>
+        </w:rPr>
+        <w:t>int</w:t>
+      </w:r>
+      <w:proofErr w:type="spellEnd"/>
+      <w:r>
+        <w:rPr>
+          <w:rFonts w:ascii="Times New Roman" w:hAnsi="Times New Roman"/>
+          <w:sz w:val="28"/>
+          <w:szCs w:val="28"/>
+          <w:lang w:val="en-US"/>
+        </w:rPr>
+        <w:t xml:space="preserve"> n = 2; //</w:t>
+      </w:r>
+      <w:r>
+        <w:rPr>
+          <w:rFonts w:ascii="Times New Roman" w:hAnsi="Times New Roman"/>
+          <w:sz w:val="28"/>
+          <w:szCs w:val="28"/>
+        </w:rPr>
+        <w:t>число</w:t>
+      </w:r>
+      <w:r>
+        <w:rPr>
+          <w:rFonts w:ascii="Times New Roman" w:hAnsi="Times New Roman"/>
+          <w:sz w:val="28"/>
+          <w:szCs w:val="28"/>
+          <w:lang w:val="en-US"/>
+        </w:rPr>
+        <w:t xml:space="preserve"> </w:t>
+      </w:r>
+      <w:r>
+        <w:rPr>
+          <w:rFonts w:ascii="Times New Roman" w:hAnsi="Times New Roman"/>
+          <w:sz w:val="28"/>
+          <w:szCs w:val="28"/>
+        </w:rPr>
+        <w:t>строк</w:t>
+      </w:r>
+    </w:p>
+    <w:p>
+      <w:pPr>
+        <w:spacing w:after="0" w:line="259" w:lineRule="auto"/>
+        <w:rPr>
+          <w:rFonts w:ascii="Times New Roman" w:hAnsi="Times New Roman"/>
+          <w:sz w:val="28"/>
+          <w:szCs w:val="28"/>
+          <w:lang w:val="en-US"/>
+        </w:rPr>
+      </w:pPr>
+      <w:r>
+        <w:rPr>
+          <w:rFonts w:ascii="Times New Roman" w:hAnsi="Times New Roman"/>
+          <w:sz w:val="28"/>
+          <w:szCs w:val="28"/>
+          <w:lang w:val="en-US"/>
+        </w:rPr>
+        <w:t xml:space="preserve">            </w:t>
+      </w:r>
+      <w:proofErr w:type="spellStart"/>
+      <w:proofErr w:type="gramStart"/>
+      <w:r>
+        <w:rPr>
+          <w:rFonts w:ascii="Times New Roman" w:hAnsi="Times New Roman"/>
+          <w:sz w:val="28"/>
+          <w:szCs w:val="28"/>
+          <w:lang w:val="en-US"/>
+        </w:rPr>
+        <w:t>const</w:t>
+      </w:r>
+      <w:proofErr w:type="spellEnd"/>
+      <w:proofErr w:type="gramEnd"/>
+      <w:r>
+        <w:rPr>
+          <w:rFonts w:ascii="Times New Roman" w:hAnsi="Times New Roman"/>
+          <w:sz w:val="28"/>
+          <w:szCs w:val="28"/>
+          <w:lang w:val="en-US"/>
+        </w:rPr>
+        <w:t xml:space="preserve"> </w:t>
+      </w:r>
+      <w:proofErr w:type="spellStart"/>
+      <w:r>
+        <w:rPr>
+          <w:rFonts w:ascii="Times New Roman" w:hAnsi="Times New Roman"/>
+          <w:sz w:val="28"/>
+          <w:szCs w:val="28"/>
+          <w:lang w:val="en-US"/>
+        </w:rPr>
+        <w:t>int</w:t>
+      </w:r>
+      <w:proofErr w:type="spellEnd"/>
+      <w:r>
+        <w:rPr>
+          <w:rFonts w:ascii="Times New Roman" w:hAnsi="Times New Roman"/>
+          <w:sz w:val="28"/>
+          <w:szCs w:val="28"/>
+          <w:lang w:val="en-US"/>
+        </w:rPr>
+        <w:t xml:space="preserve"> m = 3; //</w:t>
+      </w:r>
+      <w:r>
+        <w:rPr>
+          <w:rFonts w:ascii="Times New Roman" w:hAnsi="Times New Roman"/>
+          <w:sz w:val="28"/>
+          <w:szCs w:val="28"/>
+        </w:rPr>
+        <w:t>число</w:t>
+      </w:r>
+      <w:r>
+        <w:rPr>
+          <w:rFonts w:ascii="Times New Roman" w:hAnsi="Times New Roman"/>
+          <w:sz w:val="28"/>
+          <w:szCs w:val="28"/>
+          <w:lang w:val="en-US"/>
+        </w:rPr>
+        <w:t xml:space="preserve"> </w:t>
+      </w:r>
+      <w:r>
+        <w:rPr>
+          <w:rFonts w:ascii="Times New Roman" w:hAnsi="Times New Roman"/>
+          <w:sz w:val="28"/>
+          <w:szCs w:val="28"/>
+        </w:rPr>
+        <w:t>столбцов</w:t>
+      </w:r>
+    </w:p>
+    <w:p>
+      <w:pPr>
+        <w:spacing w:after="0" w:line="259" w:lineRule="auto"/>
+        <w:rPr>
+          <w:rFonts w:ascii="Times New Roman" w:hAnsi="Times New Roman"/>
+          <w:sz w:val="28"/>
+          <w:szCs w:val="28"/>
+          <w:lang w:val="en-US"/>
+        </w:rPr>
+      </w:pPr>
+      <w:r>
+        <w:rPr>
+          <w:rFonts w:ascii="Times New Roman" w:hAnsi="Times New Roman"/>
+          <w:sz w:val="28"/>
+          <w:szCs w:val="28"/>
+          <w:lang w:val="en-US"/>
+        </w:rPr>
+        <w:t xml:space="preserve">            </w:t>
+      </w:r>
+      <w:proofErr w:type="spellStart"/>
+      <w:proofErr w:type="gramStart"/>
+      <w:r>
+        <w:rPr>
+          <w:rFonts w:ascii="Times New Roman" w:hAnsi="Times New Roman"/>
+          <w:sz w:val="28"/>
+          <w:szCs w:val="28"/>
+          <w:lang w:val="en-US"/>
+        </w:rPr>
+        <w:t>int</w:t>
+      </w:r>
+      <w:proofErr w:type="spellEnd"/>
+      <w:r>
+        <w:rPr>
+          <w:rFonts w:ascii="Times New Roman" w:hAnsi="Times New Roman"/>
+          <w:sz w:val="28"/>
+          <w:szCs w:val="28"/>
+          <w:lang w:val="en-US"/>
+        </w:rPr>
+        <w:t>[</w:t>
+      </w:r>
+      <w:proofErr w:type="gramEnd"/>
+      <w:r>
+        <w:rPr>
+          <w:rFonts w:ascii="Times New Roman" w:hAnsi="Times New Roman"/>
+          <w:sz w:val="28"/>
+          <w:szCs w:val="28"/>
+          <w:lang w:val="en-US"/>
+        </w:rPr>
+        <w:t xml:space="preserve">,] A = new </w:t>
+      </w:r>
+      <w:proofErr w:type="spellStart"/>
+      <w:r>
+        <w:rPr>
+          <w:rFonts w:ascii="Times New Roman" w:hAnsi="Times New Roman"/>
+          <w:sz w:val="28"/>
+          <w:szCs w:val="28"/>
+          <w:lang w:val="en-US"/>
+        </w:rPr>
+        <w:t>int</w:t>
+      </w:r>
+      <w:proofErr w:type="spellEnd"/>
+      <w:r>
+        <w:rPr>
+          <w:rFonts w:ascii="Times New Roman" w:hAnsi="Times New Roman"/>
+          <w:sz w:val="28"/>
+          <w:szCs w:val="28"/>
+          <w:lang w:val="en-US"/>
+        </w:rPr>
+        <w:t>[n, m];//</w:t>
+      </w:r>
+      <w:r>
+        <w:rPr>
+          <w:rFonts w:ascii="Times New Roman" w:hAnsi="Times New Roman"/>
+          <w:sz w:val="28"/>
+          <w:szCs w:val="28"/>
+        </w:rPr>
+        <w:t>объявление</w:t>
+      </w:r>
+      <w:r>
+        <w:rPr>
+          <w:rFonts w:ascii="Times New Roman" w:hAnsi="Times New Roman"/>
+          <w:sz w:val="28"/>
+          <w:szCs w:val="28"/>
+          <w:lang w:val="en-US"/>
+        </w:rPr>
+        <w:t xml:space="preserve"> </w:t>
+      </w:r>
+      <w:r>
+        <w:rPr>
+          <w:rFonts w:ascii="Times New Roman" w:hAnsi="Times New Roman"/>
+          <w:sz w:val="28"/>
+          <w:szCs w:val="28"/>
+        </w:rPr>
+        <w:t>массива</w:t>
+      </w:r>
+    </w:p>
+    <w:p>
+      <w:pPr>
+        <w:spacing w:after="0" w:line="259" w:lineRule="auto"/>
+        <w:rPr>
+          <w:rFonts w:ascii="Times New Roman" w:hAnsi="Times New Roman"/>
+          <w:sz w:val="28"/>
+          <w:szCs w:val="28"/>
+          <w:lang w:val="en-US"/>
+        </w:rPr>
+      </w:pPr>
+      <w:r>
+        <w:rPr>
+          <w:rFonts w:ascii="Times New Roman" w:hAnsi="Times New Roman"/>
+          <w:sz w:val="28"/>
+          <w:szCs w:val="28"/>
+          <w:lang w:val="en-US"/>
+        </w:rPr>
+        <w:t xml:space="preserve">            </w:t>
+      </w:r>
+      <w:proofErr w:type="spellStart"/>
+      <w:proofErr w:type="gramStart"/>
+      <w:r>
+        <w:rPr>
+          <w:rFonts w:ascii="Times New Roman" w:hAnsi="Times New Roman"/>
+          <w:sz w:val="28"/>
+          <w:szCs w:val="28"/>
+          <w:lang w:val="en-US"/>
+        </w:rPr>
+        <w:t>Console.WriteLine</w:t>
+      </w:r>
+      <w:proofErr w:type="spellEnd"/>
+      <w:r>
+        <w:rPr>
+          <w:rFonts w:ascii="Times New Roman" w:hAnsi="Times New Roman"/>
+          <w:sz w:val="28"/>
+          <w:szCs w:val="28"/>
+          <w:lang w:val="en-US"/>
+        </w:rPr>
+        <w:t>(</w:t>
+      </w:r>
+      <w:proofErr w:type="gramEnd"/>
+      <w:r>
+        <w:rPr>
+          <w:rFonts w:ascii="Times New Roman" w:hAnsi="Times New Roman"/>
+          <w:sz w:val="28"/>
+          <w:szCs w:val="28"/>
+          <w:lang w:val="en-US"/>
+        </w:rPr>
+        <w:t>"</w:t>
+      </w:r>
+      <w:r>
+        <w:rPr>
+          <w:rFonts w:ascii="Times New Roman" w:hAnsi="Times New Roman"/>
+          <w:sz w:val="28"/>
+          <w:szCs w:val="28"/>
+        </w:rPr>
+        <w:t>Размер</w:t>
+      </w:r>
+      <w:r>
+        <w:rPr>
+          <w:rFonts w:ascii="Times New Roman" w:hAnsi="Times New Roman"/>
+          <w:sz w:val="28"/>
+          <w:szCs w:val="28"/>
+          <w:lang w:val="en-US"/>
+        </w:rPr>
+        <w:t xml:space="preserve"> </w:t>
+      </w:r>
+      <w:proofErr w:type="spellStart"/>
+      <w:r>
+        <w:rPr>
+          <w:rFonts w:ascii="Times New Roman" w:hAnsi="Times New Roman"/>
+          <w:sz w:val="28"/>
+          <w:szCs w:val="28"/>
+        </w:rPr>
+        <w:t>масива</w:t>
+      </w:r>
+      <w:proofErr w:type="spellEnd"/>
+      <w:r>
+        <w:rPr>
+          <w:rFonts w:ascii="Times New Roman" w:hAnsi="Times New Roman"/>
+          <w:sz w:val="28"/>
+          <w:szCs w:val="28"/>
+          <w:lang w:val="en-US"/>
+        </w:rPr>
+        <w:t>: [{0}x{1}]", n, m);</w:t>
+      </w:r>
+    </w:p>
+    <w:p>
+      <w:pPr>
+        <w:spacing w:after="0" w:line="259" w:lineRule="auto"/>
+        <w:rPr>
+          <w:rFonts w:ascii="Times New Roman" w:hAnsi="Times New Roman"/>
+          <w:sz w:val="28"/>
+          <w:szCs w:val="28"/>
+          <w:lang w:val="en-US"/>
+        </w:rPr>
+      </w:pPr>
+      <w:r>
+        <w:rPr>
+          <w:rFonts w:ascii="Times New Roman" w:hAnsi="Times New Roman"/>
+          <w:sz w:val="28"/>
+          <w:szCs w:val="28"/>
+          <w:lang w:val="en-US"/>
+        </w:rPr>
+        <w:t xml:space="preserve">            </w:t>
+      </w:r>
+      <w:proofErr w:type="gramStart"/>
+      <w:r>
+        <w:rPr>
+          <w:rFonts w:ascii="Times New Roman" w:hAnsi="Times New Roman"/>
+          <w:sz w:val="28"/>
+          <w:szCs w:val="28"/>
+          <w:lang w:val="en-US"/>
+        </w:rPr>
+        <w:t>for</w:t>
+      </w:r>
+      <w:proofErr w:type="gramEnd"/>
+      <w:r>
+        <w:rPr>
+          <w:rFonts w:ascii="Times New Roman" w:hAnsi="Times New Roman"/>
+          <w:sz w:val="28"/>
+          <w:szCs w:val="28"/>
+          <w:lang w:val="en-US"/>
+        </w:rPr>
+        <w:t xml:space="preserve"> (</w:t>
+      </w:r>
+      <w:proofErr w:type="spellStart"/>
+      <w:r>
+        <w:rPr>
+          <w:rFonts w:ascii="Times New Roman" w:hAnsi="Times New Roman"/>
+          <w:sz w:val="28"/>
+          <w:szCs w:val="28"/>
+          <w:lang w:val="en-US"/>
+        </w:rPr>
+        <w:t>int</w:t>
+      </w:r>
+      <w:proofErr w:type="spellEnd"/>
+      <w:r>
+        <w:rPr>
+          <w:rFonts w:ascii="Times New Roman" w:hAnsi="Times New Roman"/>
+          <w:sz w:val="28"/>
+          <w:szCs w:val="28"/>
+          <w:lang w:val="en-US"/>
+        </w:rPr>
+        <w:t xml:space="preserve"> i = 0; i &lt; n; i++)</w:t>
+      </w:r>
+    </w:p>
+    <w:p>
+      <w:pPr>
+        <w:spacing w:after="0" w:line="259" w:lineRule="auto"/>
+        <w:rPr>
+          <w:rFonts w:ascii="Times New Roman" w:hAnsi="Times New Roman"/>
+          <w:sz w:val="28"/>
+          <w:szCs w:val="28"/>
+          <w:lang w:val="en-US"/>
+        </w:rPr>
+      </w:pPr>
+      <w:r>
+        <w:rPr>
+          <w:rFonts w:ascii="Times New Roman" w:hAnsi="Times New Roman"/>
+          <w:sz w:val="28"/>
+          <w:szCs w:val="28"/>
+          <w:lang w:val="en-US"/>
+        </w:rPr>
+        <w:t xml:space="preserve">            {</w:t>
+      </w:r>
+    </w:p>
+    <w:p>
+      <w:pPr>
+        <w:spacing w:after="0" w:line="259" w:lineRule="auto"/>
+        <w:rPr>
+          <w:rFonts w:ascii="Times New Roman" w:hAnsi="Times New Roman"/>
+          <w:sz w:val="28"/>
+          <w:szCs w:val="28"/>
+          <w:lang w:val="en-US"/>
+        </w:rPr>
+      </w:pPr>
+      <w:r>
+        <w:rPr>
+          <w:rFonts w:ascii="Times New Roman" w:hAnsi="Times New Roman"/>
+          <w:sz w:val="28"/>
+          <w:szCs w:val="28"/>
+          <w:lang w:val="en-US"/>
+        </w:rPr>
+        <w:t xml:space="preserve">                </w:t>
+      </w:r>
+      <w:proofErr w:type="gramStart"/>
+      <w:r>
+        <w:rPr>
+          <w:rFonts w:ascii="Times New Roman" w:hAnsi="Times New Roman"/>
+          <w:sz w:val="28"/>
+          <w:szCs w:val="28"/>
+          <w:lang w:val="en-US"/>
+        </w:rPr>
+        <w:t>for</w:t>
+      </w:r>
+      <w:proofErr w:type="gramEnd"/>
+      <w:r>
+        <w:rPr>
+          <w:rFonts w:ascii="Times New Roman" w:hAnsi="Times New Roman"/>
+          <w:sz w:val="28"/>
+          <w:szCs w:val="28"/>
+          <w:lang w:val="en-US"/>
+        </w:rPr>
+        <w:t xml:space="preserve"> (</w:t>
+      </w:r>
+      <w:proofErr w:type="spellStart"/>
+      <w:r>
+        <w:rPr>
+          <w:rFonts w:ascii="Times New Roman" w:hAnsi="Times New Roman"/>
+          <w:sz w:val="28"/>
+          <w:szCs w:val="28"/>
+          <w:lang w:val="en-US"/>
+        </w:rPr>
+        <w:t>int</w:t>
+      </w:r>
+      <w:proofErr w:type="spellEnd"/>
+      <w:r>
+        <w:rPr>
+          <w:rFonts w:ascii="Times New Roman" w:hAnsi="Times New Roman"/>
+          <w:sz w:val="28"/>
+          <w:szCs w:val="28"/>
+          <w:lang w:val="en-US"/>
+        </w:rPr>
+        <w:t xml:space="preserve"> j = 0; j &lt; m; j++)</w:t>
+      </w:r>
+    </w:p>
+    <w:p>
+      <w:pPr>
+        <w:spacing w:after="0" w:line="259" w:lineRule="auto"/>
+        <w:rPr>
+          <w:rFonts w:ascii="Times New Roman" w:hAnsi="Times New Roman"/>
+          <w:sz w:val="28"/>
+          <w:szCs w:val="28"/>
+          <w:lang w:val="en-US"/>
+        </w:rPr>
+      </w:pPr>
+      <w:r>
+        <w:rPr>
+          <w:rFonts w:ascii="Times New Roman" w:hAnsi="Times New Roman"/>
+          <w:sz w:val="28"/>
+          <w:szCs w:val="28"/>
+          <w:lang w:val="en-US"/>
+        </w:rPr>
+        <w:t xml:space="preserve">                {</w:t>
+      </w:r>
+    </w:p>
+    <w:p>
+      <w:pPr>
+        <w:spacing w:after="0" w:line="259" w:lineRule="auto"/>
+        <w:rPr>
+          <w:rFonts w:ascii="Times New Roman" w:hAnsi="Times New Roman"/>
+          <w:sz w:val="28"/>
+          <w:szCs w:val="28"/>
+          <w:lang w:val="en-US"/>
+        </w:rPr>
+      </w:pPr>
+      <w:r>
+        <w:rPr>
+          <w:rFonts w:ascii="Times New Roman" w:hAnsi="Times New Roman"/>
+          <w:sz w:val="28"/>
+          <w:szCs w:val="28"/>
+          <w:lang w:val="en-US"/>
+        </w:rPr>
+        <w:t xml:space="preserve">                    </w:t>
+      </w:r>
+      <w:proofErr w:type="spellStart"/>
+      <w:proofErr w:type="gramStart"/>
+      <w:r>
+        <w:rPr>
+          <w:rFonts w:ascii="Times New Roman" w:hAnsi="Times New Roman"/>
+          <w:sz w:val="28"/>
+          <w:szCs w:val="28"/>
+          <w:lang w:val="en-US"/>
+        </w:rPr>
+        <w:t>Console.WriteLine</w:t>
+      </w:r>
+      <w:proofErr w:type="spellEnd"/>
+      <w:r>
+        <w:rPr>
+          <w:rFonts w:ascii="Times New Roman" w:hAnsi="Times New Roman"/>
+          <w:sz w:val="28"/>
+          <w:szCs w:val="28"/>
+          <w:lang w:val="en-US"/>
+        </w:rPr>
+        <w:t>(</w:t>
+      </w:r>
+      <w:proofErr w:type="gramEnd"/>
+      <w:r>
+        <w:rPr>
+          <w:rFonts w:ascii="Times New Roman" w:hAnsi="Times New Roman"/>
+          <w:sz w:val="28"/>
+          <w:szCs w:val="28"/>
+          <w:lang w:val="en-US"/>
+        </w:rPr>
+        <w:t>"</w:t>
+      </w:r>
+      <w:r>
+        <w:rPr>
+          <w:rFonts w:ascii="Times New Roman" w:hAnsi="Times New Roman"/>
+          <w:sz w:val="28"/>
+          <w:szCs w:val="28"/>
+        </w:rPr>
+        <w:t>Заполните</w:t>
+      </w:r>
+      <w:r>
+        <w:rPr>
+          <w:rFonts w:ascii="Times New Roman" w:hAnsi="Times New Roman"/>
+          <w:sz w:val="28"/>
+          <w:szCs w:val="28"/>
+          <w:lang w:val="en-US"/>
+        </w:rPr>
+        <w:t xml:space="preserve"> </w:t>
+      </w:r>
+      <w:r>
+        <w:rPr>
+          <w:rFonts w:ascii="Times New Roman" w:hAnsi="Times New Roman"/>
+          <w:sz w:val="28"/>
+          <w:szCs w:val="28"/>
+        </w:rPr>
+        <w:t>элемент</w:t>
+      </w:r>
+      <w:r>
+        <w:rPr>
+          <w:rFonts w:ascii="Times New Roman" w:hAnsi="Times New Roman"/>
+          <w:sz w:val="28"/>
+          <w:szCs w:val="28"/>
+          <w:lang w:val="en-US"/>
+        </w:rPr>
+        <w:t xml:space="preserve"> </w:t>
+      </w:r>
+      <w:r>
+        <w:rPr>
+          <w:rFonts w:ascii="Times New Roman" w:hAnsi="Times New Roman"/>
+          <w:sz w:val="28"/>
+          <w:szCs w:val="28"/>
+        </w:rPr>
+        <w:t>массива</w:t>
+      </w:r>
+      <w:r>
+        <w:rPr>
+          <w:rFonts w:ascii="Times New Roman" w:hAnsi="Times New Roman"/>
+          <w:sz w:val="28"/>
+          <w:szCs w:val="28"/>
+          <w:lang w:val="en-US"/>
+        </w:rPr>
+        <w:t xml:space="preserve"> A[{0},{1}]", i + 1, j + 1);</w:t>
+      </w:r>
+    </w:p>
+    <w:p>
+      <w:pPr>
+        <w:spacing w:after="0" w:line="259" w:lineRule="auto"/>
+        <w:rPr>
+          <w:rFonts w:ascii="Times New Roman" w:hAnsi="Times New Roman"/>
+          <w:sz w:val="28"/>
+          <w:szCs w:val="28"/>
+          <w:lang w:val="en-US"/>
+        </w:rPr>
+      </w:pPr>
+      <w:r>
+        <w:rPr>
+          <w:rFonts w:ascii="Times New Roman" w:hAnsi="Times New Roman"/>
+          <w:sz w:val="28"/>
+          <w:szCs w:val="28"/>
+          <w:lang w:val="en-US"/>
+        </w:rPr>
+        <w:t xml:space="preserve">                    </w:t>
+      </w:r>
+      <w:proofErr w:type="gramStart"/>
+      <w:r>
+        <w:rPr>
+          <w:rFonts w:ascii="Times New Roman" w:hAnsi="Times New Roman"/>
+          <w:sz w:val="28"/>
+          <w:szCs w:val="28"/>
+          <w:lang w:val="en-US"/>
+        </w:rPr>
+        <w:t>A[</w:t>
+      </w:r>
+      <w:proofErr w:type="gramEnd"/>
+      <w:r>
+        <w:rPr>
+          <w:rFonts w:ascii="Times New Roman" w:hAnsi="Times New Roman"/>
+          <w:sz w:val="28"/>
+          <w:szCs w:val="28"/>
+          <w:lang w:val="en-US"/>
+        </w:rPr>
+        <w:t>i, j] = Int32.Parse(</w:t>
+      </w:r>
+      <w:proofErr w:type="spellStart"/>
+      <w:r>
+        <w:rPr>
+          <w:rFonts w:ascii="Times New Roman" w:hAnsi="Times New Roman"/>
+          <w:sz w:val="28"/>
+          <w:szCs w:val="28"/>
+          <w:lang w:val="en-US"/>
+        </w:rPr>
+        <w:t>Console.ReadLine</w:t>
+      </w:r>
+      <w:proofErr w:type="spellEnd"/>
+      <w:r>
+        <w:rPr>
+          <w:rFonts w:ascii="Times New Roman" w:hAnsi="Times New Roman"/>
+          <w:sz w:val="28"/>
+          <w:szCs w:val="28"/>
+          <w:lang w:val="en-US"/>
+        </w:rPr>
+        <w:t>());</w:t>
+      </w:r>
+    </w:p>
+    <w:p>
+      <w:pPr>
+        <w:spacing w:after="0" w:line="259" w:lineRule="auto"/>
+        <w:rPr>
+          <w:rFonts w:ascii="Times New Roman" w:hAnsi="Times New Roman"/>
+          <w:sz w:val="28"/>
+          <w:szCs w:val="28"/>
+        </w:rPr>
+      </w:pPr>
+      <w:r>
+        <w:rPr>
+          <w:rFonts w:ascii="Times New Roman" w:hAnsi="Times New Roman"/>
+          <w:sz w:val="28"/>
+          <w:szCs w:val="28"/>
+          <w:lang w:val="en-US"/>
+        </w:rPr>
+        <w:t xml:space="preserve">                </w:t>
+      </w:r>
+      <w:r>
+        <w:rPr>
+          <w:rFonts w:ascii="Times New Roman" w:hAnsi="Times New Roman"/>
+          <w:sz w:val="28"/>
+          <w:szCs w:val="28"/>
+        </w:rPr>
+        <w:t>}</w:t>
+      </w:r>
+    </w:p>
+    <w:p>
+      <w:pPr>
+        <w:spacing w:after="0" w:line="259" w:lineRule="auto"/>
+        <w:rPr>
+          <w:rFonts w:ascii="Times New Roman" w:hAnsi="Times New Roman"/>
+          <w:sz w:val="28"/>
+          <w:szCs w:val="28"/>
+        </w:rPr>
+      </w:pPr>
+      <w:r>
+        <w:rPr>
+          <w:rFonts w:ascii="Times New Roman" w:hAnsi="Times New Roman"/>
+          <w:sz w:val="28"/>
+          <w:szCs w:val="28"/>
+        </w:rPr>
+        <w:t xml:space="preserve">            }</w:t>
+      </w:r>
+    </w:p>
+    <w:p>
+      <w:pPr>
+        <w:spacing w:after="0" w:line="259" w:lineRule="auto"/>
+        <w:rPr>
+          <w:rFonts w:ascii="Times New Roman" w:hAnsi="Times New Roman"/>
+          <w:sz w:val="28"/>
+          <w:szCs w:val="28"/>
+        </w:rPr>
+      </w:pPr>
+      <w:r>
+        <w:rPr>
+          <w:rFonts w:ascii="Times New Roman" w:hAnsi="Times New Roman"/>
+          <w:sz w:val="28"/>
+          <w:szCs w:val="28"/>
+        </w:rPr>
+        <w:t xml:space="preserve">            // сортировка массива по столбцам</w:t>
+      </w:r>
+    </w:p>
+    <w:p>
+      <w:pPr>
+        <w:spacing w:after="0" w:line="259" w:lineRule="auto"/>
+        <w:rPr>
+          <w:rFonts w:ascii="Times New Roman" w:hAnsi="Times New Roman"/>
+          <w:sz w:val="28"/>
+          <w:szCs w:val="28"/>
+        </w:rPr>
+      </w:pPr>
+      <w:r>
+        <w:rPr>
+          <w:rFonts w:ascii="Times New Roman" w:hAnsi="Times New Roman"/>
+          <w:sz w:val="28"/>
+          <w:szCs w:val="28"/>
+        </w:rPr>
+        <w:lastRenderedPageBreak/>
+        <w:t xml:space="preserve">            </w:t>
+      </w:r>
+      <w:proofErr w:type="spellStart"/>
+      <w:r>
+        <w:rPr>
+          <w:rFonts w:ascii="Times New Roman" w:hAnsi="Times New Roman"/>
+          <w:sz w:val="28"/>
+          <w:szCs w:val="28"/>
+        </w:rPr>
+        <w:t>int</w:t>
+      </w:r>
+      <w:proofErr w:type="spellEnd"/>
+      <w:r>
+        <w:rPr>
+          <w:rFonts w:ascii="Times New Roman" w:hAnsi="Times New Roman"/>
+          <w:sz w:val="28"/>
+          <w:szCs w:val="28"/>
+        </w:rPr>
+        <w:t xml:space="preserve"> s;</w:t>
+      </w:r>
+    </w:p>
+    <w:p>
+      <w:pPr>
+        <w:spacing w:after="0" w:line="259" w:lineRule="auto"/>
+        <w:rPr>
+          <w:rFonts w:ascii="Times New Roman" w:hAnsi="Times New Roman"/>
+          <w:sz w:val="28"/>
+          <w:szCs w:val="28"/>
+          <w:lang w:val="en-US"/>
+        </w:rPr>
+      </w:pPr>
+      <w:r>
+        <w:rPr>
+          <w:rFonts w:ascii="Times New Roman" w:hAnsi="Times New Roman"/>
+          <w:sz w:val="28"/>
+          <w:szCs w:val="28"/>
+        </w:rPr>
+        <w:t xml:space="preserve">            </w:t>
+      </w:r>
+      <w:proofErr w:type="gramStart"/>
+      <w:r>
+        <w:rPr>
+          <w:rFonts w:ascii="Times New Roman" w:hAnsi="Times New Roman"/>
+          <w:sz w:val="28"/>
+          <w:szCs w:val="28"/>
+          <w:lang w:val="en-US"/>
+        </w:rPr>
+        <w:t>for</w:t>
+      </w:r>
+      <w:proofErr w:type="gramEnd"/>
+      <w:r>
+        <w:rPr>
+          <w:rFonts w:ascii="Times New Roman" w:hAnsi="Times New Roman"/>
+          <w:sz w:val="28"/>
+          <w:szCs w:val="28"/>
+          <w:lang w:val="en-US"/>
+        </w:rPr>
+        <w:t xml:space="preserve"> (</w:t>
+      </w:r>
+      <w:proofErr w:type="spellStart"/>
+      <w:r>
+        <w:rPr>
+          <w:rFonts w:ascii="Times New Roman" w:hAnsi="Times New Roman"/>
+          <w:sz w:val="28"/>
+          <w:szCs w:val="28"/>
+          <w:lang w:val="en-US"/>
+        </w:rPr>
+        <w:t>int</w:t>
+      </w:r>
+      <w:proofErr w:type="spellEnd"/>
+      <w:r>
+        <w:rPr>
+          <w:rFonts w:ascii="Times New Roman" w:hAnsi="Times New Roman"/>
+          <w:sz w:val="28"/>
+          <w:szCs w:val="28"/>
+          <w:lang w:val="en-US"/>
+        </w:rPr>
+        <w:t xml:space="preserve"> j = 0; j &lt; m; j++)</w:t>
+      </w:r>
+    </w:p>
+    <w:p>
+      <w:pPr>
+        <w:spacing w:after="0" w:line="259" w:lineRule="auto"/>
+        <w:rPr>
+          <w:rFonts w:ascii="Times New Roman" w:hAnsi="Times New Roman"/>
+          <w:sz w:val="28"/>
+          <w:szCs w:val="28"/>
+          <w:lang w:val="en-US"/>
+        </w:rPr>
+      </w:pPr>
+      <w:r>
+        <w:rPr>
+          <w:rFonts w:ascii="Times New Roman" w:hAnsi="Times New Roman"/>
+          <w:sz w:val="28"/>
+          <w:szCs w:val="28"/>
+          <w:lang w:val="en-US"/>
+        </w:rPr>
+        <w:t xml:space="preserve">            {// </w:t>
+      </w:r>
+      <w:r>
+        <w:rPr>
+          <w:rFonts w:ascii="Times New Roman" w:hAnsi="Times New Roman"/>
+          <w:sz w:val="28"/>
+          <w:szCs w:val="28"/>
+        </w:rPr>
+        <w:t>перебираем</w:t>
+      </w:r>
+      <w:r>
+        <w:rPr>
+          <w:rFonts w:ascii="Times New Roman" w:hAnsi="Times New Roman"/>
+          <w:sz w:val="28"/>
+          <w:szCs w:val="28"/>
+          <w:lang w:val="en-US"/>
+        </w:rPr>
+        <w:t xml:space="preserve"> </w:t>
+      </w:r>
+      <w:r>
+        <w:rPr>
+          <w:rFonts w:ascii="Times New Roman" w:hAnsi="Times New Roman"/>
+          <w:sz w:val="28"/>
+          <w:szCs w:val="28"/>
+        </w:rPr>
+        <w:t>столбцы</w:t>
+      </w:r>
+    </w:p>
+    <w:p>
+      <w:pPr>
+        <w:spacing w:after="0" w:line="259" w:lineRule="auto"/>
+        <w:rPr>
+          <w:rFonts w:ascii="Times New Roman" w:hAnsi="Times New Roman"/>
+          <w:sz w:val="28"/>
+          <w:szCs w:val="28"/>
+          <w:lang w:val="en-US"/>
+        </w:rPr>
+      </w:pPr>
+      <w:r>
+        <w:rPr>
+          <w:rFonts w:ascii="Times New Roman" w:hAnsi="Times New Roman"/>
+          <w:sz w:val="28"/>
+          <w:szCs w:val="28"/>
+          <w:lang w:val="en-US"/>
+        </w:rPr>
+        <w:t xml:space="preserve">                </w:t>
+      </w:r>
+      <w:proofErr w:type="gramStart"/>
+      <w:r>
+        <w:rPr>
+          <w:rFonts w:ascii="Times New Roman" w:hAnsi="Times New Roman"/>
+          <w:sz w:val="28"/>
+          <w:szCs w:val="28"/>
+          <w:lang w:val="en-US"/>
+        </w:rPr>
+        <w:t>for</w:t>
+      </w:r>
+      <w:proofErr w:type="gramEnd"/>
+      <w:r>
+        <w:rPr>
+          <w:rFonts w:ascii="Times New Roman" w:hAnsi="Times New Roman"/>
+          <w:sz w:val="28"/>
+          <w:szCs w:val="28"/>
+          <w:lang w:val="en-US"/>
+        </w:rPr>
+        <w:t xml:space="preserve"> (</w:t>
+      </w:r>
+      <w:proofErr w:type="spellStart"/>
+      <w:r>
+        <w:rPr>
+          <w:rFonts w:ascii="Times New Roman" w:hAnsi="Times New Roman"/>
+          <w:sz w:val="28"/>
+          <w:szCs w:val="28"/>
+          <w:lang w:val="en-US"/>
+        </w:rPr>
+        <w:t>int</w:t>
+      </w:r>
+      <w:proofErr w:type="spellEnd"/>
+      <w:r>
+        <w:rPr>
+          <w:rFonts w:ascii="Times New Roman" w:hAnsi="Times New Roman"/>
+          <w:sz w:val="28"/>
+          <w:szCs w:val="28"/>
+          <w:lang w:val="en-US"/>
+        </w:rPr>
+        <w:t xml:space="preserve"> k = 0; k &lt; n; k++)</w:t>
+      </w:r>
+    </w:p>
+    <w:p>
+      <w:pPr>
+        <w:spacing w:after="0" w:line="259" w:lineRule="auto"/>
+        <w:rPr>
+          <w:rFonts w:ascii="Times New Roman" w:hAnsi="Times New Roman"/>
+          <w:sz w:val="28"/>
+          <w:szCs w:val="28"/>
+        </w:rPr>
+      </w:pPr>
+      <w:r>
+        <w:rPr>
+          <w:rFonts w:ascii="Times New Roman" w:hAnsi="Times New Roman"/>
+          <w:sz w:val="28"/>
+          <w:szCs w:val="28"/>
+          <w:lang w:val="en-US"/>
+        </w:rPr>
+        <w:t xml:space="preserve">                </w:t>
+      </w:r>
+      <w:proofErr w:type="gramStart"/>
+      <w:r>
+        <w:rPr>
+          <w:rFonts w:ascii="Times New Roman" w:hAnsi="Times New Roman"/>
+          <w:sz w:val="28"/>
+          <w:szCs w:val="28"/>
+        </w:rPr>
+        <w:t>{ // повторяем несколько проходов</w:t>
+      </w:r>
+      <w:proofErr w:type="gramEnd"/>
+    </w:p>
+    <w:p>
+      <w:pPr>
+        <w:spacing w:after="0" w:line="259" w:lineRule="auto"/>
+        <w:rPr>
+          <w:rFonts w:ascii="Times New Roman" w:hAnsi="Times New Roman"/>
+          <w:sz w:val="28"/>
+          <w:szCs w:val="28"/>
+        </w:rPr>
+      </w:pPr>
+      <w:r>
+        <w:rPr>
+          <w:rFonts w:ascii="Times New Roman" w:hAnsi="Times New Roman"/>
+          <w:sz w:val="28"/>
+          <w:szCs w:val="28"/>
+        </w:rPr>
+        <w:t xml:space="preserve">                    </w:t>
+      </w:r>
+      <w:proofErr w:type="spellStart"/>
+      <w:r>
+        <w:rPr>
+          <w:rFonts w:ascii="Times New Roman" w:hAnsi="Times New Roman"/>
+          <w:sz w:val="28"/>
+          <w:szCs w:val="28"/>
+        </w:rPr>
+        <w:t>for</w:t>
+      </w:r>
+      <w:proofErr w:type="spellEnd"/>
+      <w:r>
+        <w:rPr>
+          <w:rFonts w:ascii="Times New Roman" w:hAnsi="Times New Roman"/>
+          <w:sz w:val="28"/>
+          <w:szCs w:val="28"/>
+        </w:rPr>
+        <w:t xml:space="preserve"> (</w:t>
+      </w:r>
+      <w:proofErr w:type="spellStart"/>
+      <w:r>
+        <w:rPr>
+          <w:rFonts w:ascii="Times New Roman" w:hAnsi="Times New Roman"/>
+          <w:sz w:val="28"/>
+          <w:szCs w:val="28"/>
+        </w:rPr>
+        <w:t>int</w:t>
+      </w:r>
+      <w:proofErr w:type="spellEnd"/>
+      <w:r>
+        <w:rPr>
+          <w:rFonts w:ascii="Times New Roman" w:hAnsi="Times New Roman"/>
+          <w:sz w:val="28"/>
+          <w:szCs w:val="28"/>
+        </w:rPr>
+        <w:t xml:space="preserve"> i = 0; i &lt; (n - 1); i++)</w:t>
+      </w:r>
+    </w:p>
+    <w:p>
+      <w:pPr>
+        <w:spacing w:after="0" w:line="259" w:lineRule="auto"/>
+        <w:rPr>
+          <w:rFonts w:ascii="Times New Roman" w:hAnsi="Times New Roman"/>
+          <w:sz w:val="28"/>
+          <w:szCs w:val="28"/>
+        </w:rPr>
+      </w:pPr>
+      <w:r>
+        <w:rPr>
+          <w:rFonts w:ascii="Times New Roman" w:hAnsi="Times New Roman"/>
+          <w:sz w:val="28"/>
+          <w:szCs w:val="28"/>
+        </w:rPr>
+        <w:t xml:space="preserve">                    {// перебираем элементы </w:t>
+      </w:r>
+      <w:proofErr w:type="gramStart"/>
+      <w:r>
+        <w:rPr>
+          <w:rFonts w:ascii="Times New Roman" w:hAnsi="Times New Roman"/>
+          <w:sz w:val="28"/>
+          <w:szCs w:val="28"/>
+        </w:rPr>
+        <w:t>столбца</w:t>
+      </w:r>
+      <w:proofErr w:type="gramEnd"/>
+      <w:r>
+        <w:rPr>
+          <w:rFonts w:ascii="Times New Roman" w:hAnsi="Times New Roman"/>
+          <w:sz w:val="28"/>
+          <w:szCs w:val="28"/>
+        </w:rPr>
+        <w:t xml:space="preserve"> сравнивая 2 соседних</w:t>
+      </w:r>
+    </w:p>
+    <w:p>
+      <w:pPr>
+        <w:spacing w:after="0" w:line="259" w:lineRule="auto"/>
+        <w:rPr>
+          <w:rFonts w:ascii="Times New Roman" w:hAnsi="Times New Roman"/>
+          <w:sz w:val="28"/>
+          <w:szCs w:val="28"/>
+        </w:rPr>
+      </w:pPr>
+      <w:r>
+        <w:rPr>
+          <w:rFonts w:ascii="Times New Roman" w:hAnsi="Times New Roman"/>
+          <w:sz w:val="28"/>
+          <w:szCs w:val="28"/>
+        </w:rPr>
+        <w:t xml:space="preserve">                        </w:t>
+      </w:r>
+      <w:proofErr w:type="spellStart"/>
+      <w:r>
+        <w:rPr>
+          <w:rFonts w:ascii="Times New Roman" w:hAnsi="Times New Roman"/>
+          <w:sz w:val="28"/>
+          <w:szCs w:val="28"/>
+        </w:rPr>
+        <w:t>if</w:t>
+      </w:r>
+      <w:proofErr w:type="spellEnd"/>
+      <w:r>
+        <w:rPr>
+          <w:rFonts w:ascii="Times New Roman" w:hAnsi="Times New Roman"/>
+          <w:sz w:val="28"/>
+          <w:szCs w:val="28"/>
+        </w:rPr>
+        <w:t xml:space="preserve"> (A[i, j] &gt; A[i + 1, j])</w:t>
+      </w:r>
+    </w:p>
+    <w:p>
+      <w:pPr>
+        <w:spacing w:after="0" w:line="259" w:lineRule="auto"/>
+        <w:rPr>
+          <w:rFonts w:ascii="Times New Roman" w:hAnsi="Times New Roman"/>
+          <w:sz w:val="28"/>
+          <w:szCs w:val="28"/>
+        </w:rPr>
+      </w:pPr>
+      <w:r>
+        <w:rPr>
+          <w:rFonts w:ascii="Times New Roman" w:hAnsi="Times New Roman"/>
+          <w:sz w:val="28"/>
+          <w:szCs w:val="28"/>
+        </w:rPr>
+        <w:t xml:space="preserve">                        </w:t>
+      </w:r>
+      <w:proofErr w:type="gramStart"/>
+      <w:r>
+        <w:rPr>
+          <w:rFonts w:ascii="Times New Roman" w:hAnsi="Times New Roman"/>
+          <w:sz w:val="28"/>
+          <w:szCs w:val="28"/>
+        </w:rPr>
+        <w:t>{//  если не отсортировано</w:t>
+      </w:r>
+      <w:proofErr w:type="gramEnd"/>
+    </w:p>
+    <w:p>
+      <w:pPr>
+        <w:spacing w:after="0" w:line="259" w:lineRule="auto"/>
+        <w:rPr>
+          <w:rFonts w:ascii="Times New Roman" w:hAnsi="Times New Roman"/>
+          <w:sz w:val="28"/>
+          <w:szCs w:val="28"/>
+        </w:rPr>
+      </w:pPr>
+      <w:r>
+        <w:rPr>
+          <w:rFonts w:ascii="Times New Roman" w:hAnsi="Times New Roman"/>
+          <w:sz w:val="28"/>
+          <w:szCs w:val="28"/>
+        </w:rPr>
+        <w:t xml:space="preserve">                            s = A[i, j]; // меняем элементы местами</w:t>
+      </w:r>
+    </w:p>
+    <w:p>
+      <w:pPr>
+        <w:spacing w:after="0" w:line="259" w:lineRule="auto"/>
+        <w:rPr>
+          <w:rFonts w:ascii="Times New Roman" w:hAnsi="Times New Roman"/>
+          <w:sz w:val="28"/>
+          <w:szCs w:val="28"/>
+          <w:lang w:val="en-US"/>
+        </w:rPr>
+      </w:pPr>
+      <w:r>
+        <w:rPr>
+          <w:rFonts w:ascii="Times New Roman" w:hAnsi="Times New Roman"/>
+          <w:sz w:val="28"/>
+          <w:szCs w:val="28"/>
+        </w:rPr>
+        <w:t xml:space="preserve">                            </w:t>
+      </w:r>
+      <w:proofErr w:type="gramStart"/>
+      <w:r>
+        <w:rPr>
+          <w:rFonts w:ascii="Times New Roman" w:hAnsi="Times New Roman"/>
+          <w:sz w:val="28"/>
+          <w:szCs w:val="28"/>
+          <w:lang w:val="en-US"/>
+        </w:rPr>
+        <w:t>A[</w:t>
+      </w:r>
+      <w:proofErr w:type="gramEnd"/>
+      <w:r>
+        <w:rPr>
+          <w:rFonts w:ascii="Times New Roman" w:hAnsi="Times New Roman"/>
+          <w:sz w:val="28"/>
+          <w:szCs w:val="28"/>
+          <w:lang w:val="en-US"/>
+        </w:rPr>
+        <w:t>i, j] = A[i + 1, j];</w:t>
+      </w:r>
+    </w:p>
+    <w:p>
+      <w:pPr>
+        <w:spacing w:after="0" w:line="259" w:lineRule="auto"/>
+        <w:rPr>
+          <w:rFonts w:ascii="Times New Roman" w:hAnsi="Times New Roman"/>
+          <w:sz w:val="28"/>
+          <w:szCs w:val="28"/>
+          <w:lang w:val="en-US"/>
+        </w:rPr>
+      </w:pPr>
+      <w:r>
+        <w:rPr>
+          <w:rFonts w:ascii="Times New Roman" w:hAnsi="Times New Roman"/>
+          <w:sz w:val="28"/>
+          <w:szCs w:val="28"/>
+          <w:lang w:val="en-US"/>
+        </w:rPr>
+        <w:t xml:space="preserve">                            </w:t>
+      </w:r>
+      <w:proofErr w:type="gramStart"/>
+      <w:r>
+        <w:rPr>
+          <w:rFonts w:ascii="Times New Roman" w:hAnsi="Times New Roman"/>
+          <w:sz w:val="28"/>
+          <w:szCs w:val="28"/>
+          <w:lang w:val="en-US"/>
+        </w:rPr>
+        <w:t>A[</w:t>
+      </w:r>
+      <w:proofErr w:type="gramEnd"/>
+      <w:r>
+        <w:rPr>
+          <w:rFonts w:ascii="Times New Roman" w:hAnsi="Times New Roman"/>
+          <w:sz w:val="28"/>
+          <w:szCs w:val="28"/>
+          <w:lang w:val="en-US"/>
+        </w:rPr>
+        <w:t>i + 1, j] = s;</w:t>
+      </w:r>
+    </w:p>
+    <w:p>
+      <w:pPr>
+        <w:spacing w:after="0" w:line="259" w:lineRule="auto"/>
+        <w:rPr>
+          <w:rFonts w:ascii="Times New Roman" w:hAnsi="Times New Roman"/>
+          <w:sz w:val="28"/>
+          <w:szCs w:val="28"/>
+        </w:rPr>
+      </w:pPr>
+      <w:r>
+        <w:rPr>
+          <w:rFonts w:ascii="Times New Roman" w:hAnsi="Times New Roman"/>
+          <w:sz w:val="28"/>
+          <w:szCs w:val="28"/>
+          <w:lang w:val="en-US"/>
+        </w:rPr>
+        <w:t xml:space="preserve">                        </w:t>
+      </w:r>
+      <w:r>
+        <w:rPr>
+          <w:rFonts w:ascii="Times New Roman" w:hAnsi="Times New Roman"/>
+          <w:sz w:val="28"/>
+          <w:szCs w:val="28"/>
+        </w:rPr>
+        <w:t>}</w:t>
+      </w:r>
+    </w:p>
+    <w:p>
+      <w:pPr>
+        <w:spacing w:after="0" w:line="259" w:lineRule="auto"/>
+        <w:rPr>
+          <w:rFonts w:ascii="Times New Roman" w:hAnsi="Times New Roman"/>
+          <w:sz w:val="28"/>
+          <w:szCs w:val="28"/>
+        </w:rPr>
+      </w:pPr>
+      <w:r>
+        <w:rPr>
+          <w:rFonts w:ascii="Times New Roman" w:hAnsi="Times New Roman"/>
+          <w:sz w:val="28"/>
+          <w:szCs w:val="28"/>
+        </w:rPr>
+        <w:t xml:space="preserve">                    }</w:t>
+      </w:r>
+    </w:p>
+    <w:p>
+      <w:pPr>
+        <w:spacing w:after="0" w:line="259" w:lineRule="auto"/>
+        <w:rPr>
+          <w:rFonts w:ascii="Times New Roman" w:hAnsi="Times New Roman"/>
+          <w:sz w:val="28"/>
+          <w:szCs w:val="28"/>
+        </w:rPr>
+      </w:pPr>
+      <w:r>
+        <w:rPr>
+          <w:rFonts w:ascii="Times New Roman" w:hAnsi="Times New Roman"/>
+          <w:sz w:val="28"/>
+          <w:szCs w:val="28"/>
+        </w:rPr>
+        <w:t xml:space="preserve">                }</w:t>
+      </w:r>
+    </w:p>
+    <w:p>
+      <w:pPr>
+        <w:spacing w:after="0" w:line="259" w:lineRule="auto"/>
+        <w:rPr>
+          <w:rFonts w:ascii="Times New Roman" w:hAnsi="Times New Roman"/>
+          <w:sz w:val="28"/>
+          <w:szCs w:val="28"/>
+        </w:rPr>
+      </w:pPr>
+      <w:r>
+        <w:rPr>
+          <w:rFonts w:ascii="Times New Roman" w:hAnsi="Times New Roman"/>
+          <w:sz w:val="28"/>
+          <w:szCs w:val="28"/>
+        </w:rPr>
+        <w:t xml:space="preserve">            }</w:t>
+      </w:r>
+    </w:p>
+    <w:p>
+      <w:pPr>
+        <w:spacing w:after="0" w:line="259" w:lineRule="auto"/>
+        <w:rPr>
+          <w:rFonts w:ascii="Times New Roman" w:hAnsi="Times New Roman"/>
+          <w:sz w:val="28"/>
+          <w:szCs w:val="28"/>
+        </w:rPr>
+      </w:pPr>
+      <w:r>
+        <w:rPr>
+          <w:rFonts w:ascii="Times New Roman" w:hAnsi="Times New Roman"/>
+          <w:sz w:val="28"/>
+          <w:szCs w:val="28"/>
+        </w:rPr>
+        <w:t xml:space="preserve">            // вывод результирующего массива</w:t>
+      </w:r>
+    </w:p>
+    <w:p>
+      <w:pPr>
+        <w:spacing w:after="0" w:line="259" w:lineRule="auto"/>
+        <w:rPr>
+          <w:rFonts w:ascii="Times New Roman" w:hAnsi="Times New Roman"/>
+          <w:sz w:val="28"/>
+          <w:szCs w:val="28"/>
+        </w:rPr>
+      </w:pPr>
+      <w:r>
+        <w:rPr>
+          <w:rFonts w:ascii="Times New Roman" w:hAnsi="Times New Roman"/>
+          <w:sz w:val="28"/>
+          <w:szCs w:val="28"/>
+        </w:rPr>
+        <w:t xml:space="preserve">            </w:t>
+      </w:r>
+      <w:proofErr w:type="spellStart"/>
+      <w:r>
+        <w:rPr>
+          <w:rFonts w:ascii="Times New Roman" w:hAnsi="Times New Roman"/>
+          <w:sz w:val="28"/>
+          <w:szCs w:val="28"/>
+        </w:rPr>
+        <w:t>for</w:t>
+      </w:r>
+      <w:proofErr w:type="spellEnd"/>
+      <w:r>
+        <w:rPr>
+          <w:rFonts w:ascii="Times New Roman" w:hAnsi="Times New Roman"/>
+          <w:sz w:val="28"/>
+          <w:szCs w:val="28"/>
+        </w:rPr>
+        <w:t xml:space="preserve"> (</w:t>
+      </w:r>
+      <w:proofErr w:type="spellStart"/>
+      <w:r>
+        <w:rPr>
+          <w:rFonts w:ascii="Times New Roman" w:hAnsi="Times New Roman"/>
+          <w:sz w:val="28"/>
+          <w:szCs w:val="28"/>
+        </w:rPr>
+        <w:t>int</w:t>
+      </w:r>
+      <w:proofErr w:type="spellEnd"/>
+      <w:r>
+        <w:rPr>
+          <w:rFonts w:ascii="Times New Roman" w:hAnsi="Times New Roman"/>
+          <w:sz w:val="28"/>
+          <w:szCs w:val="28"/>
+        </w:rPr>
+        <w:t xml:space="preserve"> i = 0; i &lt; n; i++)</w:t>
+      </w:r>
+    </w:p>
+    <w:p>
+      <w:pPr>
+        <w:spacing w:after="0" w:line="259" w:lineRule="auto"/>
+        <w:rPr>
+          <w:rFonts w:ascii="Times New Roman" w:hAnsi="Times New Roman"/>
+          <w:sz w:val="28"/>
+          <w:szCs w:val="28"/>
+        </w:rPr>
+      </w:pPr>
+      <w:r>
+        <w:rPr>
+          <w:rFonts w:ascii="Times New Roman" w:hAnsi="Times New Roman"/>
+          <w:sz w:val="28"/>
+          <w:szCs w:val="28"/>
+        </w:rPr>
+        <w:t xml:space="preserve">            </w:t>
+      </w:r>
+      <w:proofErr w:type="gramStart"/>
+      <w:r>
+        <w:rPr>
+          <w:rFonts w:ascii="Times New Roman" w:hAnsi="Times New Roman"/>
+          <w:sz w:val="28"/>
+          <w:szCs w:val="28"/>
+        </w:rPr>
+        <w:t>{// перебираем столбцы</w:t>
+      </w:r>
+      <w:proofErr w:type="gramEnd"/>
+    </w:p>
+    <w:p>
+      <w:pPr>
+        <w:spacing w:after="0" w:line="259" w:lineRule="auto"/>
+        <w:rPr>
+          <w:rFonts w:ascii="Times New Roman" w:hAnsi="Times New Roman"/>
+          <w:sz w:val="28"/>
+          <w:szCs w:val="28"/>
+        </w:rPr>
+      </w:pPr>
+      <w:r>
+        <w:rPr>
+          <w:rFonts w:ascii="Times New Roman" w:hAnsi="Times New Roman"/>
+          <w:sz w:val="28"/>
+          <w:szCs w:val="28"/>
+        </w:rPr>
+        <w:t xml:space="preserve">                </w:t>
+      </w:r>
+      <w:proofErr w:type="spellStart"/>
+      <w:r>
+        <w:rPr>
+          <w:rFonts w:ascii="Times New Roman" w:hAnsi="Times New Roman"/>
+          <w:sz w:val="28"/>
+          <w:szCs w:val="28"/>
+        </w:rPr>
+        <w:t>for</w:t>
+      </w:r>
+      <w:proofErr w:type="spellEnd"/>
+      <w:r>
+        <w:rPr>
+          <w:rFonts w:ascii="Times New Roman" w:hAnsi="Times New Roman"/>
+          <w:sz w:val="28"/>
+          <w:szCs w:val="28"/>
+        </w:rPr>
+        <w:t xml:space="preserve"> (</w:t>
+      </w:r>
+      <w:proofErr w:type="spellStart"/>
+      <w:r>
+        <w:rPr>
+          <w:rFonts w:ascii="Times New Roman" w:hAnsi="Times New Roman"/>
+          <w:sz w:val="28"/>
+          <w:szCs w:val="28"/>
+        </w:rPr>
+        <w:t>int</w:t>
+      </w:r>
+      <w:proofErr w:type="spellEnd"/>
+      <w:r>
+        <w:rPr>
+          <w:rFonts w:ascii="Times New Roman" w:hAnsi="Times New Roman"/>
+          <w:sz w:val="28"/>
+          <w:szCs w:val="28"/>
+        </w:rPr>
+        <w:t xml:space="preserve"> j = 0; j &lt; m; j++)</w:t>
+      </w:r>
+    </w:p>
+    <w:p>
+      <w:pPr>
+        <w:spacing w:after="0" w:line="259" w:lineRule="auto"/>
+        <w:rPr>
+          <w:rFonts w:ascii="Times New Roman" w:hAnsi="Times New Roman"/>
+          <w:sz w:val="28"/>
+          <w:szCs w:val="28"/>
+        </w:rPr>
+      </w:pPr>
+      <w:r>
+        <w:rPr>
+          <w:rFonts w:ascii="Times New Roman" w:hAnsi="Times New Roman"/>
+          <w:sz w:val="28"/>
+          <w:szCs w:val="28"/>
+        </w:rPr>
+        <w:t xml:space="preserve">                {// перебираем элементы </w:t>
+      </w:r>
+      <w:proofErr w:type="gramStart"/>
+      <w:r>
+        <w:rPr>
+          <w:rFonts w:ascii="Times New Roman" w:hAnsi="Times New Roman"/>
+          <w:sz w:val="28"/>
+          <w:szCs w:val="28"/>
+        </w:rPr>
+        <w:t>столбца</w:t>
+      </w:r>
+      <w:proofErr w:type="gramEnd"/>
+      <w:r>
+        <w:rPr>
+          <w:rFonts w:ascii="Times New Roman" w:hAnsi="Times New Roman"/>
+          <w:sz w:val="28"/>
+          <w:szCs w:val="28"/>
+        </w:rPr>
+        <w:t xml:space="preserve"> сравнивая 2 соседних</w:t>
+      </w:r>
+    </w:p>
+    <w:p>
+      <w:pPr>
+        <w:spacing w:after="0" w:line="259" w:lineRule="auto"/>
+        <w:rPr>
+          <w:rFonts w:ascii="Times New Roman" w:hAnsi="Times New Roman"/>
+          <w:sz w:val="28"/>
+          <w:szCs w:val="28"/>
+        </w:rPr>
+      </w:pPr>
+      <w:r>
+        <w:rPr>
+          <w:rFonts w:ascii="Times New Roman" w:hAnsi="Times New Roman"/>
+          <w:sz w:val="28"/>
+          <w:szCs w:val="28"/>
+        </w:rPr>
+        <w:t xml:space="preserve">                    </w:t>
+      </w:r>
+      <w:proofErr w:type="spellStart"/>
+      <w:r>
+        <w:rPr>
+          <w:rFonts w:ascii="Times New Roman" w:hAnsi="Times New Roman"/>
+          <w:sz w:val="28"/>
+          <w:szCs w:val="28"/>
+        </w:rPr>
+        <w:t>Console.Write</w:t>
+      </w:r>
+      <w:proofErr w:type="spellEnd"/>
+      <w:r>
+        <w:rPr>
+          <w:rFonts w:ascii="Times New Roman" w:hAnsi="Times New Roman"/>
+          <w:sz w:val="28"/>
+          <w:szCs w:val="28"/>
+        </w:rPr>
+        <w:t>(A[i, j]);</w:t>
+      </w:r>
+    </w:p>
+    <w:p>
+      <w:pPr>
+        <w:spacing w:after="0" w:line="259" w:lineRule="auto"/>
+        <w:rPr>
+          <w:rFonts w:ascii="Times New Roman" w:hAnsi="Times New Roman"/>
+          <w:sz w:val="28"/>
+          <w:szCs w:val="28"/>
+          <w:lang w:val="en-US"/>
+        </w:rPr>
+      </w:pPr>
+      <w:r>
+        <w:rPr>
+          <w:rFonts w:ascii="Times New Roman" w:hAnsi="Times New Roman"/>
+          <w:sz w:val="28"/>
+          <w:szCs w:val="28"/>
+        </w:rPr>
+        <w:t xml:space="preserve">                    </w:t>
+      </w:r>
+      <w:proofErr w:type="spellStart"/>
+      <w:proofErr w:type="gramStart"/>
+      <w:r>
+        <w:rPr>
+          <w:rFonts w:ascii="Times New Roman" w:hAnsi="Times New Roman"/>
+          <w:sz w:val="28"/>
+          <w:szCs w:val="28"/>
+          <w:lang w:val="en-US"/>
+        </w:rPr>
+        <w:t>Console.Write</w:t>
+      </w:r>
+      <w:proofErr w:type="spellEnd"/>
+      <w:r>
+        <w:rPr>
+          <w:rFonts w:ascii="Times New Roman" w:hAnsi="Times New Roman"/>
+          <w:sz w:val="28"/>
+          <w:szCs w:val="28"/>
+          <w:lang w:val="en-US"/>
+        </w:rPr>
+        <w:t>(</w:t>
+      </w:r>
+      <w:proofErr w:type="gramEnd"/>
+      <w:r>
+        <w:rPr>
+          <w:rFonts w:ascii="Times New Roman" w:hAnsi="Times New Roman"/>
+          <w:sz w:val="28"/>
+          <w:szCs w:val="28"/>
+          <w:lang w:val="en-US"/>
+        </w:rPr>
+        <w:t>"  ");</w:t>
+      </w:r>
+    </w:p>
+    <w:p>
+      <w:pPr>
+        <w:spacing w:after="0" w:line="259" w:lineRule="auto"/>
+        <w:rPr>
+          <w:rFonts w:ascii="Times New Roman" w:hAnsi="Times New Roman"/>
+          <w:sz w:val="28"/>
+          <w:szCs w:val="28"/>
+          <w:lang w:val="en-US"/>
+        </w:rPr>
+      </w:pPr>
+      <w:r>
+        <w:rPr>
+          <w:rFonts w:ascii="Times New Roman" w:hAnsi="Times New Roman"/>
+          <w:sz w:val="28"/>
+          <w:szCs w:val="28"/>
+          <w:lang w:val="en-US"/>
+        </w:rPr>
+        <w:t xml:space="preserve">                }</w:t>
+      </w:r>
+    </w:p>
+    <w:p>
+      <w:pPr>
+        <w:spacing w:after="0" w:line="259" w:lineRule="auto"/>
+        <w:rPr>
+          <w:rFonts w:ascii="Times New Roman" w:hAnsi="Times New Roman"/>
+          <w:sz w:val="28"/>
+          <w:szCs w:val="28"/>
+          <w:lang w:val="en-US"/>
+        </w:rPr>
+      </w:pPr>
+      <w:r>
+        <w:rPr>
+          <w:rFonts w:ascii="Times New Roman" w:hAnsi="Times New Roman"/>
+          <w:sz w:val="28"/>
+          <w:szCs w:val="28"/>
+          <w:lang w:val="en-US"/>
+        </w:rPr>
+        <w:t xml:space="preserve">                </w:t>
+      </w:r>
+      <w:proofErr w:type="spellStart"/>
+      <w:proofErr w:type="gramStart"/>
+      <w:r>
+        <w:rPr>
+          <w:rFonts w:ascii="Times New Roman" w:hAnsi="Times New Roman"/>
+          <w:sz w:val="28"/>
+          <w:szCs w:val="28"/>
+          <w:lang w:val="en-US"/>
+        </w:rPr>
+        <w:t>Console.WriteLine</w:t>
+      </w:r>
+      <w:proofErr w:type="spellEnd"/>
+      <w:r>
+        <w:rPr>
+          <w:rFonts w:ascii="Times New Roman" w:hAnsi="Times New Roman"/>
+          <w:sz w:val="28"/>
+          <w:szCs w:val="28"/>
+          <w:lang w:val="en-US"/>
+        </w:rPr>
+        <w:t>(</w:t>
+      </w:r>
+      <w:proofErr w:type="gramEnd"/>
+      <w:r>
+        <w:rPr>
+          <w:rFonts w:ascii="Times New Roman" w:hAnsi="Times New Roman"/>
+          <w:sz w:val="28"/>
+          <w:szCs w:val="28"/>
+          <w:lang w:val="en-US"/>
+        </w:rPr>
+        <w:t>"");</w:t>
+      </w:r>
+    </w:p>
+    <w:p>
+      <w:pPr>
+        <w:spacing w:after="0" w:line="259" w:lineRule="auto"/>
+        <w:rPr>
+          <w:rFonts w:ascii="Times New Roman" w:hAnsi="Times New Roman"/>
+          <w:sz w:val="28"/>
+          <w:szCs w:val="28"/>
+          <w:lang w:val="en-US"/>
+        </w:rPr>
+      </w:pPr>
+      <w:r>
+        <w:rPr>
+          <w:rFonts w:ascii="Times New Roman" w:hAnsi="Times New Roman"/>
+          <w:sz w:val="28"/>
+          <w:szCs w:val="28"/>
+          <w:lang w:val="en-US"/>
+        </w:rPr>
+        <w:t xml:space="preserve">            }</w:t>
+      </w:r>
+    </w:p>
+    <w:p>
+      <w:pPr>
+        <w:spacing w:after="0" w:line="259" w:lineRule="auto"/>
+        <w:rPr>
+          <w:rFonts w:ascii="Times New Roman" w:hAnsi="Times New Roman"/>
+          <w:sz w:val="28"/>
+          <w:szCs w:val="28"/>
+          <w:lang w:val="en-US"/>
+        </w:rPr>
+      </w:pPr>
+      <w:r>
+        <w:rPr>
+          <w:rFonts w:ascii="Times New Roman" w:hAnsi="Times New Roman"/>
+          <w:sz w:val="28"/>
+          <w:szCs w:val="28"/>
+          <w:lang w:val="en-US"/>
+        </w:rPr>
+        <w:t xml:space="preserve">            </w:t>
+      </w:r>
+      <w:proofErr w:type="spellStart"/>
+      <w:proofErr w:type="gramStart"/>
+      <w:r>
+        <w:rPr>
+          <w:rFonts w:ascii="Times New Roman" w:hAnsi="Times New Roman"/>
+          <w:sz w:val="28"/>
+          <w:szCs w:val="28"/>
+          <w:lang w:val="en-US"/>
+        </w:rPr>
+        <w:t>Console.WriteLine</w:t>
+      </w:r>
+      <w:proofErr w:type="spellEnd"/>
+      <w:r>
+        <w:rPr>
+          <w:rFonts w:ascii="Times New Roman" w:hAnsi="Times New Roman"/>
+          <w:sz w:val="28"/>
+          <w:szCs w:val="28"/>
+          <w:lang w:val="en-US"/>
+        </w:rPr>
+        <w:t>(</w:t>
+      </w:r>
+      <w:proofErr w:type="gramEnd"/>
+      <w:r>
+        <w:rPr>
+          <w:rFonts w:ascii="Times New Roman" w:hAnsi="Times New Roman"/>
+          <w:sz w:val="28"/>
+          <w:szCs w:val="28"/>
+          <w:lang w:val="en-US"/>
+        </w:rPr>
+        <w:t>"</w:t>
+      </w:r>
+      <w:r>
+        <w:rPr>
+          <w:rFonts w:ascii="Times New Roman" w:hAnsi="Times New Roman"/>
+          <w:sz w:val="28"/>
+          <w:szCs w:val="28"/>
+        </w:rPr>
+        <w:t>Нажмите</w:t>
+      </w:r>
+      <w:r>
+        <w:rPr>
+          <w:rFonts w:ascii="Times New Roman" w:hAnsi="Times New Roman"/>
+          <w:sz w:val="28"/>
+          <w:szCs w:val="28"/>
+          <w:lang w:val="en-US"/>
+        </w:rPr>
+        <w:t xml:space="preserve"> </w:t>
+      </w:r>
+      <w:r>
+        <w:rPr>
+          <w:rFonts w:ascii="Times New Roman" w:hAnsi="Times New Roman"/>
+          <w:sz w:val="28"/>
+          <w:szCs w:val="28"/>
+        </w:rPr>
+        <w:t>ВВОД</w:t>
+      </w:r>
+      <w:r>
+        <w:rPr>
+          <w:rFonts w:ascii="Times New Roman" w:hAnsi="Times New Roman"/>
+          <w:sz w:val="28"/>
+          <w:szCs w:val="28"/>
+          <w:lang w:val="en-US"/>
+        </w:rPr>
+        <w:t>");</w:t>
+      </w:r>
+    </w:p>
+    <w:p>
+      <w:pPr>
+        <w:spacing w:after="0" w:line="259" w:lineRule="auto"/>
+        <w:rPr>
+          <w:rFonts w:ascii="Times New Roman" w:hAnsi="Times New Roman"/>
+          <w:sz w:val="28"/>
+          <w:szCs w:val="28"/>
+        </w:rPr>
+      </w:pPr>
+      <w:r>
+        <w:rPr>
+          <w:rFonts w:ascii="Times New Roman" w:hAnsi="Times New Roman"/>
+          <w:sz w:val="28"/>
+          <w:szCs w:val="28"/>
+          <w:lang w:val="en-US"/>
+        </w:rPr>
+        <w:t xml:space="preserve">            </w:t>
+      </w:r>
+      <w:proofErr w:type="spellStart"/>
+      <w:r>
+        <w:rPr>
+          <w:rFonts w:ascii="Times New Roman" w:hAnsi="Times New Roman"/>
+          <w:sz w:val="28"/>
+          <w:szCs w:val="28"/>
+        </w:rPr>
+        <w:t>Console.ReadLine</w:t>
+      </w:r>
+      <w:proofErr w:type="spellEnd"/>
+      <w:r>
+        <w:rPr>
+          <w:rFonts w:ascii="Times New Roman" w:hAnsi="Times New Roman"/>
+          <w:sz w:val="28"/>
+          <w:szCs w:val="28"/>
+        </w:rPr>
+        <w:t>();</w:t>
+      </w:r>
+    </w:p>
+    <w:p>
+      <w:pPr>
+        <w:spacing w:after="0" w:line="259" w:lineRule="auto"/>
+        <w:rPr>
+          <w:rFonts w:ascii="Times New Roman" w:hAnsi="Times New Roman"/>
+          <w:sz w:val="28"/>
+          <w:szCs w:val="28"/>
+        </w:rPr>
+      </w:pPr>
+      <w:r>
+        <w:rPr>
+          <w:rFonts w:ascii="Times New Roman" w:hAnsi="Times New Roman"/>
+          <w:sz w:val="28"/>
+          <w:szCs w:val="28"/>
+        </w:rPr>
+        <w:t xml:space="preserve">        }</w:t>
+      </w:r>
+    </w:p>
+    <w:p>
+      <w:pPr>
+        <w:spacing w:after="0" w:line="259" w:lineRule="auto"/>
+        <w:rPr>
+          <w:rFonts w:ascii="Times New Roman" w:hAnsi="Times New Roman"/>
+          <w:sz w:val="28"/>
+          <w:szCs w:val="28"/>
+        </w:rPr>
+      </w:pPr>
+      <w:r>
+        <w:rPr>
+          <w:rFonts w:ascii="Times New Roman" w:hAnsi="Times New Roman"/>
+          <w:sz w:val="28"/>
+          <w:szCs w:val="28"/>
+        </w:rPr>
+        <w:t xml:space="preserve">    }</w:t>
+      </w:r>
+    </w:p>
+    <w:p>
+      <w:pPr>
+        <w:spacing w:after="0" w:line="259" w:lineRule="auto"/>
+        <w:rPr>
+          <w:rFonts w:ascii="Times New Roman" w:hAnsi="Times New Roman"/>
+          <w:sz w:val="28"/>
+          <w:szCs w:val="28"/>
+        </w:rPr>
+      </w:pPr>
+      <w:r>
+        <w:rPr>
+          <w:rFonts w:ascii="Times New Roman" w:hAnsi="Times New Roman"/>
+          <w:sz w:val="28"/>
+          <w:szCs w:val="28"/>
+        </w:rPr>
+        <w:t>}</w:t>
+      </w:r>
+    </w:p>
+    <w:p>
+      <w:pPr>
         <w:spacing w:after="160" w:line="259" w:lineRule="auto"/>
         <w:rPr>
           <w:rFonts w:ascii="Times New Roman" w:hAnsi="Times New Roman"/>
@@ -19308,89 +21592,15 @@
           <w:szCs w:val="28"/>
         </w:rPr>
       </w:pPr>
-    </w:p>
-    <w:p>
-      <w:pPr>
-        <w:spacing w:after="160" w:line="259" w:lineRule="auto"/>
+      <w:r>
         <w:rPr>
           <w:rFonts w:ascii="Times New Roman" w:hAnsi="Times New Roman"/>
           <w:b/>
           <w:sz w:val="28"/>
           <w:szCs w:val="28"/>
         </w:rPr>
-      </w:pPr>
-    </w:p>
-    <w:p>
-      <w:pPr>
-        <w:spacing w:after="160" w:line="259" w:lineRule="auto"/>
-        <w:rPr>
-          <w:rFonts w:ascii="Times New Roman" w:hAnsi="Times New Roman"/>
-          <w:b/>
-          <w:sz w:val="28"/>
-          <w:szCs w:val="28"/>
-        </w:rPr>
-      </w:pPr>
-      <w:bookmarkStart w:id="11" w:name="_GoBack"/>
-      <w:bookmarkEnd w:id="11"/>
-    </w:p>
-    <w:p>
-      <w:pPr>
-        <w:spacing w:after="160" w:line="259" w:lineRule="auto"/>
-        <w:rPr>
-          <w:rFonts w:ascii="Times New Roman" w:hAnsi="Times New Roman"/>
-          <w:b/>
-          <w:sz w:val="28"/>
-          <w:szCs w:val="28"/>
-        </w:rPr>
-      </w:pPr>
-      <w:r>
-        <w:rPr>
-          <w:rFonts w:ascii="Times New Roman" w:hAnsi="Times New Roman"/>
-          <w:b/>
-          <w:sz w:val="28"/>
-          <w:szCs w:val="28"/>
-        </w:rPr>
         <w:br w:type="page"/>
       </w:r>
-    </w:p>
-    <w:p>
-      <w:pPr>
-        <w:spacing w:after="0" w:line="240" w:lineRule="auto"/>
-        <w:ind w:firstLine="709"/>
-        <w:jc w:val="center"/>
-        <w:rPr>
-          <w:rFonts w:ascii="Times New Roman" w:hAnsi="Times New Roman"/>
-          <w:b/>
-          <w:sz w:val="28"/>
-          <w:szCs w:val="28"/>
-        </w:rPr>
-      </w:pPr>
-    </w:p>
-    <w:p>
-      <w:pPr>
-        <w:spacing w:after="0" w:line="240" w:lineRule="auto"/>
-        <w:ind w:firstLine="709"/>
-        <w:jc w:val="center"/>
-        <w:rPr>
-          <w:rFonts w:ascii="Times New Roman" w:hAnsi="Times New Roman"/>
-          <w:b/>
-          <w:sz w:val="28"/>
-          <w:szCs w:val="28"/>
-        </w:rPr>
-      </w:pPr>
-    </w:p>
-    <w:p>
-      <w:pPr>
-        <w:spacing w:after="0" w:line="240" w:lineRule="auto"/>
-        <w:ind w:firstLine="709"/>
-        <w:jc w:val="center"/>
-        <w:rPr>
-          <w:rFonts w:ascii="Times New Roman" w:hAnsi="Times New Roman"/>
-          <w:b/>
-          <w:sz w:val="28"/>
-          <w:szCs w:val="28"/>
-        </w:rPr>
-      </w:pPr>
     </w:p>
     <w:p>
       <w:pPr>
@@ -19404,6 +21614,8 @@
           <w:szCs w:val="32"/>
         </w:rPr>
       </w:pPr>
+      <w:bookmarkStart w:id="11" w:name="_GoBack"/>
+      <w:bookmarkEnd w:id="11"/>
       <w:r>
         <w:rPr>
           <w:rFonts w:ascii="Times New Roman" w:hAnsi="Times New Roman"/>
@@ -19411,6 +21623,7 @@
           <w:sz w:val="32"/>
           <w:szCs w:val="32"/>
         </w:rPr>
+        <w:lastRenderedPageBreak/>
         <w:t>Список использ</w:t>
       </w:r>
       <w:r>
@@ -19853,7 +22066,7 @@
           <w:rPr>
             <w:noProof/>
           </w:rPr>
-          <w:t>16</w:t>
+          <w:t>19</w:t>
         </w:r>
         <w:r>
           <w:fldChar w:fldCharType="end"/>

</xml_diff>